<commit_message>
Se generan los registros a la tabla libro_autor
</commit_message>
<xml_diff>
--- a/Documento.docx
+++ b/Documento.docx
@@ -357,9 +357,9 @@
           <w:noProof/>
         </w:rPr>
         <w:drawing>
-          <wp:inline distT="0" distB="0" distL="0" distR="0" wp14:anchorId="0EA3944B" wp14:editId="1C57B865">
-            <wp:extent cx="2821866" cy="3175000"/>
-            <wp:effectExtent l="0" t="0" r="0" b="6350"/>
+          <wp:inline distT="0" distB="0" distL="0" distR="0" wp14:anchorId="0EA3944B" wp14:editId="3FE0BF6D">
+            <wp:extent cx="2861372" cy="3219450"/>
+            <wp:effectExtent l="0" t="0" r="0" b="0"/>
             <wp:docPr id="5" name="Imagen 5"/>
             <wp:cNvGraphicFramePr>
               <a:graphicFrameLocks xmlns:a="http://schemas.openxmlformats.org/drawingml/2006/main" noChangeAspect="1"/>
@@ -380,7 +380,7 @@
                   <pic:spPr>
                     <a:xfrm>
                       <a:off x="0" y="0"/>
-                      <a:ext cx="2831768" cy="3186141"/>
+                      <a:ext cx="2879562" cy="3239917"/>
                     </a:xfrm>
                     <a:prstGeom prst="rect">
                       <a:avLst/>
@@ -393,6 +393,67 @@
         </w:drawing>
       </w:r>
     </w:p>
+    <w:p>
+      <w:r>
+        <w:lastRenderedPageBreak/>
+        <w:t xml:space="preserve">Tabla </w:t>
+      </w:r>
+      <w:proofErr w:type="spellStart"/>
+      <w:r>
+        <w:t>libro_autor</w:t>
+      </w:r>
+      <w:proofErr w:type="spellEnd"/>
+      <w:r>
+        <w:br/>
+        <w:t>Se generan 10 registros</w:t>
+      </w:r>
+    </w:p>
+    <w:p>
+      <w:pPr>
+        <w:jc w:val="center"/>
+      </w:pPr>
+      <w:r>
+        <w:rPr>
+          <w:noProof/>
+        </w:rPr>
+        <w:drawing>
+          <wp:inline distT="0" distB="0" distL="0" distR="0" wp14:anchorId="48CEB6F3" wp14:editId="5C8803FA">
+            <wp:extent cx="3009900" cy="2716689"/>
+            <wp:effectExtent l="0" t="0" r="0" b="7620"/>
+            <wp:docPr id="6" name="Imagen 6"/>
+            <wp:cNvGraphicFramePr>
+              <a:graphicFrameLocks xmlns:a="http://schemas.openxmlformats.org/drawingml/2006/main" noChangeAspect="1"/>
+            </wp:cNvGraphicFramePr>
+            <a:graphic xmlns:a="http://schemas.openxmlformats.org/drawingml/2006/main">
+              <a:graphicData uri="http://schemas.openxmlformats.org/drawingml/2006/picture">
+                <pic:pic xmlns:pic="http://schemas.openxmlformats.org/drawingml/2006/picture">
+                  <pic:nvPicPr>
+                    <pic:cNvPr id="1" name=""/>
+                    <pic:cNvPicPr/>
+                  </pic:nvPicPr>
+                  <pic:blipFill>
+                    <a:blip r:embed="rId10"/>
+                    <a:stretch>
+                      <a:fillRect/>
+                    </a:stretch>
+                  </pic:blipFill>
+                  <pic:spPr>
+                    <a:xfrm>
+                      <a:off x="0" y="0"/>
+                      <a:ext cx="3013305" cy="2719762"/>
+                    </a:xfrm>
+                    <a:prstGeom prst="rect">
+                      <a:avLst/>
+                    </a:prstGeom>
+                  </pic:spPr>
+                </pic:pic>
+              </a:graphicData>
+            </a:graphic>
+          </wp:inline>
+        </w:drawing>
+      </w:r>
+    </w:p>
+    <w:p/>
     <w:sectPr>
       <w:pgSz w:w="12240" w:h="15840"/>
       <w:pgMar w:top="1417" w:right="1701" w:bottom="1417" w:left="1701" w:header="708" w:footer="708" w:gutter="0"/>

</xml_diff>

<commit_message>
Se generan los registros de cliente y telefono_cliente
</commit_message>
<xml_diff>
--- a/Documento.docx
+++ b/Documento.docx
@@ -417,9 +417,9 @@
           <w:noProof/>
         </w:rPr>
         <w:drawing>
-          <wp:inline distT="0" distB="0" distL="0" distR="0" wp14:anchorId="48CEB6F3" wp14:editId="5C8803FA">
-            <wp:extent cx="3009900" cy="2716689"/>
-            <wp:effectExtent l="0" t="0" r="0" b="7620"/>
+          <wp:inline distT="0" distB="0" distL="0" distR="0" wp14:anchorId="48CEB6F3" wp14:editId="264C1231">
+            <wp:extent cx="2202066" cy="1987550"/>
+            <wp:effectExtent l="0" t="0" r="8255" b="0"/>
             <wp:docPr id="6" name="Imagen 6"/>
             <wp:cNvGraphicFramePr>
               <a:graphicFrameLocks xmlns:a="http://schemas.openxmlformats.org/drawingml/2006/main" noChangeAspect="1"/>
@@ -440,7 +440,7 @@
                   <pic:spPr>
                     <a:xfrm>
                       <a:off x="0" y="0"/>
-                      <a:ext cx="3013305" cy="2719762"/>
+                      <a:ext cx="2211114" cy="1995717"/>
                     </a:xfrm>
                     <a:prstGeom prst="rect">
                       <a:avLst/>
@@ -453,7 +453,119 @@
         </w:drawing>
       </w:r>
     </w:p>
-    <w:p/>
+    <w:p>
+      <w:r>
+        <w:t>Tabla cliente</w:t>
+      </w:r>
+      <w:r>
+        <w:br/>
+        <w:t>Se crean 7 registros</w:t>
+      </w:r>
+    </w:p>
+    <w:p>
+      <w:pPr>
+        <w:jc w:val="center"/>
+      </w:pPr>
+      <w:r>
+        <w:rPr>
+          <w:noProof/>
+        </w:rPr>
+        <w:drawing>
+          <wp:inline distT="0" distB="0" distL="0" distR="0" wp14:anchorId="26007132" wp14:editId="69AFFC79">
+            <wp:extent cx="2255714" cy="2292350"/>
+            <wp:effectExtent l="0" t="0" r="0" b="0"/>
+            <wp:docPr id="7" name="Imagen 7"/>
+            <wp:cNvGraphicFramePr>
+              <a:graphicFrameLocks xmlns:a="http://schemas.openxmlformats.org/drawingml/2006/main" noChangeAspect="1"/>
+            </wp:cNvGraphicFramePr>
+            <a:graphic xmlns:a="http://schemas.openxmlformats.org/drawingml/2006/main">
+              <a:graphicData uri="http://schemas.openxmlformats.org/drawingml/2006/picture">
+                <pic:pic xmlns:pic="http://schemas.openxmlformats.org/drawingml/2006/picture">
+                  <pic:nvPicPr>
+                    <pic:cNvPr id="1" name=""/>
+                    <pic:cNvPicPr/>
+                  </pic:nvPicPr>
+                  <pic:blipFill>
+                    <a:blip r:embed="rId11"/>
+                    <a:stretch>
+                      <a:fillRect/>
+                    </a:stretch>
+                  </pic:blipFill>
+                  <pic:spPr>
+                    <a:xfrm>
+                      <a:off x="0" y="0"/>
+                      <a:ext cx="2263969" cy="2300739"/>
+                    </a:xfrm>
+                    <a:prstGeom prst="rect">
+                      <a:avLst/>
+                    </a:prstGeom>
+                  </pic:spPr>
+                </pic:pic>
+              </a:graphicData>
+            </a:graphic>
+          </wp:inline>
+        </w:drawing>
+      </w:r>
+    </w:p>
+    <w:p>
+      <w:r>
+        <w:t xml:space="preserve">Tabla </w:t>
+      </w:r>
+      <w:proofErr w:type="spellStart"/>
+      <w:r>
+        <w:t>teléfono_cliente</w:t>
+      </w:r>
+      <w:proofErr w:type="spellEnd"/>
+      <w:r>
+        <w:br/>
+        <w:t>Se crean 12 registros</w:t>
+      </w:r>
+    </w:p>
+    <w:p>
+      <w:pPr>
+        <w:jc w:val="center"/>
+      </w:pPr>
+      <w:r>
+        <w:rPr>
+          <w:noProof/>
+        </w:rPr>
+        <w:drawing>
+          <wp:inline distT="0" distB="0" distL="0" distR="0" wp14:anchorId="71B47C09" wp14:editId="65DCEA7D">
+            <wp:extent cx="2310870" cy="2324100"/>
+            <wp:effectExtent l="0" t="0" r="0" b="0"/>
+            <wp:docPr id="8" name="Imagen 8"/>
+            <wp:cNvGraphicFramePr>
+              <a:graphicFrameLocks xmlns:a="http://schemas.openxmlformats.org/drawingml/2006/main" noChangeAspect="1"/>
+            </wp:cNvGraphicFramePr>
+            <a:graphic xmlns:a="http://schemas.openxmlformats.org/drawingml/2006/main">
+              <a:graphicData uri="http://schemas.openxmlformats.org/drawingml/2006/picture">
+                <pic:pic xmlns:pic="http://schemas.openxmlformats.org/drawingml/2006/picture">
+                  <pic:nvPicPr>
+                    <pic:cNvPr id="1" name=""/>
+                    <pic:cNvPicPr/>
+                  </pic:nvPicPr>
+                  <pic:blipFill>
+                    <a:blip r:embed="rId12"/>
+                    <a:stretch>
+                      <a:fillRect/>
+                    </a:stretch>
+                  </pic:blipFill>
+                  <pic:spPr>
+                    <a:xfrm>
+                      <a:off x="0" y="0"/>
+                      <a:ext cx="2325182" cy="2338494"/>
+                    </a:xfrm>
+                    <a:prstGeom prst="rect">
+                      <a:avLst/>
+                    </a:prstGeom>
+                  </pic:spPr>
+                </pic:pic>
+              </a:graphicData>
+            </a:graphic>
+          </wp:inline>
+        </w:drawing>
+      </w:r>
+    </w:p>
     <w:sectPr>
       <w:pgSz w:w="12240" w:h="15840"/>
       <w:pgMar w:top="1417" w:right="1701" w:bottom="1417" w:left="1701" w:header="708" w:footer="708" w:gutter="0"/>

</xml_diff>

<commit_message>
Se termina con la creacion de los registros
</commit_message>
<xml_diff>
--- a/Documento.docx
+++ b/Documento.docx
@@ -530,8 +530,8 @@
           <w:noProof/>
         </w:rPr>
         <w:drawing>
-          <wp:inline distT="0" distB="0" distL="0" distR="0" wp14:anchorId="71B47C09" wp14:editId="65DCEA7D">
-            <wp:extent cx="2310870" cy="2324100"/>
+          <wp:inline distT="0" distB="0" distL="0" distR="0" wp14:anchorId="71B47C09" wp14:editId="3BE9860F">
+            <wp:extent cx="2310872" cy="2324100"/>
             <wp:effectExtent l="0" t="0" r="0" b="0"/>
             <wp:docPr id="8" name="Imagen 8"/>
             <wp:cNvGraphicFramePr>
@@ -553,7 +553,67 @@
                   <pic:spPr>
                     <a:xfrm>
                       <a:off x="0" y="0"/>
-                      <a:ext cx="2325182" cy="2338494"/>
+                      <a:ext cx="2330890" cy="2344233"/>
+                    </a:xfrm>
+                    <a:prstGeom prst="rect">
+                      <a:avLst/>
+                    </a:prstGeom>
+                  </pic:spPr>
+                </pic:pic>
+              </a:graphicData>
+            </a:graphic>
+          </wp:inline>
+        </w:drawing>
+      </w:r>
+    </w:p>
+    <w:p>
+      <w:r>
+        <w:lastRenderedPageBreak/>
+        <w:t xml:space="preserve">Tabla </w:t>
+      </w:r>
+      <w:proofErr w:type="spellStart"/>
+      <w:r>
+        <w:t>libro_cliente</w:t>
+      </w:r>
+      <w:proofErr w:type="spellEnd"/>
+      <w:r>
+        <w:br/>
+        <w:t>Se generan 10 registros</w:t>
+      </w:r>
+    </w:p>
+    <w:p>
+      <w:pPr>
+        <w:jc w:val="center"/>
+      </w:pPr>
+      <w:r>
+        <w:rPr>
+          <w:noProof/>
+        </w:rPr>
+        <w:drawing>
+          <wp:inline distT="0" distB="0" distL="0" distR="0" wp14:anchorId="0AC458FD" wp14:editId="066D0447">
+            <wp:extent cx="2807153" cy="2457450"/>
+            <wp:effectExtent l="0" t="0" r="0" b="0"/>
+            <wp:docPr id="9" name="Imagen 9"/>
+            <wp:cNvGraphicFramePr>
+              <a:graphicFrameLocks xmlns:a="http://schemas.openxmlformats.org/drawingml/2006/main" noChangeAspect="1"/>
+            </wp:cNvGraphicFramePr>
+            <a:graphic xmlns:a="http://schemas.openxmlformats.org/drawingml/2006/main">
+              <a:graphicData uri="http://schemas.openxmlformats.org/drawingml/2006/picture">
+                <pic:pic xmlns:pic="http://schemas.openxmlformats.org/drawingml/2006/picture">
+                  <pic:nvPicPr>
+                    <pic:cNvPr id="1" name=""/>
+                    <pic:cNvPicPr/>
+                  </pic:nvPicPr>
+                  <pic:blipFill>
+                    <a:blip r:embed="rId13"/>
+                    <a:stretch>
+                      <a:fillRect/>
+                    </a:stretch>
+                  </pic:blipFill>
+                  <pic:spPr>
+                    <a:xfrm>
+                      <a:off x="0" y="0"/>
+                      <a:ext cx="2815557" cy="2464807"/>
                     </a:xfrm>
                     <a:prstGeom prst="rect">
                       <a:avLst/>

</xml_diff>

<commit_message>
Se crean las 5 consultas que se pidieron.
</commit_message>
<xml_diff>
--- a/Documento.docx
+++ b/Documento.docx
@@ -614,6 +614,818 @@
                     <a:xfrm>
                       <a:off x="0" y="0"/>
                       <a:ext cx="2815557" cy="2464807"/>
+                    </a:xfrm>
+                    <a:prstGeom prst="rect">
+                      <a:avLst/>
+                    </a:prstGeom>
+                  </pic:spPr>
+                </pic:pic>
+              </a:graphicData>
+            </a:graphic>
+          </wp:inline>
+        </w:drawing>
+      </w:r>
+    </w:p>
+    <w:p>
+      <w:pPr>
+        <w:rPr>
+          <w:b/>
+          <w:bCs/>
+        </w:rPr>
+      </w:pPr>
+      <w:r>
+        <w:rPr>
+          <w:b/>
+          <w:bCs/>
+        </w:rPr>
+        <w:t>Consultas:</w:t>
+      </w:r>
+    </w:p>
+    <w:p>
+      <w:r>
+        <w:rPr>
+          <w:b/>
+          <w:bCs/>
+        </w:rPr>
+        <w:t>Nombre y fecha de nacimiento de los escritores</w:t>
+      </w:r>
+      <w:r>
+        <w:br/>
+      </w:r>
+      <w:proofErr w:type="spellStart"/>
+      <w:r>
+        <w:t>select</w:t>
+      </w:r>
+      <w:proofErr w:type="spellEnd"/>
+      <w:r>
+        <w:t xml:space="preserve"> nombre, `fecha de nacimiento` </w:t>
+      </w:r>
+      <w:proofErr w:type="spellStart"/>
+      <w:r>
+        <w:t>from</w:t>
+      </w:r>
+      <w:proofErr w:type="spellEnd"/>
+      <w:r>
+        <w:t xml:space="preserve"> autor;</w:t>
+      </w:r>
+    </w:p>
+    <w:p>
+      <w:pPr>
+        <w:jc w:val="center"/>
+      </w:pPr>
+      <w:r>
+        <w:rPr>
+          <w:noProof/>
+        </w:rPr>
+        <w:drawing>
+          <wp:inline distT="0" distB="0" distL="0" distR="0" wp14:anchorId="30CE31B2" wp14:editId="4E9F4D15">
+            <wp:extent cx="2492874" cy="1289050"/>
+            <wp:effectExtent l="0" t="0" r="3175" b="6350"/>
+            <wp:docPr id="10" name="Imagen 10"/>
+            <wp:cNvGraphicFramePr>
+              <a:graphicFrameLocks xmlns:a="http://schemas.openxmlformats.org/drawingml/2006/main" noChangeAspect="1"/>
+            </wp:cNvGraphicFramePr>
+            <a:graphic xmlns:a="http://schemas.openxmlformats.org/drawingml/2006/main">
+              <a:graphicData uri="http://schemas.openxmlformats.org/drawingml/2006/picture">
+                <pic:pic xmlns:pic="http://schemas.openxmlformats.org/drawingml/2006/picture">
+                  <pic:nvPicPr>
+                    <pic:cNvPr id="1" name=""/>
+                    <pic:cNvPicPr/>
+                  </pic:nvPicPr>
+                  <pic:blipFill>
+                    <a:blip r:embed="rId14"/>
+                    <a:stretch>
+                      <a:fillRect/>
+                    </a:stretch>
+                  </pic:blipFill>
+                  <pic:spPr>
+                    <a:xfrm>
+                      <a:off x="0" y="0"/>
+                      <a:ext cx="2502399" cy="1293975"/>
+                    </a:xfrm>
+                    <a:prstGeom prst="rect">
+                      <a:avLst/>
+                    </a:prstGeom>
+                  </pic:spPr>
+                </pic:pic>
+              </a:graphicData>
+            </a:graphic>
+          </wp:inline>
+        </w:drawing>
+      </w:r>
+    </w:p>
+    <w:p>
+      <w:r>
+        <w:rPr>
+          <w:b/>
+          <w:bCs/>
+        </w:rPr>
+        <w:t>Cantidad de libros vendidos diferentes</w:t>
+      </w:r>
+      <w:r>
+        <w:br/>
+      </w:r>
+      <w:proofErr w:type="spellStart"/>
+      <w:r>
+        <w:t>select</w:t>
+      </w:r>
+      <w:proofErr w:type="spellEnd"/>
+      <w:r>
+        <w:t xml:space="preserve"> </w:t>
+      </w:r>
+      <w:proofErr w:type="spellStart"/>
+      <w:proofErr w:type="gramStart"/>
+      <w:r>
+        <w:t>count</w:t>
+      </w:r>
+      <w:proofErr w:type="spellEnd"/>
+      <w:r>
+        <w:t>(</w:t>
+      </w:r>
+      <w:proofErr w:type="spellStart"/>
+      <w:proofErr w:type="gramEnd"/>
+      <w:r>
+        <w:t>distinct</w:t>
+      </w:r>
+      <w:proofErr w:type="spellEnd"/>
+      <w:r>
+        <w:t xml:space="preserve"> </w:t>
+      </w:r>
+      <w:proofErr w:type="spellStart"/>
+      <w:r>
+        <w:t>ISBN_libro_cliente</w:t>
+      </w:r>
+      <w:proofErr w:type="spellEnd"/>
+      <w:r>
+        <w:t xml:space="preserve">)  as "Compras totales" </w:t>
+      </w:r>
+      <w:proofErr w:type="spellStart"/>
+      <w:r>
+        <w:t>from</w:t>
+      </w:r>
+      <w:proofErr w:type="spellEnd"/>
+      <w:r>
+        <w:t xml:space="preserve"> </w:t>
+      </w:r>
+      <w:proofErr w:type="spellStart"/>
+      <w:r>
+        <w:t>libro_cliente</w:t>
+      </w:r>
+      <w:proofErr w:type="spellEnd"/>
+      <w:r>
+        <w:t>;</w:t>
+      </w:r>
+      <w:r>
+        <w:br/>
+        <w:t xml:space="preserve">Aplicamos </w:t>
+      </w:r>
+      <w:proofErr w:type="spellStart"/>
+      <w:r>
+        <w:rPr>
+          <w:b/>
+          <w:bCs/>
+        </w:rPr>
+        <w:t>distinct</w:t>
+      </w:r>
+      <w:proofErr w:type="spellEnd"/>
+      <w:r>
+        <w:t xml:space="preserve"> en el ISBN del libro para que no cuente los libros repetidos.</w:t>
+      </w:r>
+    </w:p>
+    <w:p>
+      <w:pPr>
+        <w:jc w:val="center"/>
+      </w:pPr>
+      <w:r>
+        <w:rPr>
+          <w:noProof/>
+        </w:rPr>
+        <w:drawing>
+          <wp:inline distT="0" distB="0" distL="0" distR="0" wp14:anchorId="276AF5A0" wp14:editId="5F9C2ED3">
+            <wp:extent cx="3204543" cy="730250"/>
+            <wp:effectExtent l="0" t="0" r="0" b="0"/>
+            <wp:docPr id="12" name="Imagen 12" descr="Interfaz de usuario gráfica, Aplicación&#10;&#10;Descripción generada automáticamente"/>
+            <wp:cNvGraphicFramePr>
+              <a:graphicFrameLocks xmlns:a="http://schemas.openxmlformats.org/drawingml/2006/main" noChangeAspect="1"/>
+            </wp:cNvGraphicFramePr>
+            <a:graphic xmlns:a="http://schemas.openxmlformats.org/drawingml/2006/main">
+              <a:graphicData uri="http://schemas.openxmlformats.org/drawingml/2006/picture">
+                <pic:pic xmlns:pic="http://schemas.openxmlformats.org/drawingml/2006/picture">
+                  <pic:nvPicPr>
+                    <pic:cNvPr id="12" name="Imagen 12" descr="Interfaz de usuario gráfica, Aplicación&#10;&#10;Descripción generada automáticamente"/>
+                    <pic:cNvPicPr/>
+                  </pic:nvPicPr>
+                  <pic:blipFill>
+                    <a:blip r:embed="rId15"/>
+                    <a:stretch>
+                      <a:fillRect/>
+                    </a:stretch>
+                  </pic:blipFill>
+                  <pic:spPr>
+                    <a:xfrm>
+                      <a:off x="0" y="0"/>
+                      <a:ext cx="3214756" cy="732577"/>
+                    </a:xfrm>
+                    <a:prstGeom prst="rect">
+                      <a:avLst/>
+                    </a:prstGeom>
+                  </pic:spPr>
+                </pic:pic>
+              </a:graphicData>
+            </a:graphic>
+          </wp:inline>
+        </w:drawing>
+      </w:r>
+    </w:p>
+    <w:p>
+      <w:r>
+        <w:rPr>
+          <w:b/>
+          <w:bCs/>
+        </w:rPr>
+        <w:t xml:space="preserve">Cliente y </w:t>
+      </w:r>
+      <w:r>
+        <w:rPr>
+          <w:b/>
+          <w:bCs/>
+        </w:rPr>
+        <w:t>número</w:t>
+      </w:r>
+      <w:r>
+        <w:rPr>
+          <w:b/>
+          <w:bCs/>
+        </w:rPr>
+        <w:t xml:space="preserve"> de teléfono</w:t>
+      </w:r>
+      <w:r>
+        <w:br/>
+      </w:r>
+      <w:proofErr w:type="spellStart"/>
+      <w:r>
+        <w:t>select</w:t>
+      </w:r>
+      <w:proofErr w:type="spellEnd"/>
+      <w:r>
+        <w:t xml:space="preserve"> </w:t>
+      </w:r>
+      <w:proofErr w:type="spellStart"/>
+      <w:proofErr w:type="gramStart"/>
+      <w:r>
+        <w:t>libro.titulo</w:t>
+      </w:r>
+      <w:proofErr w:type="spellEnd"/>
+      <w:proofErr w:type="gramEnd"/>
+      <w:r>
+        <w:t xml:space="preserve"> as "libro",</w:t>
+      </w:r>
+      <w:proofErr w:type="spellStart"/>
+      <w:r>
+        <w:t>cliente.nombre</w:t>
+      </w:r>
+      <w:proofErr w:type="spellEnd"/>
+      <w:r>
+        <w:t xml:space="preserve"> as "cliente", </w:t>
+      </w:r>
+      <w:proofErr w:type="spellStart"/>
+      <w:r>
+        <w:t>telefono_cliente.numero</w:t>
+      </w:r>
+      <w:proofErr w:type="spellEnd"/>
+      <w:r>
+        <w:t xml:space="preserve"> as "</w:t>
+      </w:r>
+      <w:proofErr w:type="spellStart"/>
+      <w:r>
+        <w:t>telefono</w:t>
+      </w:r>
+      <w:proofErr w:type="spellEnd"/>
+      <w:r>
+        <w:t>"</w:t>
+      </w:r>
+    </w:p>
+    <w:p>
+      <w:proofErr w:type="spellStart"/>
+      <w:r>
+        <w:t>from</w:t>
+      </w:r>
+      <w:proofErr w:type="spellEnd"/>
+      <w:r>
+        <w:t xml:space="preserve"> libro </w:t>
+      </w:r>
+      <w:proofErr w:type="spellStart"/>
+      <w:r>
+        <w:t>inner</w:t>
+      </w:r>
+      <w:proofErr w:type="spellEnd"/>
+      <w:r>
+        <w:t xml:space="preserve"> </w:t>
+      </w:r>
+      <w:proofErr w:type="spellStart"/>
+      <w:r>
+        <w:t>join</w:t>
+      </w:r>
+      <w:proofErr w:type="spellEnd"/>
+      <w:r>
+        <w:t xml:space="preserve"> </w:t>
+      </w:r>
+      <w:proofErr w:type="spellStart"/>
+      <w:r>
+        <w:t>libro_cliente</w:t>
+      </w:r>
+      <w:proofErr w:type="spellEnd"/>
+      <w:r>
+        <w:t xml:space="preserve"> </w:t>
+      </w:r>
+      <w:proofErr w:type="spellStart"/>
+      <w:r>
+        <w:t>on</w:t>
+      </w:r>
+      <w:proofErr w:type="spellEnd"/>
+      <w:r>
+        <w:t xml:space="preserve"> </w:t>
+      </w:r>
+      <w:proofErr w:type="spellStart"/>
+      <w:proofErr w:type="gramStart"/>
+      <w:r>
+        <w:t>libro.ISBN</w:t>
+      </w:r>
+      <w:proofErr w:type="spellEnd"/>
+      <w:proofErr w:type="gramEnd"/>
+      <w:r>
+        <w:t xml:space="preserve"> = </w:t>
+      </w:r>
+      <w:proofErr w:type="spellStart"/>
+      <w:r>
+        <w:t>libro_cliente.ISBN_libro_cliente</w:t>
+      </w:r>
+      <w:proofErr w:type="spellEnd"/>
+    </w:p>
+    <w:p>
+      <w:pPr>
+        <w:rPr>
+          <w:lang w:val="en-US"/>
+        </w:rPr>
+      </w:pPr>
+      <w:r>
+        <w:tab/>
+      </w:r>
+      <w:r>
+        <w:tab/>
+        <w:t xml:space="preserve">   </w:t>
+      </w:r>
+      <w:r>
+        <w:rPr>
+          <w:lang w:val="en-US"/>
+        </w:rPr>
+        <w:t xml:space="preserve">inner join </w:t>
+      </w:r>
+      <w:proofErr w:type="spellStart"/>
+      <w:r>
+        <w:rPr>
+          <w:lang w:val="en-US"/>
+        </w:rPr>
+        <w:t>cliente</w:t>
+      </w:r>
+      <w:proofErr w:type="spellEnd"/>
+      <w:r>
+        <w:rPr>
+          <w:lang w:val="en-US"/>
+        </w:rPr>
+        <w:t xml:space="preserve"> on cedula = </w:t>
+      </w:r>
+      <w:proofErr w:type="spellStart"/>
+      <w:r>
+        <w:rPr>
+          <w:lang w:val="en-US"/>
+        </w:rPr>
+        <w:t>libro_cliente.id_cliente</w:t>
+      </w:r>
+      <w:proofErr w:type="spellEnd"/>
+    </w:p>
+    <w:p>
+      <w:r>
+        <w:rPr>
+          <w:lang w:val="en-US"/>
+        </w:rPr>
+        <w:t xml:space="preserve">           </w:t>
+      </w:r>
+      <w:proofErr w:type="spellStart"/>
+      <w:r>
+        <w:t>inner</w:t>
+      </w:r>
+      <w:proofErr w:type="spellEnd"/>
+      <w:r>
+        <w:t xml:space="preserve"> </w:t>
+      </w:r>
+      <w:proofErr w:type="spellStart"/>
+      <w:r>
+        <w:t>join</w:t>
+      </w:r>
+      <w:proofErr w:type="spellEnd"/>
+      <w:r>
+        <w:t xml:space="preserve"> </w:t>
+      </w:r>
+      <w:proofErr w:type="spellStart"/>
+      <w:r>
+        <w:t>telefono_cliente</w:t>
+      </w:r>
+      <w:proofErr w:type="spellEnd"/>
+      <w:r>
+        <w:t xml:space="preserve"> </w:t>
+      </w:r>
+      <w:proofErr w:type="spellStart"/>
+      <w:r>
+        <w:t>on</w:t>
+      </w:r>
+      <w:proofErr w:type="spellEnd"/>
+      <w:r>
+        <w:t xml:space="preserve"> </w:t>
+      </w:r>
+      <w:proofErr w:type="spellStart"/>
+      <w:r>
+        <w:t>cedula_cliente</w:t>
+      </w:r>
+      <w:proofErr w:type="spellEnd"/>
+      <w:r>
+        <w:t>=</w:t>
+      </w:r>
+      <w:proofErr w:type="spellStart"/>
+      <w:proofErr w:type="gramStart"/>
+      <w:r>
+        <w:t>cliente.cedula</w:t>
+      </w:r>
+      <w:proofErr w:type="spellEnd"/>
+      <w:proofErr w:type="gramEnd"/>
+      <w:r>
+        <w:t>;</w:t>
+      </w:r>
+    </w:p>
+    <w:p>
+      <w:r>
+        <w:t>Un cliente al poder tener más de un numero se generan registros repetidos en la búsqueda.</w:t>
+      </w:r>
+    </w:p>
+    <w:p>
+      <w:pPr>
+        <w:jc w:val="center"/>
+      </w:pPr>
+      <w:r>
+        <w:rPr>
+          <w:noProof/>
+        </w:rPr>
+        <w:lastRenderedPageBreak/>
+        <w:drawing>
+          <wp:inline distT="0" distB="0" distL="0" distR="0" wp14:anchorId="7FE14B15" wp14:editId="0C83ADF1">
+            <wp:extent cx="3232825" cy="1517650"/>
+            <wp:effectExtent l="0" t="0" r="5715" b="6350"/>
+            <wp:docPr id="13" name="Imagen 13"/>
+            <wp:cNvGraphicFramePr>
+              <a:graphicFrameLocks xmlns:a="http://schemas.openxmlformats.org/drawingml/2006/main" noChangeAspect="1"/>
+            </wp:cNvGraphicFramePr>
+            <a:graphic xmlns:a="http://schemas.openxmlformats.org/drawingml/2006/main">
+              <a:graphicData uri="http://schemas.openxmlformats.org/drawingml/2006/picture">
+                <pic:pic xmlns:pic="http://schemas.openxmlformats.org/drawingml/2006/picture">
+                  <pic:nvPicPr>
+                    <pic:cNvPr id="1" name=""/>
+                    <pic:cNvPicPr/>
+                  </pic:nvPicPr>
+                  <pic:blipFill>
+                    <a:blip r:embed="rId16"/>
+                    <a:stretch>
+                      <a:fillRect/>
+                    </a:stretch>
+                  </pic:blipFill>
+                  <pic:spPr>
+                    <a:xfrm>
+                      <a:off x="0" y="0"/>
+                      <a:ext cx="3236182" cy="1519226"/>
+                    </a:xfrm>
+                    <a:prstGeom prst="rect">
+                      <a:avLst/>
+                    </a:prstGeom>
+                  </pic:spPr>
+                </pic:pic>
+              </a:graphicData>
+            </a:graphic>
+          </wp:inline>
+        </w:drawing>
+      </w:r>
+    </w:p>
+    <w:p>
+      <w:r>
+        <w:t>Nombre de libro y sus autores</w:t>
+      </w:r>
+      <w:r>
+        <w:br/>
+      </w:r>
+      <w:proofErr w:type="spellStart"/>
+      <w:r>
+        <w:t>select</w:t>
+      </w:r>
+      <w:proofErr w:type="spellEnd"/>
+      <w:r>
+        <w:t xml:space="preserve"> </w:t>
+      </w:r>
+      <w:proofErr w:type="spellStart"/>
+      <w:proofErr w:type="gramStart"/>
+      <w:r>
+        <w:t>libro.titulo</w:t>
+      </w:r>
+      <w:proofErr w:type="spellEnd"/>
+      <w:proofErr w:type="gramEnd"/>
+      <w:r>
+        <w:t xml:space="preserve"> as "libro", </w:t>
+      </w:r>
+      <w:proofErr w:type="spellStart"/>
+      <w:r>
+        <w:t>autor.nombre</w:t>
+      </w:r>
+      <w:proofErr w:type="spellEnd"/>
+      <w:r>
+        <w:t xml:space="preserve"> as "autor"</w:t>
+      </w:r>
+    </w:p>
+    <w:p>
+      <w:proofErr w:type="spellStart"/>
+      <w:r>
+        <w:t>from</w:t>
+      </w:r>
+      <w:proofErr w:type="spellEnd"/>
+      <w:r>
+        <w:t xml:space="preserve"> autor </w:t>
+      </w:r>
+      <w:proofErr w:type="spellStart"/>
+      <w:r>
+        <w:t>inner</w:t>
+      </w:r>
+      <w:proofErr w:type="spellEnd"/>
+      <w:r>
+        <w:t xml:space="preserve"> </w:t>
+      </w:r>
+      <w:proofErr w:type="spellStart"/>
+      <w:r>
+        <w:t>join</w:t>
+      </w:r>
+      <w:proofErr w:type="spellEnd"/>
+      <w:r>
+        <w:t xml:space="preserve"> </w:t>
+      </w:r>
+      <w:proofErr w:type="spellStart"/>
+      <w:r>
+        <w:t>libro_autor</w:t>
+      </w:r>
+      <w:proofErr w:type="spellEnd"/>
+      <w:r>
+        <w:t xml:space="preserve"> </w:t>
+      </w:r>
+      <w:proofErr w:type="spellStart"/>
+      <w:r>
+        <w:t>on</w:t>
+      </w:r>
+      <w:proofErr w:type="spellEnd"/>
+      <w:r>
+        <w:t xml:space="preserve"> </w:t>
+      </w:r>
+      <w:proofErr w:type="spellStart"/>
+      <w:r>
+        <w:t>autor.id</w:t>
+      </w:r>
+      <w:proofErr w:type="spellEnd"/>
+      <w:r>
+        <w:t xml:space="preserve"> = </w:t>
+      </w:r>
+      <w:proofErr w:type="spellStart"/>
+      <w:r>
+        <w:t>libro_autor.id_autor</w:t>
+      </w:r>
+      <w:proofErr w:type="spellEnd"/>
+    </w:p>
+    <w:p>
+      <w:r>
+        <w:tab/>
+      </w:r>
+      <w:r>
+        <w:tab/>
+        <w:t xml:space="preserve">   </w:t>
+      </w:r>
+      <w:proofErr w:type="spellStart"/>
+      <w:r>
+        <w:t>inner</w:t>
+      </w:r>
+      <w:proofErr w:type="spellEnd"/>
+      <w:r>
+        <w:t xml:space="preserve"> </w:t>
+      </w:r>
+      <w:proofErr w:type="spellStart"/>
+      <w:r>
+        <w:t>join</w:t>
+      </w:r>
+      <w:proofErr w:type="spellEnd"/>
+      <w:r>
+        <w:t xml:space="preserve"> libro </w:t>
+      </w:r>
+      <w:proofErr w:type="spellStart"/>
+      <w:r>
+        <w:t>on</w:t>
+      </w:r>
+      <w:proofErr w:type="spellEnd"/>
+      <w:r>
+        <w:t xml:space="preserve"> ISBN = </w:t>
+      </w:r>
+      <w:proofErr w:type="spellStart"/>
+      <w:r>
+        <w:t>libro_</w:t>
+      </w:r>
+      <w:proofErr w:type="gramStart"/>
+      <w:r>
+        <w:t>autor.ISBN</w:t>
+      </w:r>
+      <w:proofErr w:type="gramEnd"/>
+      <w:r>
+        <w:t>_libro</w:t>
+      </w:r>
+      <w:proofErr w:type="spellEnd"/>
+      <w:r>
+        <w:t>;</w:t>
+      </w:r>
+    </w:p>
+    <w:p>
+      <w:pPr>
+        <w:jc w:val="center"/>
+      </w:pPr>
+      <w:r>
+        <w:rPr>
+          <w:noProof/>
+        </w:rPr>
+        <w:drawing>
+          <wp:inline distT="0" distB="0" distL="0" distR="0" wp14:anchorId="33DBEE17" wp14:editId="0B3E752B">
+            <wp:extent cx="4163804" cy="2495550"/>
+            <wp:effectExtent l="0" t="0" r="8255" b="0"/>
+            <wp:docPr id="14" name="Imagen 14"/>
+            <wp:cNvGraphicFramePr>
+              <a:graphicFrameLocks xmlns:a="http://schemas.openxmlformats.org/drawingml/2006/main" noChangeAspect="1"/>
+            </wp:cNvGraphicFramePr>
+            <a:graphic xmlns:a="http://schemas.openxmlformats.org/drawingml/2006/main">
+              <a:graphicData uri="http://schemas.openxmlformats.org/drawingml/2006/picture">
+                <pic:pic xmlns:pic="http://schemas.openxmlformats.org/drawingml/2006/picture">
+                  <pic:nvPicPr>
+                    <pic:cNvPr id="1" name=""/>
+                    <pic:cNvPicPr/>
+                  </pic:nvPicPr>
+                  <pic:blipFill>
+                    <a:blip r:embed="rId17"/>
+                    <a:stretch>
+                      <a:fillRect/>
+                    </a:stretch>
+                  </pic:blipFill>
+                  <pic:spPr>
+                    <a:xfrm>
+                      <a:off x="0" y="0"/>
+                      <a:ext cx="4167269" cy="2497627"/>
+                    </a:xfrm>
+                    <a:prstGeom prst="rect">
+                      <a:avLst/>
+                    </a:prstGeom>
+                  </pic:spPr>
+                </pic:pic>
+              </a:graphicData>
+            </a:graphic>
+          </wp:inline>
+        </w:drawing>
+      </w:r>
+    </w:p>
+    <w:p>
+      <w:r>
+        <w:t>El nombre de las editoriales que han vendido libros</w:t>
+      </w:r>
+      <w:r>
+        <w:br/>
+      </w:r>
+      <w:proofErr w:type="spellStart"/>
+      <w:r>
+        <w:t>select</w:t>
+      </w:r>
+      <w:proofErr w:type="spellEnd"/>
+      <w:r>
+        <w:t xml:space="preserve"> </w:t>
+      </w:r>
+      <w:proofErr w:type="spellStart"/>
+      <w:r>
+        <w:t>distinct</w:t>
+      </w:r>
+      <w:proofErr w:type="spellEnd"/>
+      <w:r>
+        <w:t xml:space="preserve"> </w:t>
+      </w:r>
+      <w:proofErr w:type="spellStart"/>
+      <w:proofErr w:type="gramStart"/>
+      <w:r>
+        <w:t>libro.nombre</w:t>
+      </w:r>
+      <w:proofErr w:type="gramEnd"/>
+      <w:r>
+        <w:t>_editorial</w:t>
+      </w:r>
+      <w:proofErr w:type="spellEnd"/>
+      <w:r>
+        <w:t xml:space="preserve"> as "editorial"</w:t>
+      </w:r>
+    </w:p>
+    <w:p>
+      <w:proofErr w:type="spellStart"/>
+      <w:r>
+        <w:t>from</w:t>
+      </w:r>
+      <w:proofErr w:type="spellEnd"/>
+      <w:r>
+        <w:t xml:space="preserve"> libro </w:t>
+      </w:r>
+      <w:proofErr w:type="spellStart"/>
+      <w:r>
+        <w:t>inner</w:t>
+      </w:r>
+      <w:proofErr w:type="spellEnd"/>
+      <w:r>
+        <w:t xml:space="preserve"> </w:t>
+      </w:r>
+      <w:proofErr w:type="spellStart"/>
+      <w:r>
+        <w:t>join</w:t>
+      </w:r>
+      <w:proofErr w:type="spellEnd"/>
+      <w:r>
+        <w:t xml:space="preserve"> </w:t>
+      </w:r>
+      <w:proofErr w:type="spellStart"/>
+      <w:r>
+        <w:t>libro_cliente</w:t>
+      </w:r>
+      <w:proofErr w:type="spellEnd"/>
+      <w:r>
+        <w:t xml:space="preserve"> </w:t>
+      </w:r>
+      <w:proofErr w:type="spellStart"/>
+      <w:r>
+        <w:t>on</w:t>
+      </w:r>
+      <w:proofErr w:type="spellEnd"/>
+      <w:r>
+        <w:t xml:space="preserve"> </w:t>
+      </w:r>
+      <w:proofErr w:type="spellStart"/>
+      <w:proofErr w:type="gramStart"/>
+      <w:r>
+        <w:t>libro.ISBN</w:t>
+      </w:r>
+      <w:proofErr w:type="spellEnd"/>
+      <w:proofErr w:type="gramEnd"/>
+      <w:r>
+        <w:t xml:space="preserve"> = </w:t>
+      </w:r>
+      <w:proofErr w:type="spellStart"/>
+      <w:r>
+        <w:t>libro_cliente.ISBN_libro_cliente</w:t>
+      </w:r>
+      <w:proofErr w:type="spellEnd"/>
+      <w:r>
+        <w:t>;</w:t>
+      </w:r>
+    </w:p>
+    <w:p>
+      <w:pPr>
+        <w:jc w:val="center"/>
+      </w:pPr>
+      <w:r>
+        <w:rPr>
+          <w:noProof/>
+        </w:rPr>
+        <w:drawing>
+          <wp:inline distT="0" distB="0" distL="0" distR="0" wp14:anchorId="2F50DF8B" wp14:editId="787E2DF5">
+            <wp:extent cx="3663950" cy="1089899"/>
+            <wp:effectExtent l="0" t="0" r="0" b="0"/>
+            <wp:docPr id="15" name="Imagen 15" descr="Interfaz de usuario gráfica, Texto, Aplicación&#10;&#10;Descripción generada automáticamente"/>
+            <wp:cNvGraphicFramePr>
+              <a:graphicFrameLocks xmlns:a="http://schemas.openxmlformats.org/drawingml/2006/main" noChangeAspect="1"/>
+            </wp:cNvGraphicFramePr>
+            <a:graphic xmlns:a="http://schemas.openxmlformats.org/drawingml/2006/main">
+              <a:graphicData uri="http://schemas.openxmlformats.org/drawingml/2006/picture">
+                <pic:pic xmlns:pic="http://schemas.openxmlformats.org/drawingml/2006/picture">
+                  <pic:nvPicPr>
+                    <pic:cNvPr id="15" name="Imagen 15" descr="Interfaz de usuario gráfica, Texto, Aplicación&#10;&#10;Descripción generada automáticamente"/>
+                    <pic:cNvPicPr/>
+                  </pic:nvPicPr>
+                  <pic:blipFill>
+                    <a:blip r:embed="rId18"/>
+                    <a:stretch>
+                      <a:fillRect/>
+                    </a:stretch>
+                  </pic:blipFill>
+                  <pic:spPr>
+                    <a:xfrm>
+                      <a:off x="0" y="0"/>
+                      <a:ext cx="3671468" cy="1092135"/>
                     </a:xfrm>
                     <a:prstGeom prst="rect">
                       <a:avLst/>

</xml_diff>

<commit_message>
Se crean las vistas requeridas y se da por terminada la actividad 1.
</commit_message>
<xml_diff>
--- a/Documento.docx
+++ b/Documento.docx
@@ -1426,6 +1426,394 @@
                     <a:xfrm>
                       <a:off x="0" y="0"/>
                       <a:ext cx="3671468" cy="1092135"/>
+                    </a:xfrm>
+                    <a:prstGeom prst="rect">
+                      <a:avLst/>
+                    </a:prstGeom>
+                  </pic:spPr>
+                </pic:pic>
+              </a:graphicData>
+            </a:graphic>
+          </wp:inline>
+        </w:drawing>
+      </w:r>
+    </w:p>
+    <w:p>
+      <w:pPr>
+        <w:jc w:val="center"/>
+      </w:pPr>
+    </w:p>
+    <w:p>
+      <w:pPr>
+        <w:jc w:val="center"/>
+      </w:pPr>
+    </w:p>
+    <w:p>
+      <w:pPr>
+        <w:jc w:val="center"/>
+      </w:pPr>
+    </w:p>
+    <w:p>
+      <w:r>
+        <w:rPr>
+          <w:b/>
+          <w:bCs/>
+        </w:rPr>
+        <w:lastRenderedPageBreak/>
+        <w:t>Vista1</w:t>
+      </w:r>
+      <w:r>
+        <w:br/>
+      </w:r>
+      <w:r>
+        <w:rPr>
+          <w:b/>
+          <w:bCs/>
+        </w:rPr>
+        <w:t>Compras:</w:t>
+      </w:r>
+      <w:r>
+        <w:t xml:space="preserve"> Esta vista contiene la información importante de todas las compras que se han realizado en la librería, podría utilizarse para generar una factura.</w:t>
+      </w:r>
+      <w:r>
+        <w:br/>
+      </w:r>
+      <w:proofErr w:type="spellStart"/>
+      <w:r>
+        <w:t>create</w:t>
+      </w:r>
+      <w:proofErr w:type="spellEnd"/>
+      <w:r>
+        <w:t xml:space="preserve"> </w:t>
+      </w:r>
+      <w:proofErr w:type="spellStart"/>
+      <w:r>
+        <w:t>view</w:t>
+      </w:r>
+      <w:proofErr w:type="spellEnd"/>
+      <w:r>
+        <w:t xml:space="preserve"> Compras as</w:t>
+      </w:r>
+    </w:p>
+    <w:p>
+      <w:proofErr w:type="spellStart"/>
+      <w:r>
+        <w:t>select</w:t>
+      </w:r>
+      <w:proofErr w:type="spellEnd"/>
+      <w:r>
+        <w:t xml:space="preserve"> </w:t>
+      </w:r>
+      <w:proofErr w:type="spellStart"/>
+      <w:proofErr w:type="gramStart"/>
+      <w:r>
+        <w:t>cliente.cedula</w:t>
+      </w:r>
+      <w:proofErr w:type="spellEnd"/>
+      <w:proofErr w:type="gramEnd"/>
+      <w:r>
+        <w:t xml:space="preserve"> as "cedula", </w:t>
+      </w:r>
+      <w:proofErr w:type="spellStart"/>
+      <w:r>
+        <w:t>cliente.nombre</w:t>
+      </w:r>
+      <w:proofErr w:type="spellEnd"/>
+      <w:r>
+        <w:t xml:space="preserve"> as "nombre", </w:t>
+      </w:r>
+      <w:proofErr w:type="spellStart"/>
+      <w:r>
+        <w:t>libro.titulo</w:t>
+      </w:r>
+      <w:proofErr w:type="spellEnd"/>
+      <w:r>
+        <w:t xml:space="preserve"> as "libro", </w:t>
+      </w:r>
+      <w:proofErr w:type="spellStart"/>
+      <w:r>
+        <w:t>telefono_cliente.numero</w:t>
+      </w:r>
+      <w:proofErr w:type="spellEnd"/>
+      <w:r>
+        <w:t xml:space="preserve"> as "</w:t>
+      </w:r>
+      <w:proofErr w:type="spellStart"/>
+      <w:r>
+        <w:t>telefono</w:t>
+      </w:r>
+      <w:proofErr w:type="spellEnd"/>
+      <w:r>
+        <w:t>"</w:t>
+      </w:r>
+    </w:p>
+    <w:p>
+      <w:proofErr w:type="spellStart"/>
+      <w:r>
+        <w:t>from</w:t>
+      </w:r>
+      <w:proofErr w:type="spellEnd"/>
+      <w:r>
+        <w:t xml:space="preserve"> libro </w:t>
+      </w:r>
+      <w:proofErr w:type="spellStart"/>
+      <w:r>
+        <w:t>inner</w:t>
+      </w:r>
+      <w:proofErr w:type="spellEnd"/>
+      <w:r>
+        <w:t xml:space="preserve"> </w:t>
+      </w:r>
+      <w:proofErr w:type="spellStart"/>
+      <w:r>
+        <w:t>join</w:t>
+      </w:r>
+      <w:proofErr w:type="spellEnd"/>
+      <w:r>
+        <w:t xml:space="preserve"> </w:t>
+      </w:r>
+      <w:proofErr w:type="spellStart"/>
+      <w:r>
+        <w:t>libro_cliente</w:t>
+      </w:r>
+      <w:proofErr w:type="spellEnd"/>
+      <w:r>
+        <w:t xml:space="preserve"> </w:t>
+      </w:r>
+      <w:proofErr w:type="spellStart"/>
+      <w:r>
+        <w:t>on</w:t>
+      </w:r>
+      <w:proofErr w:type="spellEnd"/>
+      <w:r>
+        <w:t xml:space="preserve"> </w:t>
+      </w:r>
+      <w:proofErr w:type="spellStart"/>
+      <w:proofErr w:type="gramStart"/>
+      <w:r>
+        <w:t>libro.ISBN</w:t>
+      </w:r>
+      <w:proofErr w:type="spellEnd"/>
+      <w:proofErr w:type="gramEnd"/>
+      <w:r>
+        <w:t xml:space="preserve"> = </w:t>
+      </w:r>
+      <w:proofErr w:type="spellStart"/>
+      <w:r>
+        <w:t>libro_cliente.ISBN_libro_cliente</w:t>
+      </w:r>
+      <w:proofErr w:type="spellEnd"/>
+    </w:p>
+    <w:p>
+      <w:pPr>
+        <w:rPr>
+          <w:lang w:val="en-US"/>
+        </w:rPr>
+      </w:pPr>
+      <w:r>
+        <w:tab/>
+      </w:r>
+      <w:r>
+        <w:tab/>
+        <w:t xml:space="preserve">   </w:t>
+      </w:r>
+      <w:r>
+        <w:rPr>
+          <w:lang w:val="en-US"/>
+        </w:rPr>
+        <w:t xml:space="preserve">inner join </w:t>
+      </w:r>
+      <w:proofErr w:type="spellStart"/>
+      <w:r>
+        <w:rPr>
+          <w:lang w:val="en-US"/>
+        </w:rPr>
+        <w:t>cliente</w:t>
+      </w:r>
+      <w:proofErr w:type="spellEnd"/>
+      <w:r>
+        <w:rPr>
+          <w:lang w:val="en-US"/>
+        </w:rPr>
+        <w:t xml:space="preserve"> on cedula = </w:t>
+      </w:r>
+      <w:proofErr w:type="spellStart"/>
+      <w:r>
+        <w:rPr>
+          <w:lang w:val="en-US"/>
+        </w:rPr>
+        <w:t>libro_cliente.id_cliente</w:t>
+      </w:r>
+      <w:proofErr w:type="spellEnd"/>
+    </w:p>
+    <w:p>
+      <w:r>
+        <w:rPr>
+          <w:lang w:val="en-US"/>
+        </w:rPr>
+        <w:t xml:space="preserve">           </w:t>
+      </w:r>
+      <w:proofErr w:type="spellStart"/>
+      <w:r>
+        <w:t>inner</w:t>
+      </w:r>
+      <w:proofErr w:type="spellEnd"/>
+      <w:r>
+        <w:t xml:space="preserve"> </w:t>
+      </w:r>
+      <w:proofErr w:type="spellStart"/>
+      <w:r>
+        <w:t>join</w:t>
+      </w:r>
+      <w:proofErr w:type="spellEnd"/>
+      <w:r>
+        <w:t xml:space="preserve"> </w:t>
+      </w:r>
+      <w:proofErr w:type="spellStart"/>
+      <w:r>
+        <w:t>telefono_cliente</w:t>
+      </w:r>
+      <w:proofErr w:type="spellEnd"/>
+      <w:r>
+        <w:t xml:space="preserve"> </w:t>
+      </w:r>
+      <w:proofErr w:type="spellStart"/>
+      <w:r>
+        <w:t>on</w:t>
+      </w:r>
+      <w:proofErr w:type="spellEnd"/>
+      <w:r>
+        <w:t xml:space="preserve"> </w:t>
+      </w:r>
+      <w:proofErr w:type="spellStart"/>
+      <w:r>
+        <w:t>cedula_cliente</w:t>
+      </w:r>
+      <w:proofErr w:type="spellEnd"/>
+      <w:r>
+        <w:t>=</w:t>
+      </w:r>
+      <w:proofErr w:type="spellStart"/>
+      <w:proofErr w:type="gramStart"/>
+      <w:r>
+        <w:t>cliente.cedula</w:t>
+      </w:r>
+      <w:proofErr w:type="spellEnd"/>
+      <w:proofErr w:type="gramEnd"/>
+      <w:r>
+        <w:t>;</w:t>
+      </w:r>
+    </w:p>
+    <w:p>
+      <w:pPr>
+        <w:jc w:val="center"/>
+      </w:pPr>
+      <w:r>
+        <w:rPr>
+          <w:noProof/>
+        </w:rPr>
+        <w:drawing>
+          <wp:inline distT="0" distB="0" distL="0" distR="0" wp14:anchorId="70F1420F" wp14:editId="30B1EA9F">
+            <wp:extent cx="4318000" cy="1850711"/>
+            <wp:effectExtent l="0" t="0" r="6350" b="0"/>
+            <wp:docPr id="16" name="Imagen 16"/>
+            <wp:cNvGraphicFramePr>
+              <a:graphicFrameLocks xmlns:a="http://schemas.openxmlformats.org/drawingml/2006/main" noChangeAspect="1"/>
+            </wp:cNvGraphicFramePr>
+            <a:graphic xmlns:a="http://schemas.openxmlformats.org/drawingml/2006/main">
+              <a:graphicData uri="http://schemas.openxmlformats.org/drawingml/2006/picture">
+                <pic:pic xmlns:pic="http://schemas.openxmlformats.org/drawingml/2006/picture">
+                  <pic:nvPicPr>
+                    <pic:cNvPr id="1" name=""/>
+                    <pic:cNvPicPr/>
+                  </pic:nvPicPr>
+                  <pic:blipFill>
+                    <a:blip r:embed="rId19"/>
+                    <a:stretch>
+                      <a:fillRect/>
+                    </a:stretch>
+                  </pic:blipFill>
+                  <pic:spPr>
+                    <a:xfrm>
+                      <a:off x="0" y="0"/>
+                      <a:ext cx="4326179" cy="1854217"/>
+                    </a:xfrm>
+                    <a:prstGeom prst="rect">
+                      <a:avLst/>
+                    </a:prstGeom>
+                  </pic:spPr>
+                </pic:pic>
+              </a:graphicData>
+            </a:graphic>
+          </wp:inline>
+        </w:drawing>
+      </w:r>
+    </w:p>
+    <w:p>
+      <w:r>
+        <w:rPr>
+          <w:b/>
+          <w:bCs/>
+        </w:rPr>
+        <w:t>Vista2</w:t>
+      </w:r>
+      <w:r>
+        <w:rPr>
+          <w:b/>
+          <w:bCs/>
+        </w:rPr>
+        <w:br/>
+      </w:r>
+      <w:proofErr w:type="spellStart"/>
+      <w:r>
+        <w:rPr>
+          <w:b/>
+          <w:bCs/>
+        </w:rPr>
+        <w:t>InfoLibro</w:t>
+      </w:r>
+      <w:proofErr w:type="spellEnd"/>
+      <w:r>
+        <w:rPr>
+          <w:b/>
+          <w:bCs/>
+        </w:rPr>
+        <w:t xml:space="preserve">: </w:t>
+      </w:r>
+      <w:r>
+        <w:t>Contiene toda la información necesaria de los libros, sus títulos, autores y editoriales, esta vista puede ser muy utilizada cuando alguien quiera saber donde puede conseguirse el libro buscado.</w:t>
+      </w:r>
+    </w:p>
+    <w:p>
+      <w:r>
+        <w:rPr>
+          <w:noProof/>
+        </w:rPr>
+        <w:drawing>
+          <wp:inline distT="0" distB="0" distL="0" distR="0" wp14:anchorId="37C1B9A3" wp14:editId="21232F66">
+            <wp:extent cx="5612130" cy="1818005"/>
+            <wp:effectExtent l="0" t="0" r="7620" b="0"/>
+            <wp:docPr id="17" name="Imagen 17" descr="Interfaz de usuario gráfica, Texto, Aplicación&#10;&#10;Descripción generada automáticamente"/>
+            <wp:cNvGraphicFramePr>
+              <a:graphicFrameLocks xmlns:a="http://schemas.openxmlformats.org/drawingml/2006/main" noChangeAspect="1"/>
+            </wp:cNvGraphicFramePr>
+            <a:graphic xmlns:a="http://schemas.openxmlformats.org/drawingml/2006/main">
+              <a:graphicData uri="http://schemas.openxmlformats.org/drawingml/2006/picture">
+                <pic:pic xmlns:pic="http://schemas.openxmlformats.org/drawingml/2006/picture">
+                  <pic:nvPicPr>
+                    <pic:cNvPr id="17" name="Imagen 17" descr="Interfaz de usuario gráfica, Texto, Aplicación&#10;&#10;Descripción generada automáticamente"/>
+                    <pic:cNvPicPr/>
+                  </pic:nvPicPr>
+                  <pic:blipFill>
+                    <a:blip r:embed="rId20"/>
+                    <a:stretch>
+                      <a:fillRect/>
+                    </a:stretch>
+                  </pic:blipFill>
+                  <pic:spPr>
+                    <a:xfrm>
+                      <a:off x="0" y="0"/>
+                      <a:ext cx="5612130" cy="1818005"/>
                     </a:xfrm>
                     <a:prstGeom prst="rect">
                       <a:avLst/>

</xml_diff>

<commit_message>
Se empieza con las creation de tablas y registros de la actividad dos.
</commit_message>
<xml_diff>
--- a/Documento.docx
+++ b/Documento.docx
@@ -1785,14 +1785,17 @@
       </w:r>
     </w:p>
     <w:p>
+      <w:pPr>
+        <w:jc w:val="center"/>
+      </w:pPr>
       <w:r>
         <w:rPr>
           <w:noProof/>
         </w:rPr>
         <w:drawing>
-          <wp:inline distT="0" distB="0" distL="0" distR="0" wp14:anchorId="37C1B9A3" wp14:editId="21232F66">
-            <wp:extent cx="5612130" cy="1818005"/>
-            <wp:effectExtent l="0" t="0" r="7620" b="0"/>
+          <wp:inline distT="0" distB="0" distL="0" distR="0" wp14:anchorId="37C1B9A3" wp14:editId="51D6D943">
+            <wp:extent cx="5037783" cy="1631950"/>
+            <wp:effectExtent l="0" t="0" r="0" b="6350"/>
             <wp:docPr id="17" name="Imagen 17" descr="Interfaz de usuario gráfica, Texto, Aplicación&#10;&#10;Descripción generada automáticamente"/>
             <wp:cNvGraphicFramePr>
               <a:graphicFrameLocks xmlns:a="http://schemas.openxmlformats.org/drawingml/2006/main" noChangeAspect="1"/>
@@ -1813,7 +1816,7 @@
                   <pic:spPr>
                     <a:xfrm>
                       <a:off x="0" y="0"/>
-                      <a:ext cx="5612130" cy="1818005"/>
+                      <a:ext cx="5043714" cy="1633871"/>
                     </a:xfrm>
                     <a:prstGeom prst="rect">
                       <a:avLst/>
@@ -1826,6 +1829,641 @@
         </w:drawing>
       </w:r>
     </w:p>
+    <w:p>
+      <w:pPr>
+        <w:jc w:val="center"/>
+      </w:pPr>
+    </w:p>
+    <w:p>
+      <w:pPr>
+        <w:jc w:val="center"/>
+      </w:pPr>
+    </w:p>
+    <w:p>
+      <w:pPr>
+        <w:jc w:val="center"/>
+      </w:pPr>
+    </w:p>
+    <w:p>
+      <w:pPr>
+        <w:jc w:val="center"/>
+      </w:pPr>
+    </w:p>
+    <w:p>
+      <w:pPr>
+        <w:jc w:val="center"/>
+      </w:pPr>
+    </w:p>
+    <w:p>
+      <w:pPr>
+        <w:jc w:val="center"/>
+        <w:rPr>
+          <w:b/>
+          <w:bCs/>
+        </w:rPr>
+      </w:pPr>
+      <w:r>
+        <w:rPr>
+          <w:b/>
+          <w:bCs/>
+        </w:rPr>
+        <w:lastRenderedPageBreak/>
+        <w:t>S</w:t>
+      </w:r>
+      <w:r>
+        <w:rPr>
+          <w:b/>
+          <w:bCs/>
+        </w:rPr>
+        <w:t>EGUNDA ACTIVIDAD</w:t>
+      </w:r>
+    </w:p>
+    <w:p>
+      <w:r>
+        <w:t>Descargo la imagen del modelo relacional para tener una guía con la creación del modelo en SQL (se ve un poco borrosa pero se alcanza a entender).</w:t>
+      </w:r>
+    </w:p>
+    <w:p>
+      <w:pPr>
+        <w:jc w:val="center"/>
+      </w:pPr>
+      <w:r>
+        <w:rPr>
+          <w:noProof/>
+        </w:rPr>
+        <w:drawing>
+          <wp:inline distT="0" distB="0" distL="0" distR="0" wp14:anchorId="43BE8443" wp14:editId="316E1551">
+            <wp:extent cx="5612130" cy="2330450"/>
+            <wp:effectExtent l="0" t="0" r="7620" b="0"/>
+            <wp:docPr id="19" name="Imagen 19" descr="Diagrama&#10;&#10;Descripción generada automáticamente"/>
+            <wp:cNvGraphicFramePr>
+              <a:graphicFrameLocks xmlns:a="http://schemas.openxmlformats.org/drawingml/2006/main" noChangeAspect="1"/>
+            </wp:cNvGraphicFramePr>
+            <a:graphic xmlns:a="http://schemas.openxmlformats.org/drawingml/2006/main">
+              <a:graphicData uri="http://schemas.openxmlformats.org/drawingml/2006/picture">
+                <pic:pic xmlns:pic="http://schemas.openxmlformats.org/drawingml/2006/picture">
+                  <pic:nvPicPr>
+                    <pic:cNvPr id="19" name="Imagen 19" descr="Diagrama&#10;&#10;Descripción generada automáticamente"/>
+                    <pic:cNvPicPr/>
+                  </pic:nvPicPr>
+                  <pic:blipFill>
+                    <a:blip r:embed="rId21"/>
+                    <a:stretch>
+                      <a:fillRect/>
+                    </a:stretch>
+                  </pic:blipFill>
+                  <pic:spPr>
+                    <a:xfrm>
+                      <a:off x="0" y="0"/>
+                      <a:ext cx="5612130" cy="2330450"/>
+                    </a:xfrm>
+                    <a:prstGeom prst="rect">
+                      <a:avLst/>
+                    </a:prstGeom>
+                  </pic:spPr>
+                </pic:pic>
+              </a:graphicData>
+            </a:graphic>
+          </wp:inline>
+        </w:drawing>
+      </w:r>
+    </w:p>
+    <w:p>
+      <w:r>
+        <w:t>Analizando el diagrama</w:t>
+      </w:r>
+      <w:r>
+        <w:t xml:space="preserve"> se pude observar:</w:t>
+      </w:r>
+    </w:p>
+    <w:p>
+      <w:pPr>
+        <w:pStyle w:val="Prrafodelista"/>
+        <w:numPr>
+          <w:ilvl w:val="0"/>
+          <w:numId w:val="1"/>
+        </w:numPr>
+      </w:pPr>
+      <w:r>
+        <w:t xml:space="preserve">Las tablas que no dependen de otras son: </w:t>
+      </w:r>
+      <w:proofErr w:type="spellStart"/>
+      <w:r>
+        <w:t>tb_medicamento</w:t>
+      </w:r>
+      <w:proofErr w:type="spellEnd"/>
+      <w:r>
+        <w:t xml:space="preserve">, </w:t>
+      </w:r>
+      <w:proofErr w:type="spellStart"/>
+      <w:r>
+        <w:t>tb_medico</w:t>
+      </w:r>
+      <w:proofErr w:type="spellEnd"/>
+      <w:r>
+        <w:t xml:space="preserve"> y </w:t>
+      </w:r>
+      <w:proofErr w:type="spellStart"/>
+      <w:r>
+        <w:t>tb_procedimiento</w:t>
+      </w:r>
+      <w:proofErr w:type="spellEnd"/>
+      <w:r>
+        <w:t>.</w:t>
+      </w:r>
+    </w:p>
+    <w:p>
+      <w:pPr>
+        <w:pStyle w:val="Prrafodelista"/>
+        <w:numPr>
+          <w:ilvl w:val="0"/>
+          <w:numId w:val="1"/>
+        </w:numPr>
+      </w:pPr>
+      <w:r>
+        <w:t xml:space="preserve">Las tablas </w:t>
+      </w:r>
+      <w:proofErr w:type="spellStart"/>
+      <w:r>
+        <w:t>teléfono_paciente</w:t>
+      </w:r>
+      <w:proofErr w:type="spellEnd"/>
+      <w:r>
+        <w:t xml:space="preserve"> y </w:t>
+      </w:r>
+      <w:proofErr w:type="spellStart"/>
+      <w:r>
+        <w:t>tb_factura</w:t>
+      </w:r>
+      <w:proofErr w:type="spellEnd"/>
+      <w:r>
+        <w:t xml:space="preserve"> dependen de </w:t>
+      </w:r>
+      <w:proofErr w:type="spellStart"/>
+      <w:r>
+        <w:t>tb_paciente</w:t>
+      </w:r>
+      <w:proofErr w:type="spellEnd"/>
+      <w:r>
+        <w:t>.</w:t>
+      </w:r>
+    </w:p>
+    <w:p>
+      <w:pPr>
+        <w:pStyle w:val="Prrafodelista"/>
+        <w:numPr>
+          <w:ilvl w:val="0"/>
+          <w:numId w:val="1"/>
+        </w:numPr>
+      </w:pPr>
+      <w:r>
+        <w:t xml:space="preserve">La tabla </w:t>
+      </w:r>
+      <w:proofErr w:type="spellStart"/>
+      <w:r>
+        <w:t>tb_paciente</w:t>
+      </w:r>
+      <w:proofErr w:type="spellEnd"/>
+      <w:r>
+        <w:t xml:space="preserve"> necesita de </w:t>
+      </w:r>
+      <w:proofErr w:type="spellStart"/>
+      <w:r>
+        <w:t>tb_procedimiento</w:t>
+      </w:r>
+      <w:proofErr w:type="spellEnd"/>
+      <w:r>
+        <w:t>.</w:t>
+      </w:r>
+    </w:p>
+    <w:p>
+      <w:pPr>
+        <w:pStyle w:val="Prrafodelista"/>
+        <w:numPr>
+          <w:ilvl w:val="0"/>
+          <w:numId w:val="1"/>
+        </w:numPr>
+      </w:pPr>
+      <w:r>
+        <w:t xml:space="preserve">La tabla </w:t>
+      </w:r>
+      <w:proofErr w:type="spellStart"/>
+      <w:r>
+        <w:t>dll_paciente_medicamento</w:t>
+      </w:r>
+      <w:proofErr w:type="spellEnd"/>
+      <w:r>
+        <w:t xml:space="preserve"> necesita de </w:t>
+      </w:r>
+      <w:proofErr w:type="spellStart"/>
+      <w:r>
+        <w:t>tb_paciente</w:t>
+      </w:r>
+      <w:proofErr w:type="spellEnd"/>
+      <w:r>
+        <w:t xml:space="preserve"> y </w:t>
+      </w:r>
+      <w:proofErr w:type="spellStart"/>
+      <w:r>
+        <w:t>tb_medicamento</w:t>
+      </w:r>
+      <w:proofErr w:type="spellEnd"/>
+      <w:r>
+        <w:t>.</w:t>
+      </w:r>
+    </w:p>
+    <w:p>
+      <w:pPr>
+        <w:pStyle w:val="Prrafodelista"/>
+        <w:numPr>
+          <w:ilvl w:val="0"/>
+          <w:numId w:val="1"/>
+        </w:numPr>
+      </w:pPr>
+      <w:r>
+        <w:t xml:space="preserve">La tabla </w:t>
+      </w:r>
+      <w:proofErr w:type="spellStart"/>
+      <w:r>
+        <w:t>dll_medico_procedimiento</w:t>
+      </w:r>
+      <w:proofErr w:type="spellEnd"/>
+      <w:r>
+        <w:t xml:space="preserve"> necesita de </w:t>
+      </w:r>
+      <w:proofErr w:type="spellStart"/>
+      <w:r>
+        <w:t>tb_procedimiento</w:t>
+      </w:r>
+      <w:proofErr w:type="spellEnd"/>
+      <w:r>
+        <w:t xml:space="preserve"> y </w:t>
+      </w:r>
+      <w:proofErr w:type="spellStart"/>
+      <w:r>
+        <w:t>tb_medico</w:t>
+      </w:r>
+      <w:proofErr w:type="spellEnd"/>
+      <w:r>
+        <w:t>.</w:t>
+      </w:r>
+    </w:p>
+    <w:p>
+      <w:pPr>
+        <w:pStyle w:val="Prrafodelista"/>
+        <w:numPr>
+          <w:ilvl w:val="0"/>
+          <w:numId w:val="1"/>
+        </w:numPr>
+      </w:pPr>
+      <w:r>
+        <w:t xml:space="preserve">Hay un error con la tabla que debería contener el teléfono del </w:t>
+      </w:r>
+      <w:r>
+        <w:t>médico</w:t>
+      </w:r>
+      <w:r>
+        <w:t>, este error será corregido en el diagrama creado en SQL</w:t>
+      </w:r>
+      <w:r>
+        <w:t xml:space="preserve">, la tabla </w:t>
+      </w:r>
+      <w:proofErr w:type="spellStart"/>
+      <w:r>
+        <w:t>teléfono_medico</w:t>
+      </w:r>
+      <w:proofErr w:type="spellEnd"/>
+      <w:r>
+        <w:t xml:space="preserve"> y </w:t>
+      </w:r>
+      <w:proofErr w:type="spellStart"/>
+      <w:r>
+        <w:t>tb_enfermero</w:t>
+      </w:r>
+      <w:proofErr w:type="spellEnd"/>
+      <w:r>
+        <w:t xml:space="preserve"> dependen de </w:t>
+      </w:r>
+      <w:proofErr w:type="spellStart"/>
+      <w:r>
+        <w:t>tb_medico</w:t>
+      </w:r>
+      <w:proofErr w:type="spellEnd"/>
+      <w:r>
+        <w:t>.</w:t>
+      </w:r>
+    </w:p>
+    <w:p>
+      <w:pPr>
+        <w:pStyle w:val="Prrafodelista"/>
+        <w:numPr>
+          <w:ilvl w:val="0"/>
+          <w:numId w:val="1"/>
+        </w:numPr>
+      </w:pPr>
+      <w:r>
+        <w:t xml:space="preserve">Pasa el mismo error con la tabla de teléfonos de los enfermeros, el error será corregido en el diagrama creado en SQL, la tabla </w:t>
+      </w:r>
+      <w:proofErr w:type="spellStart"/>
+      <w:r>
+        <w:t>teléfono_enfermero</w:t>
+      </w:r>
+      <w:proofErr w:type="spellEnd"/>
+      <w:r>
+        <w:t xml:space="preserve"> depende de enfermero.</w:t>
+      </w:r>
+    </w:p>
+    <w:p>
+      <w:r>
+        <w:t>Con este análisis se concluye que el orden de creación de las tablas y de ingresos será el siguiente:</w:t>
+      </w:r>
+    </w:p>
+    <w:p>
+      <w:r>
+        <w:t xml:space="preserve">Se inicia con la creación del </w:t>
+      </w:r>
+      <w:proofErr w:type="spellStart"/>
+      <w:r>
+        <w:t>schema</w:t>
+      </w:r>
+      <w:proofErr w:type="spellEnd"/>
+      <w:r>
+        <w:t>:</w:t>
+      </w:r>
+    </w:p>
+    <w:p>
+      <w:r>
+        <w:rPr>
+          <w:noProof/>
+        </w:rPr>
+        <w:drawing>
+          <wp:inline distT="0" distB="0" distL="0" distR="0" wp14:anchorId="021FB73C" wp14:editId="513DB59B">
+            <wp:extent cx="2374900" cy="758649"/>
+            <wp:effectExtent l="0" t="0" r="6350" b="3810"/>
+            <wp:docPr id="20" name="Imagen 20" descr="Interfaz de usuario gráfica, Texto, Aplicación&#10;&#10;Descripción generada automáticamente"/>
+            <wp:cNvGraphicFramePr>
+              <a:graphicFrameLocks xmlns:a="http://schemas.openxmlformats.org/drawingml/2006/main" noChangeAspect="1"/>
+            </wp:cNvGraphicFramePr>
+            <a:graphic xmlns:a="http://schemas.openxmlformats.org/drawingml/2006/main">
+              <a:graphicData uri="http://schemas.openxmlformats.org/drawingml/2006/picture">
+                <pic:pic xmlns:pic="http://schemas.openxmlformats.org/drawingml/2006/picture">
+                  <pic:nvPicPr>
+                    <pic:cNvPr id="20" name="Imagen 20" descr="Interfaz de usuario gráfica, Texto, Aplicación&#10;&#10;Descripción generada automáticamente"/>
+                    <pic:cNvPicPr/>
+                  </pic:nvPicPr>
+                  <pic:blipFill>
+                    <a:blip r:embed="rId22"/>
+                    <a:stretch>
+                      <a:fillRect/>
+                    </a:stretch>
+                  </pic:blipFill>
+                  <pic:spPr>
+                    <a:xfrm>
+                      <a:off x="0" y="0"/>
+                      <a:ext cx="2378649" cy="759847"/>
+                    </a:xfrm>
+                    <a:prstGeom prst="rect">
+                      <a:avLst/>
+                    </a:prstGeom>
+                  </pic:spPr>
+                </pic:pic>
+              </a:graphicData>
+            </a:graphic>
+          </wp:inline>
+        </w:drawing>
+      </w:r>
+    </w:p>
+    <w:p/>
+    <w:p/>
+    <w:p/>
+    <w:p/>
+    <w:p>
+      <w:r>
+        <w:lastRenderedPageBreak/>
+        <w:t>Tabla medico</w:t>
+      </w:r>
+    </w:p>
+    <w:p>
+      <w:pPr>
+        <w:jc w:val="center"/>
+      </w:pPr>
+      <w:r>
+        <w:rPr>
+          <w:noProof/>
+        </w:rPr>
+        <w:drawing>
+          <wp:inline distT="0" distB="0" distL="0" distR="0" wp14:anchorId="4680966C" wp14:editId="51DD4249">
+            <wp:extent cx="4094519" cy="2660650"/>
+            <wp:effectExtent l="0" t="0" r="1270" b="6350"/>
+            <wp:docPr id="21" name="Imagen 21"/>
+            <wp:cNvGraphicFramePr>
+              <a:graphicFrameLocks xmlns:a="http://schemas.openxmlformats.org/drawingml/2006/main" noChangeAspect="1"/>
+            </wp:cNvGraphicFramePr>
+            <a:graphic xmlns:a="http://schemas.openxmlformats.org/drawingml/2006/main">
+              <a:graphicData uri="http://schemas.openxmlformats.org/drawingml/2006/picture">
+                <pic:pic xmlns:pic="http://schemas.openxmlformats.org/drawingml/2006/picture">
+                  <pic:nvPicPr>
+                    <pic:cNvPr id="1" name=""/>
+                    <pic:cNvPicPr/>
+                  </pic:nvPicPr>
+                  <pic:blipFill>
+                    <a:blip r:embed="rId23"/>
+                    <a:stretch>
+                      <a:fillRect/>
+                    </a:stretch>
+                  </pic:blipFill>
+                  <pic:spPr>
+                    <a:xfrm>
+                      <a:off x="0" y="0"/>
+                      <a:ext cx="4095995" cy="2661609"/>
+                    </a:xfrm>
+                    <a:prstGeom prst="rect">
+                      <a:avLst/>
+                    </a:prstGeom>
+                  </pic:spPr>
+                </pic:pic>
+              </a:graphicData>
+            </a:graphic>
+          </wp:inline>
+        </w:drawing>
+      </w:r>
+    </w:p>
+    <w:p>
+      <w:r>
+        <w:t xml:space="preserve">Tabla </w:t>
+      </w:r>
+      <w:proofErr w:type="spellStart"/>
+      <w:r>
+        <w:t>teléfono_medico</w:t>
+      </w:r>
+      <w:proofErr w:type="spellEnd"/>
+    </w:p>
+    <w:p>
+      <w:pPr>
+        <w:jc w:val="center"/>
+      </w:pPr>
+      <w:r>
+        <w:rPr>
+          <w:noProof/>
+        </w:rPr>
+        <w:drawing>
+          <wp:inline distT="0" distB="0" distL="0" distR="0" wp14:anchorId="0489E3BA" wp14:editId="1A1ADC30">
+            <wp:extent cx="3784600" cy="3441170"/>
+            <wp:effectExtent l="0" t="0" r="6350" b="6985"/>
+            <wp:docPr id="22" name="Imagen 22" descr="Interfaz de usuario gráfica&#10;&#10;Descripción generada automáticamente"/>
+            <wp:cNvGraphicFramePr>
+              <a:graphicFrameLocks xmlns:a="http://schemas.openxmlformats.org/drawingml/2006/main" noChangeAspect="1"/>
+            </wp:cNvGraphicFramePr>
+            <a:graphic xmlns:a="http://schemas.openxmlformats.org/drawingml/2006/main">
+              <a:graphicData uri="http://schemas.openxmlformats.org/drawingml/2006/picture">
+                <pic:pic xmlns:pic="http://schemas.openxmlformats.org/drawingml/2006/picture">
+                  <pic:nvPicPr>
+                    <pic:cNvPr id="22" name="Imagen 22" descr="Interfaz de usuario gráfica&#10;&#10;Descripción generada automáticamente"/>
+                    <pic:cNvPicPr/>
+                  </pic:nvPicPr>
+                  <pic:blipFill>
+                    <a:blip r:embed="rId24"/>
+                    <a:stretch>
+                      <a:fillRect/>
+                    </a:stretch>
+                  </pic:blipFill>
+                  <pic:spPr>
+                    <a:xfrm>
+                      <a:off x="0" y="0"/>
+                      <a:ext cx="3787659" cy="3443951"/>
+                    </a:xfrm>
+                    <a:prstGeom prst="rect">
+                      <a:avLst/>
+                    </a:prstGeom>
+                  </pic:spPr>
+                </pic:pic>
+              </a:graphicData>
+            </a:graphic>
+          </wp:inline>
+        </w:drawing>
+      </w:r>
+    </w:p>
+    <w:p>
+      <w:pPr>
+        <w:jc w:val="center"/>
+      </w:pPr>
+    </w:p>
+    <w:p/>
+    <w:p/>
+    <w:p/>
+    <w:p/>
+    <w:p>
+      <w:r>
+        <w:lastRenderedPageBreak/>
+        <w:t xml:space="preserve">Tabla </w:t>
+      </w:r>
+      <w:proofErr w:type="spellStart"/>
+      <w:r>
+        <w:t>tb_enfermero</w:t>
+      </w:r>
+      <w:proofErr w:type="spellEnd"/>
+    </w:p>
+    <w:p>
+      <w:pPr>
+        <w:jc w:val="center"/>
+      </w:pPr>
+      <w:r>
+        <w:rPr>
+          <w:noProof/>
+        </w:rPr>
+        <w:drawing>
+          <wp:inline distT="0" distB="0" distL="0" distR="0" wp14:anchorId="36079395" wp14:editId="73DE43CF">
+            <wp:extent cx="4057650" cy="1588535"/>
+            <wp:effectExtent l="0" t="0" r="0" b="0"/>
+            <wp:docPr id="23" name="Imagen 23"/>
+            <wp:cNvGraphicFramePr>
+              <a:graphicFrameLocks xmlns:a="http://schemas.openxmlformats.org/drawingml/2006/main" noChangeAspect="1"/>
+            </wp:cNvGraphicFramePr>
+            <a:graphic xmlns:a="http://schemas.openxmlformats.org/drawingml/2006/main">
+              <a:graphicData uri="http://schemas.openxmlformats.org/drawingml/2006/picture">
+                <pic:pic xmlns:pic="http://schemas.openxmlformats.org/drawingml/2006/picture">
+                  <pic:nvPicPr>
+                    <pic:cNvPr id="1" name=""/>
+                    <pic:cNvPicPr/>
+                  </pic:nvPicPr>
+                  <pic:blipFill>
+                    <a:blip r:embed="rId25"/>
+                    <a:stretch>
+                      <a:fillRect/>
+                    </a:stretch>
+                  </pic:blipFill>
+                  <pic:spPr>
+                    <a:xfrm>
+                      <a:off x="0" y="0"/>
+                      <a:ext cx="4068813" cy="1592905"/>
+                    </a:xfrm>
+                    <a:prstGeom prst="rect">
+                      <a:avLst/>
+                    </a:prstGeom>
+                  </pic:spPr>
+                </pic:pic>
+              </a:graphicData>
+            </a:graphic>
+          </wp:inline>
+        </w:drawing>
+      </w:r>
+    </w:p>
+    <w:p>
+      <w:r>
+        <w:t xml:space="preserve">Tabla </w:t>
+      </w:r>
+      <w:proofErr w:type="spellStart"/>
+      <w:r>
+        <w:t>tlefono_enfermero</w:t>
+      </w:r>
+      <w:proofErr w:type="spellEnd"/>
+    </w:p>
+    <w:p>
+      <w:pPr>
+        <w:jc w:val="center"/>
+      </w:pPr>
+      <w:r>
+        <w:rPr>
+          <w:noProof/>
+        </w:rPr>
+        <w:drawing>
+          <wp:inline distT="0" distB="0" distL="0" distR="0" wp14:anchorId="337BF43A" wp14:editId="3174129C">
+            <wp:extent cx="2959100" cy="1814984"/>
+            <wp:effectExtent l="0" t="0" r="0" b="0"/>
+            <wp:docPr id="24" name="Imagen 24"/>
+            <wp:cNvGraphicFramePr>
+              <a:graphicFrameLocks xmlns:a="http://schemas.openxmlformats.org/drawingml/2006/main" noChangeAspect="1"/>
+            </wp:cNvGraphicFramePr>
+            <a:graphic xmlns:a="http://schemas.openxmlformats.org/drawingml/2006/main">
+              <a:graphicData uri="http://schemas.openxmlformats.org/drawingml/2006/picture">
+                <pic:pic xmlns:pic="http://schemas.openxmlformats.org/drawingml/2006/picture">
+                  <pic:nvPicPr>
+                    <pic:cNvPr id="1" name=""/>
+                    <pic:cNvPicPr/>
+                  </pic:nvPicPr>
+                  <pic:blipFill>
+                    <a:blip r:embed="rId26"/>
+                    <a:stretch>
+                      <a:fillRect/>
+                    </a:stretch>
+                  </pic:blipFill>
+                  <pic:spPr>
+                    <a:xfrm>
+                      <a:off x="0" y="0"/>
+                      <a:ext cx="2963111" cy="1817444"/>
+                    </a:xfrm>
+                    <a:prstGeom prst="rect">
+                      <a:avLst/>
+                    </a:prstGeom>
+                  </pic:spPr>
+                </pic:pic>
+              </a:graphicData>
+            </a:graphic>
+          </wp:inline>
+        </w:drawing>
+      </w:r>
+    </w:p>
+    <w:p/>
     <w:sectPr>
       <w:pgSz w:w="12240" w:h="15840"/>
       <w:pgMar w:top="1417" w:right="1701" w:bottom="1417" w:left="1701" w:header="708" w:footer="708" w:gutter="0"/>

</xml_diff>

<commit_message>
Se termina la creacion de tablas y registros de la actividad 2.
</commit_message>
<xml_diff>
--- a/Documento.docx
+++ b/Documento.docx
@@ -2463,7 +2463,400 @@
         </w:drawing>
       </w:r>
     </w:p>
+    <w:p>
+      <w:r>
+        <w:t>Tabla procedimiento</w:t>
+      </w:r>
+    </w:p>
+    <w:p>
+      <w:pPr>
+        <w:jc w:val="center"/>
+      </w:pPr>
+      <w:r>
+        <w:rPr>
+          <w:noProof/>
+        </w:rPr>
+        <w:drawing>
+          <wp:inline distT="0" distB="0" distL="0" distR="0" wp14:anchorId="1481D800" wp14:editId="17D91567">
+            <wp:extent cx="3339104" cy="2438400"/>
+            <wp:effectExtent l="0" t="0" r="0" b="0"/>
+            <wp:docPr id="25" name="Imagen 25"/>
+            <wp:cNvGraphicFramePr>
+              <a:graphicFrameLocks xmlns:a="http://schemas.openxmlformats.org/drawingml/2006/main" noChangeAspect="1"/>
+            </wp:cNvGraphicFramePr>
+            <a:graphic xmlns:a="http://schemas.openxmlformats.org/drawingml/2006/main">
+              <a:graphicData uri="http://schemas.openxmlformats.org/drawingml/2006/picture">
+                <pic:pic xmlns:pic="http://schemas.openxmlformats.org/drawingml/2006/picture">
+                  <pic:nvPicPr>
+                    <pic:cNvPr id="1" name=""/>
+                    <pic:cNvPicPr/>
+                  </pic:nvPicPr>
+                  <pic:blipFill>
+                    <a:blip r:embed="rId27"/>
+                    <a:stretch>
+                      <a:fillRect/>
+                    </a:stretch>
+                  </pic:blipFill>
+                  <pic:spPr>
+                    <a:xfrm>
+                      <a:off x="0" y="0"/>
+                      <a:ext cx="3341442" cy="2440107"/>
+                    </a:xfrm>
+                    <a:prstGeom prst="rect">
+                      <a:avLst/>
+                    </a:prstGeom>
+                  </pic:spPr>
+                </pic:pic>
+              </a:graphicData>
+            </a:graphic>
+          </wp:inline>
+        </w:drawing>
+      </w:r>
+    </w:p>
     <w:p/>
+    <w:p/>
+    <w:p/>
+    <w:p/>
+    <w:p>
+      <w:r>
+        <w:lastRenderedPageBreak/>
+        <w:t xml:space="preserve">Tabla </w:t>
+      </w:r>
+      <w:proofErr w:type="spellStart"/>
+      <w:r>
+        <w:t>dll</w:t>
+      </w:r>
+      <w:proofErr w:type="spellEnd"/>
+      <w:r>
+        <w:t>__</w:t>
+      </w:r>
+      <w:proofErr w:type="spellStart"/>
+      <w:r>
+        <w:t>medico_procedimiento</w:t>
+      </w:r>
+      <w:proofErr w:type="spellEnd"/>
+    </w:p>
+    <w:p>
+      <w:pPr>
+        <w:jc w:val="center"/>
+      </w:pPr>
+      <w:r>
+        <w:rPr>
+          <w:noProof/>
+        </w:rPr>
+        <w:drawing>
+          <wp:inline distT="0" distB="0" distL="0" distR="0" wp14:anchorId="2C26450B" wp14:editId="01C43D82">
+            <wp:extent cx="3008191" cy="2216150"/>
+            <wp:effectExtent l="0" t="0" r="1905" b="0"/>
+            <wp:docPr id="26" name="Imagen 26" descr="Interfaz de usuario gráfica, Texto&#10;&#10;Descripción generada automáticamente"/>
+            <wp:cNvGraphicFramePr>
+              <a:graphicFrameLocks xmlns:a="http://schemas.openxmlformats.org/drawingml/2006/main" noChangeAspect="1"/>
+            </wp:cNvGraphicFramePr>
+            <a:graphic xmlns:a="http://schemas.openxmlformats.org/drawingml/2006/main">
+              <a:graphicData uri="http://schemas.openxmlformats.org/drawingml/2006/picture">
+                <pic:pic xmlns:pic="http://schemas.openxmlformats.org/drawingml/2006/picture">
+                  <pic:nvPicPr>
+                    <pic:cNvPr id="26" name="Imagen 26" descr="Interfaz de usuario gráfica, Texto&#10;&#10;Descripción generada automáticamente"/>
+                    <pic:cNvPicPr/>
+                  </pic:nvPicPr>
+                  <pic:blipFill>
+                    <a:blip r:embed="rId28"/>
+                    <a:stretch>
+                      <a:fillRect/>
+                    </a:stretch>
+                  </pic:blipFill>
+                  <pic:spPr>
+                    <a:xfrm>
+                      <a:off x="0" y="0"/>
+                      <a:ext cx="3013580" cy="2220120"/>
+                    </a:xfrm>
+                    <a:prstGeom prst="rect">
+                      <a:avLst/>
+                    </a:prstGeom>
+                  </pic:spPr>
+                </pic:pic>
+              </a:graphicData>
+            </a:graphic>
+          </wp:inline>
+        </w:drawing>
+      </w:r>
+    </w:p>
+    <w:p>
+      <w:r>
+        <w:t xml:space="preserve">Tabla </w:t>
+      </w:r>
+      <w:proofErr w:type="spellStart"/>
+      <w:r>
+        <w:t>tb_paciente</w:t>
+      </w:r>
+      <w:proofErr w:type="spellEnd"/>
+    </w:p>
+    <w:p>
+      <w:pPr>
+        <w:jc w:val="center"/>
+      </w:pPr>
+      <w:r>
+        <w:rPr>
+          <w:noProof/>
+        </w:rPr>
+        <w:drawing>
+          <wp:inline distT="0" distB="0" distL="0" distR="0" wp14:anchorId="12931036" wp14:editId="327D41FE">
+            <wp:extent cx="3733800" cy="2282191"/>
+            <wp:effectExtent l="0" t="0" r="0" b="3810"/>
+            <wp:docPr id="27" name="Imagen 27" descr="Interfaz de usuario gráfica, Texto&#10;&#10;Descripción generada automáticamente"/>
+            <wp:cNvGraphicFramePr>
+              <a:graphicFrameLocks xmlns:a="http://schemas.openxmlformats.org/drawingml/2006/main" noChangeAspect="1"/>
+            </wp:cNvGraphicFramePr>
+            <a:graphic xmlns:a="http://schemas.openxmlformats.org/drawingml/2006/main">
+              <a:graphicData uri="http://schemas.openxmlformats.org/drawingml/2006/picture">
+                <pic:pic xmlns:pic="http://schemas.openxmlformats.org/drawingml/2006/picture">
+                  <pic:nvPicPr>
+                    <pic:cNvPr id="27" name="Imagen 27" descr="Interfaz de usuario gráfica, Texto&#10;&#10;Descripción generada automáticamente"/>
+                    <pic:cNvPicPr/>
+                  </pic:nvPicPr>
+                  <pic:blipFill>
+                    <a:blip r:embed="rId29"/>
+                    <a:stretch>
+                      <a:fillRect/>
+                    </a:stretch>
+                  </pic:blipFill>
+                  <pic:spPr>
+                    <a:xfrm>
+                      <a:off x="0" y="0"/>
+                      <a:ext cx="3738535" cy="2285085"/>
+                    </a:xfrm>
+                    <a:prstGeom prst="rect">
+                      <a:avLst/>
+                    </a:prstGeom>
+                  </pic:spPr>
+                </pic:pic>
+              </a:graphicData>
+            </a:graphic>
+          </wp:inline>
+        </w:drawing>
+      </w:r>
+    </w:p>
+    <w:p>
+      <w:r>
+        <w:t xml:space="preserve">Tabla </w:t>
+      </w:r>
+      <w:proofErr w:type="spellStart"/>
+      <w:r>
+        <w:t>teléfono_paciente</w:t>
+      </w:r>
+      <w:proofErr w:type="spellEnd"/>
+    </w:p>
+    <w:p>
+      <w:pPr>
+        <w:jc w:val="center"/>
+      </w:pPr>
+      <w:r>
+        <w:rPr>
+          <w:noProof/>
+        </w:rPr>
+        <w:drawing>
+          <wp:inline distT="0" distB="0" distL="0" distR="0" wp14:anchorId="15721398" wp14:editId="362E23E0">
+            <wp:extent cx="2856499" cy="2444750"/>
+            <wp:effectExtent l="0" t="0" r="1270" b="0"/>
+            <wp:docPr id="28" name="Imagen 28"/>
+            <wp:cNvGraphicFramePr>
+              <a:graphicFrameLocks xmlns:a="http://schemas.openxmlformats.org/drawingml/2006/main" noChangeAspect="1"/>
+            </wp:cNvGraphicFramePr>
+            <a:graphic xmlns:a="http://schemas.openxmlformats.org/drawingml/2006/main">
+              <a:graphicData uri="http://schemas.openxmlformats.org/drawingml/2006/picture">
+                <pic:pic xmlns:pic="http://schemas.openxmlformats.org/drawingml/2006/picture">
+                  <pic:nvPicPr>
+                    <pic:cNvPr id="1" name=""/>
+                    <pic:cNvPicPr/>
+                  </pic:nvPicPr>
+                  <pic:blipFill>
+                    <a:blip r:embed="rId30"/>
+                    <a:stretch>
+                      <a:fillRect/>
+                    </a:stretch>
+                  </pic:blipFill>
+                  <pic:spPr>
+                    <a:xfrm>
+                      <a:off x="0" y="0"/>
+                      <a:ext cx="2860897" cy="2448514"/>
+                    </a:xfrm>
+                    <a:prstGeom prst="rect">
+                      <a:avLst/>
+                    </a:prstGeom>
+                  </pic:spPr>
+                </pic:pic>
+              </a:graphicData>
+            </a:graphic>
+          </wp:inline>
+        </w:drawing>
+      </w:r>
+    </w:p>
+    <w:p>
+      <w:r>
+        <w:lastRenderedPageBreak/>
+        <w:t xml:space="preserve">Tabla </w:t>
+      </w:r>
+      <w:proofErr w:type="spellStart"/>
+      <w:r>
+        <w:t>tb_facture</w:t>
+      </w:r>
+      <w:proofErr w:type="spellEnd"/>
+    </w:p>
+    <w:p>
+      <w:pPr>
+        <w:jc w:val="center"/>
+      </w:pPr>
+      <w:r>
+        <w:rPr>
+          <w:noProof/>
+        </w:rPr>
+        <w:drawing>
+          <wp:inline distT="0" distB="0" distL="0" distR="0" wp14:anchorId="59D6D7FE" wp14:editId="154B160B">
+            <wp:extent cx="3126867" cy="2324100"/>
+            <wp:effectExtent l="0" t="0" r="0" b="0"/>
+            <wp:docPr id="29" name="Imagen 29"/>
+            <wp:cNvGraphicFramePr>
+              <a:graphicFrameLocks xmlns:a="http://schemas.openxmlformats.org/drawingml/2006/main" noChangeAspect="1"/>
+            </wp:cNvGraphicFramePr>
+            <a:graphic xmlns:a="http://schemas.openxmlformats.org/drawingml/2006/main">
+              <a:graphicData uri="http://schemas.openxmlformats.org/drawingml/2006/picture">
+                <pic:pic xmlns:pic="http://schemas.openxmlformats.org/drawingml/2006/picture">
+                  <pic:nvPicPr>
+                    <pic:cNvPr id="1" name=""/>
+                    <pic:cNvPicPr/>
+                  </pic:nvPicPr>
+                  <pic:blipFill>
+                    <a:blip r:embed="rId31"/>
+                    <a:stretch>
+                      <a:fillRect/>
+                    </a:stretch>
+                  </pic:blipFill>
+                  <pic:spPr>
+                    <a:xfrm>
+                      <a:off x="0" y="0"/>
+                      <a:ext cx="3131728" cy="2327713"/>
+                    </a:xfrm>
+                    <a:prstGeom prst="rect">
+                      <a:avLst/>
+                    </a:prstGeom>
+                  </pic:spPr>
+                </pic:pic>
+              </a:graphicData>
+            </a:graphic>
+          </wp:inline>
+        </w:drawing>
+      </w:r>
+    </w:p>
+    <w:p>
+      <w:r>
+        <w:t xml:space="preserve">Tabla </w:t>
+      </w:r>
+      <w:proofErr w:type="spellStart"/>
+      <w:r>
+        <w:t>tb_medicamento</w:t>
+      </w:r>
+      <w:proofErr w:type="spellEnd"/>
+    </w:p>
+    <w:p>
+      <w:pPr>
+        <w:jc w:val="center"/>
+      </w:pPr>
+      <w:r>
+        <w:rPr>
+          <w:noProof/>
+        </w:rPr>
+        <w:drawing>
+          <wp:inline distT="0" distB="0" distL="0" distR="0" wp14:anchorId="2DEC74BD" wp14:editId="4D541A28">
+            <wp:extent cx="3078457" cy="2260600"/>
+            <wp:effectExtent l="0" t="0" r="8255" b="6350"/>
+            <wp:docPr id="30" name="Imagen 30"/>
+            <wp:cNvGraphicFramePr>
+              <a:graphicFrameLocks xmlns:a="http://schemas.openxmlformats.org/drawingml/2006/main" noChangeAspect="1"/>
+            </wp:cNvGraphicFramePr>
+            <a:graphic xmlns:a="http://schemas.openxmlformats.org/drawingml/2006/main">
+              <a:graphicData uri="http://schemas.openxmlformats.org/drawingml/2006/picture">
+                <pic:pic xmlns:pic="http://schemas.openxmlformats.org/drawingml/2006/picture">
+                  <pic:nvPicPr>
+                    <pic:cNvPr id="1" name=""/>
+                    <pic:cNvPicPr/>
+                  </pic:nvPicPr>
+                  <pic:blipFill>
+                    <a:blip r:embed="rId32"/>
+                    <a:stretch>
+                      <a:fillRect/>
+                    </a:stretch>
+                  </pic:blipFill>
+                  <pic:spPr>
+                    <a:xfrm>
+                      <a:off x="0" y="0"/>
+                      <a:ext cx="3084562" cy="2265083"/>
+                    </a:xfrm>
+                    <a:prstGeom prst="rect">
+                      <a:avLst/>
+                    </a:prstGeom>
+                  </pic:spPr>
+                </pic:pic>
+              </a:graphicData>
+            </a:graphic>
+          </wp:inline>
+        </w:drawing>
+      </w:r>
+    </w:p>
+    <w:p>
+      <w:r>
+        <w:t xml:space="preserve">Tabla </w:t>
+      </w:r>
+      <w:proofErr w:type="spellStart"/>
+      <w:r>
+        <w:t>dll_paciente_medicamento</w:t>
+      </w:r>
+      <w:proofErr w:type="spellEnd"/>
+    </w:p>
+    <w:p>
+      <w:pPr>
+        <w:jc w:val="center"/>
+      </w:pPr>
+      <w:r>
+        <w:rPr>
+          <w:noProof/>
+        </w:rPr>
+        <w:drawing>
+          <wp:inline distT="0" distB="0" distL="0" distR="0" wp14:anchorId="454A4C81" wp14:editId="0D22110B">
+            <wp:extent cx="3203978" cy="2559050"/>
+            <wp:effectExtent l="0" t="0" r="0" b="0"/>
+            <wp:docPr id="31" name="Imagen 31" descr="Interfaz de usuario gráfica, Texto&#10;&#10;Descripción generada automáticamente con confianza media"/>
+            <wp:cNvGraphicFramePr>
+              <a:graphicFrameLocks xmlns:a="http://schemas.openxmlformats.org/drawingml/2006/main" noChangeAspect="1"/>
+            </wp:cNvGraphicFramePr>
+            <a:graphic xmlns:a="http://schemas.openxmlformats.org/drawingml/2006/main">
+              <a:graphicData uri="http://schemas.openxmlformats.org/drawingml/2006/picture">
+                <pic:pic xmlns:pic="http://schemas.openxmlformats.org/drawingml/2006/picture">
+                  <pic:nvPicPr>
+                    <pic:cNvPr id="31" name="Imagen 31" descr="Interfaz de usuario gráfica, Texto&#10;&#10;Descripción generada automáticamente con confianza media"/>
+                    <pic:cNvPicPr/>
+                  </pic:nvPicPr>
+                  <pic:blipFill>
+                    <a:blip r:embed="rId33"/>
+                    <a:stretch>
+                      <a:fillRect/>
+                    </a:stretch>
+                  </pic:blipFill>
+                  <pic:spPr>
+                    <a:xfrm>
+                      <a:off x="0" y="0"/>
+                      <a:ext cx="3206891" cy="2561377"/>
+                    </a:xfrm>
+                    <a:prstGeom prst="rect">
+                      <a:avLst/>
+                    </a:prstGeom>
+                  </pic:spPr>
+                </pic:pic>
+              </a:graphicData>
+            </a:graphic>
+          </wp:inline>
+        </w:drawing>
+      </w:r>
+    </w:p>
     <w:sectPr>
       <w:pgSz w:w="12240" w:h="15840"/>
       <w:pgMar w:top="1417" w:right="1701" w:bottom="1417" w:left="1701" w:header="708" w:footer="708" w:gutter="0"/>

</xml_diff>

<commit_message>
Se termina la actividad completa, falta cambiar el word por pdf y subir el sql del hospital
</commit_message>
<xml_diff>
--- a/Documento.docx
+++ b/Documento.docx
@@ -2857,6 +2857,868 @@
         </w:drawing>
       </w:r>
     </w:p>
+    <w:p>
+      <w:pPr>
+        <w:rPr>
+          <w:noProof/>
+        </w:rPr>
+      </w:pPr>
+      <w:r>
+        <w:rPr>
+          <w:noProof/>
+        </w:rPr>
+        <w:lastRenderedPageBreak/>
+        <w:t>Aplicando ingenieria inversa podemos ver el diagrama en workbench</w:t>
+      </w:r>
+    </w:p>
+    <w:p>
+      <w:r>
+        <w:rPr>
+          <w:noProof/>
+        </w:rPr>
+        <w:drawing>
+          <wp:inline distT="0" distB="0" distL="0" distR="0" wp14:anchorId="32B7CCAD" wp14:editId="7AB4A96F">
+            <wp:extent cx="5612130" cy="5824855"/>
+            <wp:effectExtent l="0" t="0" r="7620" b="4445"/>
+            <wp:docPr id="32" name="Imagen 32"/>
+            <wp:cNvGraphicFramePr>
+              <a:graphicFrameLocks xmlns:a="http://schemas.openxmlformats.org/drawingml/2006/main" noChangeAspect="1"/>
+            </wp:cNvGraphicFramePr>
+            <a:graphic xmlns:a="http://schemas.openxmlformats.org/drawingml/2006/main">
+              <a:graphicData uri="http://schemas.openxmlformats.org/drawingml/2006/picture">
+                <pic:pic xmlns:pic="http://schemas.openxmlformats.org/drawingml/2006/picture">
+                  <pic:nvPicPr>
+                    <pic:cNvPr id="1" name=""/>
+                    <pic:cNvPicPr/>
+                  </pic:nvPicPr>
+                  <pic:blipFill>
+                    <a:blip r:embed="rId34"/>
+                    <a:stretch>
+                      <a:fillRect/>
+                    </a:stretch>
+                  </pic:blipFill>
+                  <pic:spPr>
+                    <a:xfrm>
+                      <a:off x="0" y="0"/>
+                      <a:ext cx="5612130" cy="5824855"/>
+                    </a:xfrm>
+                    <a:prstGeom prst="rect">
+                      <a:avLst/>
+                    </a:prstGeom>
+                  </pic:spPr>
+                </pic:pic>
+              </a:graphicData>
+            </a:graphic>
+          </wp:inline>
+        </w:drawing>
+      </w:r>
+    </w:p>
+    <w:p/>
+    <w:p/>
+    <w:p/>
+    <w:p/>
+    <w:p/>
+    <w:p/>
+    <w:p/>
+    <w:p>
+      <w:pPr>
+        <w:rPr>
+          <w:b/>
+          <w:bCs/>
+        </w:rPr>
+      </w:pPr>
+      <w:r>
+        <w:rPr>
+          <w:b/>
+          <w:bCs/>
+        </w:rPr>
+        <w:lastRenderedPageBreak/>
+        <w:t>Consultas:</w:t>
+      </w:r>
+    </w:p>
+    <w:p>
+      <w:pPr>
+        <w:shd w:val="clear" w:color="auto" w:fill="FFFFFF"/>
+        <w:spacing w:before="60" w:after="100" w:afterAutospacing="1" w:line="240" w:lineRule="auto"/>
+        <w:rPr>
+          <w:rFonts w:ascii="Segoe UI" w:eastAsia="Times New Roman" w:hAnsi="Segoe UI" w:cs="Segoe UI"/>
+          <w:color w:val="24292F"/>
+          <w:kern w:val="0"/>
+          <w:sz w:val="24"/>
+          <w:szCs w:val="24"/>
+          <w:lang w:eastAsia="es-CO"/>
+          <w14:ligatures w14:val="none"/>
+        </w:rPr>
+      </w:pPr>
+      <w:r>
+        <w:rPr>
+          <w:rFonts w:ascii="Segoe UI" w:eastAsia="Times New Roman" w:hAnsi="Segoe UI" w:cs="Segoe UI"/>
+          <w:color w:val="24292F"/>
+          <w:kern w:val="0"/>
+          <w:sz w:val="24"/>
+          <w:szCs w:val="24"/>
+          <w:lang w:eastAsia="es-CO"/>
+          <w14:ligatures w14:val="none"/>
+        </w:rPr>
+        <w:t>R</w:t>
+      </w:r>
+      <w:r>
+        <w:rPr>
+          <w:rFonts w:ascii="Segoe UI" w:eastAsia="Times New Roman" w:hAnsi="Segoe UI" w:cs="Segoe UI"/>
+          <w:color w:val="24292F"/>
+          <w:kern w:val="0"/>
+          <w:sz w:val="24"/>
+          <w:szCs w:val="24"/>
+          <w:lang w:eastAsia="es-CO"/>
+          <w14:ligatures w14:val="none"/>
+        </w:rPr>
+        <w:t>ealice una consulta que me permita conocer que medicamentos a tomado cada paciente y la dosis suministrada.</w:t>
+      </w:r>
+    </w:p>
+    <w:p>
+      <w:pPr>
+        <w:shd w:val="clear" w:color="auto" w:fill="FFFFFF"/>
+        <w:spacing w:before="60" w:after="100" w:afterAutospacing="1" w:line="240" w:lineRule="auto"/>
+        <w:jc w:val="center"/>
+        <w:rPr>
+          <w:rFonts w:ascii="Segoe UI" w:eastAsia="Times New Roman" w:hAnsi="Segoe UI" w:cs="Segoe UI"/>
+          <w:color w:val="24292F"/>
+          <w:kern w:val="0"/>
+          <w:sz w:val="24"/>
+          <w:szCs w:val="24"/>
+          <w:lang w:eastAsia="es-CO"/>
+          <w14:ligatures w14:val="none"/>
+        </w:rPr>
+      </w:pPr>
+      <w:r>
+        <w:rPr>
+          <w:noProof/>
+        </w:rPr>
+        <w:drawing>
+          <wp:inline distT="0" distB="0" distL="0" distR="0" wp14:anchorId="628871AD" wp14:editId="5EEEE00F">
+            <wp:extent cx="4438650" cy="973811"/>
+            <wp:effectExtent l="0" t="0" r="0" b="0"/>
+            <wp:docPr id="33" name="Imagen 33"/>
+            <wp:cNvGraphicFramePr>
+              <a:graphicFrameLocks xmlns:a="http://schemas.openxmlformats.org/drawingml/2006/main" noChangeAspect="1"/>
+            </wp:cNvGraphicFramePr>
+            <a:graphic xmlns:a="http://schemas.openxmlformats.org/drawingml/2006/main">
+              <a:graphicData uri="http://schemas.openxmlformats.org/drawingml/2006/picture">
+                <pic:pic xmlns:pic="http://schemas.openxmlformats.org/drawingml/2006/picture">
+                  <pic:nvPicPr>
+                    <pic:cNvPr id="1" name=""/>
+                    <pic:cNvPicPr/>
+                  </pic:nvPicPr>
+                  <pic:blipFill>
+                    <a:blip r:embed="rId35"/>
+                    <a:stretch>
+                      <a:fillRect/>
+                    </a:stretch>
+                  </pic:blipFill>
+                  <pic:spPr>
+                    <a:xfrm>
+                      <a:off x="0" y="0"/>
+                      <a:ext cx="4478360" cy="982523"/>
+                    </a:xfrm>
+                    <a:prstGeom prst="rect">
+                      <a:avLst/>
+                    </a:prstGeom>
+                  </pic:spPr>
+                </pic:pic>
+              </a:graphicData>
+            </a:graphic>
+          </wp:inline>
+        </w:drawing>
+      </w:r>
+    </w:p>
+    <w:p>
+      <w:pPr>
+        <w:shd w:val="clear" w:color="auto" w:fill="FFFFFF"/>
+        <w:spacing w:before="60" w:after="100" w:afterAutospacing="1" w:line="240" w:lineRule="auto"/>
+        <w:rPr>
+          <w:rFonts w:ascii="Segoe UI" w:eastAsia="Times New Roman" w:hAnsi="Segoe UI" w:cs="Segoe UI"/>
+          <w:color w:val="24292F"/>
+          <w:kern w:val="0"/>
+          <w:sz w:val="24"/>
+          <w:szCs w:val="24"/>
+          <w:lang w:eastAsia="es-CO"/>
+          <w14:ligatures w14:val="none"/>
+        </w:rPr>
+      </w:pPr>
+      <w:r>
+        <w:rPr>
+          <w:rFonts w:ascii="Segoe UI" w:eastAsia="Times New Roman" w:hAnsi="Segoe UI" w:cs="Segoe UI"/>
+          <w:color w:val="24292F"/>
+          <w:kern w:val="0"/>
+          <w:sz w:val="24"/>
+          <w:szCs w:val="24"/>
+          <w:lang w:eastAsia="es-CO"/>
+          <w14:ligatures w14:val="none"/>
+        </w:rPr>
+        <w:t xml:space="preserve">Uso </w:t>
+      </w:r>
+      <w:proofErr w:type="spellStart"/>
+      <w:r>
+        <w:rPr>
+          <w:rFonts w:ascii="Segoe UI" w:eastAsia="Times New Roman" w:hAnsi="Segoe UI" w:cs="Segoe UI"/>
+          <w:color w:val="24292F"/>
+          <w:kern w:val="0"/>
+          <w:sz w:val="24"/>
+          <w:szCs w:val="24"/>
+          <w:lang w:eastAsia="es-CO"/>
+          <w14:ligatures w14:val="none"/>
+        </w:rPr>
+        <w:t>inner</w:t>
+      </w:r>
+      <w:proofErr w:type="spellEnd"/>
+      <w:r>
+        <w:rPr>
+          <w:rFonts w:ascii="Segoe UI" w:eastAsia="Times New Roman" w:hAnsi="Segoe UI" w:cs="Segoe UI"/>
+          <w:color w:val="24292F"/>
+          <w:kern w:val="0"/>
+          <w:sz w:val="24"/>
+          <w:szCs w:val="24"/>
+          <w:lang w:eastAsia="es-CO"/>
+          <w14:ligatures w14:val="none"/>
+        </w:rPr>
+        <w:t xml:space="preserve"> </w:t>
+      </w:r>
+      <w:proofErr w:type="spellStart"/>
+      <w:r>
+        <w:rPr>
+          <w:rFonts w:ascii="Segoe UI" w:eastAsia="Times New Roman" w:hAnsi="Segoe UI" w:cs="Segoe UI"/>
+          <w:color w:val="24292F"/>
+          <w:kern w:val="0"/>
+          <w:sz w:val="24"/>
+          <w:szCs w:val="24"/>
+          <w:lang w:eastAsia="es-CO"/>
+          <w14:ligatures w14:val="none"/>
+        </w:rPr>
+        <w:t>join</w:t>
+      </w:r>
+      <w:proofErr w:type="spellEnd"/>
+      <w:r>
+        <w:rPr>
+          <w:rFonts w:ascii="Segoe UI" w:eastAsia="Times New Roman" w:hAnsi="Segoe UI" w:cs="Segoe UI"/>
+          <w:color w:val="24292F"/>
+          <w:kern w:val="0"/>
+          <w:sz w:val="24"/>
+          <w:szCs w:val="24"/>
+          <w:lang w:eastAsia="es-CO"/>
+          <w14:ligatures w14:val="none"/>
+        </w:rPr>
+        <w:t xml:space="preserve"> para cone</w:t>
+      </w:r>
+      <w:r>
+        <w:rPr>
+          <w:rFonts w:ascii="Segoe UI" w:eastAsia="Times New Roman" w:hAnsi="Segoe UI" w:cs="Segoe UI"/>
+          <w:color w:val="24292F"/>
+          <w:kern w:val="0"/>
+          <w:sz w:val="24"/>
+          <w:szCs w:val="24"/>
+          <w:lang w:eastAsia="es-CO"/>
+          <w14:ligatures w14:val="none"/>
+        </w:rPr>
+        <w:t>ctar las 3 tablas necesarias y muestro los datos requeridos.</w:t>
+      </w:r>
+    </w:p>
+    <w:p>
+      <w:pPr>
+        <w:shd w:val="clear" w:color="auto" w:fill="FFFFFF"/>
+        <w:spacing w:before="60" w:after="100" w:afterAutospacing="1" w:line="240" w:lineRule="auto"/>
+        <w:rPr>
+          <w:rFonts w:ascii="Segoe UI" w:eastAsia="Times New Roman" w:hAnsi="Segoe UI" w:cs="Segoe UI"/>
+          <w:color w:val="24292F"/>
+          <w:kern w:val="0"/>
+          <w:sz w:val="24"/>
+          <w:szCs w:val="24"/>
+          <w:lang w:eastAsia="es-CO"/>
+          <w14:ligatures w14:val="none"/>
+        </w:rPr>
+      </w:pPr>
+      <w:r>
+        <w:rPr>
+          <w:rFonts w:ascii="Segoe UI" w:eastAsia="Times New Roman" w:hAnsi="Segoe UI" w:cs="Segoe UI"/>
+          <w:color w:val="24292F"/>
+          <w:kern w:val="0"/>
+          <w:sz w:val="24"/>
+          <w:szCs w:val="24"/>
+          <w:lang w:eastAsia="es-CO"/>
+          <w14:ligatures w14:val="none"/>
+        </w:rPr>
+        <w:t>R</w:t>
+      </w:r>
+      <w:r>
+        <w:rPr>
+          <w:rFonts w:ascii="Segoe UI" w:eastAsia="Times New Roman" w:hAnsi="Segoe UI" w:cs="Segoe UI"/>
+          <w:color w:val="24292F"/>
+          <w:kern w:val="0"/>
+          <w:sz w:val="24"/>
+          <w:szCs w:val="24"/>
+          <w:lang w:eastAsia="es-CO"/>
+          <w14:ligatures w14:val="none"/>
+        </w:rPr>
+        <w:t>ealice una consulta que me permita conocer que enfermeros estuvieron en los procedimientos de los pacientes.</w:t>
+      </w:r>
+    </w:p>
+    <w:p>
+      <w:pPr>
+        <w:shd w:val="clear" w:color="auto" w:fill="FFFFFF"/>
+        <w:spacing w:before="60" w:after="100" w:afterAutospacing="1" w:line="240" w:lineRule="auto"/>
+        <w:jc w:val="center"/>
+        <w:rPr>
+          <w:rFonts w:ascii="Segoe UI" w:eastAsia="Times New Roman" w:hAnsi="Segoe UI" w:cs="Segoe UI"/>
+          <w:color w:val="24292F"/>
+          <w:kern w:val="0"/>
+          <w:sz w:val="24"/>
+          <w:szCs w:val="24"/>
+          <w:lang w:eastAsia="es-CO"/>
+          <w14:ligatures w14:val="none"/>
+        </w:rPr>
+      </w:pPr>
+      <w:r>
+        <w:rPr>
+          <w:noProof/>
+        </w:rPr>
+        <w:drawing>
+          <wp:inline distT="0" distB="0" distL="0" distR="0" wp14:anchorId="2345333B" wp14:editId="1C07A06E">
+            <wp:extent cx="4654550" cy="1179175"/>
+            <wp:effectExtent l="0" t="0" r="0" b="2540"/>
+            <wp:docPr id="34" name="Imagen 34" descr="Interfaz de usuario gráfica, Aplicación, Word&#10;&#10;Descripción generada automáticamente"/>
+            <wp:cNvGraphicFramePr>
+              <a:graphicFrameLocks xmlns:a="http://schemas.openxmlformats.org/drawingml/2006/main" noChangeAspect="1"/>
+            </wp:cNvGraphicFramePr>
+            <a:graphic xmlns:a="http://schemas.openxmlformats.org/drawingml/2006/main">
+              <a:graphicData uri="http://schemas.openxmlformats.org/drawingml/2006/picture">
+                <pic:pic xmlns:pic="http://schemas.openxmlformats.org/drawingml/2006/picture">
+                  <pic:nvPicPr>
+                    <pic:cNvPr id="34" name="Imagen 34" descr="Interfaz de usuario gráfica, Aplicación, Word&#10;&#10;Descripción generada automáticamente"/>
+                    <pic:cNvPicPr/>
+                  </pic:nvPicPr>
+                  <pic:blipFill>
+                    <a:blip r:embed="rId36"/>
+                    <a:stretch>
+                      <a:fillRect/>
+                    </a:stretch>
+                  </pic:blipFill>
+                  <pic:spPr>
+                    <a:xfrm>
+                      <a:off x="0" y="0"/>
+                      <a:ext cx="4693139" cy="1188951"/>
+                    </a:xfrm>
+                    <a:prstGeom prst="rect">
+                      <a:avLst/>
+                    </a:prstGeom>
+                  </pic:spPr>
+                </pic:pic>
+              </a:graphicData>
+            </a:graphic>
+          </wp:inline>
+        </w:drawing>
+      </w:r>
+    </w:p>
+    <w:p>
+      <w:pPr>
+        <w:shd w:val="clear" w:color="auto" w:fill="FFFFFF"/>
+        <w:spacing w:before="60" w:after="100" w:afterAutospacing="1" w:line="240" w:lineRule="auto"/>
+        <w:rPr>
+          <w:rFonts w:ascii="Segoe UI" w:eastAsia="Times New Roman" w:hAnsi="Segoe UI" w:cs="Segoe UI"/>
+          <w:color w:val="24292F"/>
+          <w:kern w:val="0"/>
+          <w:sz w:val="24"/>
+          <w:szCs w:val="24"/>
+          <w:lang w:eastAsia="es-CO"/>
+          <w14:ligatures w14:val="none"/>
+        </w:rPr>
+      </w:pPr>
+      <w:r>
+        <w:rPr>
+          <w:rFonts w:ascii="Segoe UI" w:eastAsia="Times New Roman" w:hAnsi="Segoe UI" w:cs="Segoe UI"/>
+          <w:color w:val="24292F"/>
+          <w:kern w:val="0"/>
+          <w:sz w:val="24"/>
+          <w:szCs w:val="24"/>
+          <w:lang w:eastAsia="es-CO"/>
+          <w14:ligatures w14:val="none"/>
+        </w:rPr>
+        <w:t>Vistas:</w:t>
+      </w:r>
+    </w:p>
+    <w:p>
+      <w:pPr>
+        <w:shd w:val="clear" w:color="auto" w:fill="FFFFFF"/>
+        <w:spacing w:before="60" w:after="100" w:afterAutospacing="1" w:line="240" w:lineRule="auto"/>
+        <w:rPr>
+          <w:rFonts w:ascii="Segoe UI" w:eastAsia="Times New Roman" w:hAnsi="Segoe UI" w:cs="Segoe UI"/>
+          <w:color w:val="24292F"/>
+          <w:kern w:val="0"/>
+          <w:sz w:val="24"/>
+          <w:szCs w:val="24"/>
+          <w:lang w:eastAsia="es-CO"/>
+          <w14:ligatures w14:val="none"/>
+        </w:rPr>
+      </w:pPr>
+      <w:r>
+        <w:rPr>
+          <w:rFonts w:ascii="Segoe UI" w:eastAsia="Times New Roman" w:hAnsi="Segoe UI" w:cs="Segoe UI"/>
+          <w:b/>
+          <w:bCs/>
+          <w:color w:val="24292F"/>
+          <w:kern w:val="0"/>
+          <w:sz w:val="24"/>
+          <w:szCs w:val="24"/>
+          <w:lang w:eastAsia="es-CO"/>
+          <w14:ligatures w14:val="none"/>
+        </w:rPr>
+        <w:t xml:space="preserve">Vista </w:t>
+      </w:r>
+      <w:proofErr w:type="spellStart"/>
+      <w:r>
+        <w:rPr>
+          <w:rFonts w:ascii="Segoe UI" w:eastAsia="Times New Roman" w:hAnsi="Segoe UI" w:cs="Segoe UI"/>
+          <w:b/>
+          <w:bCs/>
+          <w:color w:val="24292F"/>
+          <w:kern w:val="0"/>
+          <w:sz w:val="24"/>
+          <w:szCs w:val="24"/>
+          <w:lang w:eastAsia="es-CO"/>
+          <w14:ligatures w14:val="none"/>
+        </w:rPr>
+        <w:t>DatosProcedimiento</w:t>
+      </w:r>
+      <w:proofErr w:type="spellEnd"/>
+      <w:r>
+        <w:rPr>
+          <w:rFonts w:ascii="Segoe UI" w:eastAsia="Times New Roman" w:hAnsi="Segoe UI" w:cs="Segoe UI"/>
+          <w:b/>
+          <w:bCs/>
+          <w:color w:val="24292F"/>
+          <w:kern w:val="0"/>
+          <w:sz w:val="24"/>
+          <w:szCs w:val="24"/>
+          <w:lang w:eastAsia="es-CO"/>
+          <w14:ligatures w14:val="none"/>
+        </w:rPr>
+        <w:br/>
+      </w:r>
+      <w:r>
+        <w:rPr>
+          <w:rFonts w:ascii="Segoe UI" w:eastAsia="Times New Roman" w:hAnsi="Segoe UI" w:cs="Segoe UI"/>
+          <w:color w:val="24292F"/>
+          <w:kern w:val="0"/>
+          <w:sz w:val="24"/>
+          <w:szCs w:val="24"/>
+          <w:lang w:eastAsia="es-CO"/>
+          <w14:ligatures w14:val="none"/>
+        </w:rPr>
+        <w:t>Esta vista se crea con el fin de generar todos los datos importantes sobre un procedimiento.</w:t>
+      </w:r>
+    </w:p>
+    <w:p>
+      <w:pPr>
+        <w:shd w:val="clear" w:color="auto" w:fill="FFFFFF"/>
+        <w:spacing w:before="60" w:after="100" w:afterAutospacing="1" w:line="240" w:lineRule="auto"/>
+        <w:jc w:val="center"/>
+        <w:rPr>
+          <w:rFonts w:ascii="Segoe UI" w:eastAsia="Times New Roman" w:hAnsi="Segoe UI" w:cs="Segoe UI"/>
+          <w:color w:val="24292F"/>
+          <w:kern w:val="0"/>
+          <w:sz w:val="24"/>
+          <w:szCs w:val="24"/>
+          <w:lang w:eastAsia="es-CO"/>
+          <w14:ligatures w14:val="none"/>
+        </w:rPr>
+      </w:pPr>
+      <w:r>
+        <w:rPr>
+          <w:noProof/>
+        </w:rPr>
+        <w:drawing>
+          <wp:inline distT="0" distB="0" distL="0" distR="0" wp14:anchorId="3C494599" wp14:editId="353C911F">
+            <wp:extent cx="4197350" cy="1271837"/>
+            <wp:effectExtent l="0" t="0" r="0" b="5080"/>
+            <wp:docPr id="35" name="Imagen 35" descr="Interfaz de usuario gráfica, Aplicación, Word&#10;&#10;Descripción generada automáticamente"/>
+            <wp:cNvGraphicFramePr>
+              <a:graphicFrameLocks xmlns:a="http://schemas.openxmlformats.org/drawingml/2006/main" noChangeAspect="1"/>
+            </wp:cNvGraphicFramePr>
+            <a:graphic xmlns:a="http://schemas.openxmlformats.org/drawingml/2006/main">
+              <a:graphicData uri="http://schemas.openxmlformats.org/drawingml/2006/picture">
+                <pic:pic xmlns:pic="http://schemas.openxmlformats.org/drawingml/2006/picture">
+                  <pic:nvPicPr>
+                    <pic:cNvPr id="35" name="Imagen 35" descr="Interfaz de usuario gráfica, Aplicación, Word&#10;&#10;Descripción generada automáticamente"/>
+                    <pic:cNvPicPr/>
+                  </pic:nvPicPr>
+                  <pic:blipFill>
+                    <a:blip r:embed="rId37"/>
+                    <a:stretch>
+                      <a:fillRect/>
+                    </a:stretch>
+                  </pic:blipFill>
+                  <pic:spPr>
+                    <a:xfrm>
+                      <a:off x="0" y="0"/>
+                      <a:ext cx="4230261" cy="1281809"/>
+                    </a:xfrm>
+                    <a:prstGeom prst="rect">
+                      <a:avLst/>
+                    </a:prstGeom>
+                  </pic:spPr>
+                </pic:pic>
+              </a:graphicData>
+            </a:graphic>
+          </wp:inline>
+        </w:drawing>
+      </w:r>
+    </w:p>
+    <w:p>
+      <w:pPr>
+        <w:shd w:val="clear" w:color="auto" w:fill="FFFFFF"/>
+        <w:spacing w:before="60" w:after="100" w:afterAutospacing="1" w:line="240" w:lineRule="auto"/>
+        <w:rPr>
+          <w:rFonts w:ascii="Segoe UI" w:eastAsia="Times New Roman" w:hAnsi="Segoe UI" w:cs="Segoe UI"/>
+          <w:b/>
+          <w:bCs/>
+          <w:color w:val="24292F"/>
+          <w:kern w:val="0"/>
+          <w:sz w:val="24"/>
+          <w:szCs w:val="24"/>
+          <w:lang w:eastAsia="es-CO"/>
+          <w14:ligatures w14:val="none"/>
+        </w:rPr>
+      </w:pPr>
+    </w:p>
+    <w:p>
+      <w:pPr>
+        <w:shd w:val="clear" w:color="auto" w:fill="FFFFFF"/>
+        <w:spacing w:before="60" w:after="100" w:afterAutospacing="1" w:line="240" w:lineRule="auto"/>
+        <w:rPr>
+          <w:rFonts w:ascii="Segoe UI" w:eastAsia="Times New Roman" w:hAnsi="Segoe UI" w:cs="Segoe UI"/>
+          <w:b/>
+          <w:bCs/>
+          <w:color w:val="24292F"/>
+          <w:kern w:val="0"/>
+          <w:sz w:val="24"/>
+          <w:szCs w:val="24"/>
+          <w:lang w:eastAsia="es-CO"/>
+          <w14:ligatures w14:val="none"/>
+        </w:rPr>
+      </w:pPr>
+    </w:p>
+    <w:p>
+      <w:pPr>
+        <w:shd w:val="clear" w:color="auto" w:fill="FFFFFF"/>
+        <w:spacing w:before="60" w:after="100" w:afterAutospacing="1" w:line="240" w:lineRule="auto"/>
+        <w:rPr>
+          <w:rFonts w:ascii="Segoe UI" w:eastAsia="Times New Roman" w:hAnsi="Segoe UI" w:cs="Segoe UI"/>
+          <w:b/>
+          <w:bCs/>
+          <w:color w:val="24292F"/>
+          <w:kern w:val="0"/>
+          <w:sz w:val="24"/>
+          <w:szCs w:val="24"/>
+          <w:lang w:eastAsia="es-CO"/>
+          <w14:ligatures w14:val="none"/>
+        </w:rPr>
+      </w:pPr>
+    </w:p>
+    <w:p>
+      <w:pPr>
+        <w:shd w:val="clear" w:color="auto" w:fill="FFFFFF"/>
+        <w:spacing w:before="60" w:after="100" w:afterAutospacing="1" w:line="240" w:lineRule="auto"/>
+        <w:rPr>
+          <w:rFonts w:ascii="Segoe UI" w:eastAsia="Times New Roman" w:hAnsi="Segoe UI" w:cs="Segoe UI"/>
+          <w:color w:val="24292F"/>
+          <w:kern w:val="0"/>
+          <w:sz w:val="24"/>
+          <w:szCs w:val="24"/>
+          <w:lang w:eastAsia="es-CO"/>
+          <w14:ligatures w14:val="none"/>
+        </w:rPr>
+      </w:pPr>
+      <w:r>
+        <w:rPr>
+          <w:rFonts w:ascii="Segoe UI" w:eastAsia="Times New Roman" w:hAnsi="Segoe UI" w:cs="Segoe UI"/>
+          <w:b/>
+          <w:bCs/>
+          <w:color w:val="24292F"/>
+          <w:kern w:val="0"/>
+          <w:sz w:val="24"/>
+          <w:szCs w:val="24"/>
+          <w:lang w:eastAsia="es-CO"/>
+          <w14:ligatures w14:val="none"/>
+        </w:rPr>
+        <w:lastRenderedPageBreak/>
+        <w:t xml:space="preserve">Vista </w:t>
+      </w:r>
+      <w:proofErr w:type="spellStart"/>
+      <w:r>
+        <w:rPr>
+          <w:rFonts w:ascii="Segoe UI" w:eastAsia="Times New Roman" w:hAnsi="Segoe UI" w:cs="Segoe UI"/>
+          <w:b/>
+          <w:bCs/>
+          <w:color w:val="24292F"/>
+          <w:kern w:val="0"/>
+          <w:sz w:val="24"/>
+          <w:szCs w:val="24"/>
+          <w:lang w:eastAsia="es-CO"/>
+          <w14:ligatures w14:val="none"/>
+        </w:rPr>
+        <w:t>DatosPaciente</w:t>
+      </w:r>
+      <w:proofErr w:type="spellEnd"/>
+      <w:r>
+        <w:rPr>
+          <w:rFonts w:ascii="Segoe UI" w:eastAsia="Times New Roman" w:hAnsi="Segoe UI" w:cs="Segoe UI"/>
+          <w:b/>
+          <w:bCs/>
+          <w:color w:val="24292F"/>
+          <w:kern w:val="0"/>
+          <w:sz w:val="24"/>
+          <w:szCs w:val="24"/>
+          <w:lang w:eastAsia="es-CO"/>
+          <w14:ligatures w14:val="none"/>
+        </w:rPr>
+        <w:br/>
+      </w:r>
+      <w:r>
+        <w:rPr>
+          <w:rFonts w:ascii="Segoe UI" w:eastAsia="Times New Roman" w:hAnsi="Segoe UI" w:cs="Segoe UI"/>
+          <w:color w:val="24292F"/>
+          <w:kern w:val="0"/>
+          <w:sz w:val="24"/>
+          <w:szCs w:val="24"/>
+          <w:lang w:eastAsia="es-CO"/>
+          <w14:ligatures w14:val="none"/>
+        </w:rPr>
+        <w:t xml:space="preserve">Esta vista se crea con la finalidad de tener en una tabla toda la información sobre un paciente, desde </w:t>
+      </w:r>
+      <w:proofErr w:type="gramStart"/>
+      <w:r>
+        <w:rPr>
+          <w:rFonts w:ascii="Segoe UI" w:eastAsia="Times New Roman" w:hAnsi="Segoe UI" w:cs="Segoe UI"/>
+          <w:color w:val="24292F"/>
+          <w:kern w:val="0"/>
+          <w:sz w:val="24"/>
+          <w:szCs w:val="24"/>
+          <w:lang w:eastAsia="es-CO"/>
+          <w14:ligatures w14:val="none"/>
+        </w:rPr>
+        <w:t>su doctos</w:t>
+      </w:r>
+      <w:proofErr w:type="gramEnd"/>
+      <w:r>
+        <w:rPr>
+          <w:rFonts w:ascii="Segoe UI" w:eastAsia="Times New Roman" w:hAnsi="Segoe UI" w:cs="Segoe UI"/>
+          <w:color w:val="24292F"/>
+          <w:kern w:val="0"/>
+          <w:sz w:val="24"/>
+          <w:szCs w:val="24"/>
+          <w:lang w:eastAsia="es-CO"/>
+          <w14:ligatures w14:val="none"/>
+        </w:rPr>
+        <w:t>, su procedimiento, y sus medicamentos.</w:t>
+      </w:r>
+    </w:p>
+    <w:p>
+      <w:pPr>
+        <w:shd w:val="clear" w:color="auto" w:fill="FFFFFF"/>
+        <w:spacing w:before="60" w:after="100" w:afterAutospacing="1" w:line="240" w:lineRule="auto"/>
+        <w:jc w:val="center"/>
+        <w:rPr>
+          <w:rFonts w:ascii="Segoe UI" w:eastAsia="Times New Roman" w:hAnsi="Segoe UI" w:cs="Segoe UI"/>
+          <w:color w:val="24292F"/>
+          <w:kern w:val="0"/>
+          <w:sz w:val="24"/>
+          <w:szCs w:val="24"/>
+          <w:lang w:eastAsia="es-CO"/>
+          <w14:ligatures w14:val="none"/>
+        </w:rPr>
+      </w:pPr>
+      <w:r>
+        <w:rPr>
+          <w:noProof/>
+        </w:rPr>
+        <w:drawing>
+          <wp:inline distT="0" distB="0" distL="0" distR="0" wp14:anchorId="1B5072E3" wp14:editId="301A86A2">
+            <wp:extent cx="4997450" cy="1238902"/>
+            <wp:effectExtent l="0" t="0" r="0" b="0"/>
+            <wp:docPr id="36" name="Imagen 36" descr="Interfaz de usuario gráfica, Aplicación, Word&#10;&#10;Descripción generada automáticamente"/>
+            <wp:cNvGraphicFramePr>
+              <a:graphicFrameLocks xmlns:a="http://schemas.openxmlformats.org/drawingml/2006/main" noChangeAspect="1"/>
+            </wp:cNvGraphicFramePr>
+            <a:graphic xmlns:a="http://schemas.openxmlformats.org/drawingml/2006/main">
+              <a:graphicData uri="http://schemas.openxmlformats.org/drawingml/2006/picture">
+                <pic:pic xmlns:pic="http://schemas.openxmlformats.org/drawingml/2006/picture">
+                  <pic:nvPicPr>
+                    <pic:cNvPr id="36" name="Imagen 36" descr="Interfaz de usuario gráfica, Aplicación, Word&#10;&#10;Descripción generada automáticamente"/>
+                    <pic:cNvPicPr/>
+                  </pic:nvPicPr>
+                  <pic:blipFill>
+                    <a:blip r:embed="rId38"/>
+                    <a:stretch>
+                      <a:fillRect/>
+                    </a:stretch>
+                  </pic:blipFill>
+                  <pic:spPr>
+                    <a:xfrm>
+                      <a:off x="0" y="0"/>
+                      <a:ext cx="5011952" cy="1242497"/>
+                    </a:xfrm>
+                    <a:prstGeom prst="rect">
+                      <a:avLst/>
+                    </a:prstGeom>
+                  </pic:spPr>
+                </pic:pic>
+              </a:graphicData>
+            </a:graphic>
+          </wp:inline>
+        </w:drawing>
+      </w:r>
+    </w:p>
+    <w:p>
+      <w:pPr>
+        <w:shd w:val="clear" w:color="auto" w:fill="FFFFFF"/>
+        <w:spacing w:before="60" w:after="100" w:afterAutospacing="1" w:line="240" w:lineRule="auto"/>
+        <w:rPr>
+          <w:rFonts w:ascii="Segoe UI" w:eastAsia="Times New Roman" w:hAnsi="Segoe UI" w:cs="Segoe UI"/>
+          <w:color w:val="24292F"/>
+          <w:kern w:val="0"/>
+          <w:sz w:val="24"/>
+          <w:szCs w:val="24"/>
+          <w:lang w:eastAsia="es-CO"/>
+          <w14:ligatures w14:val="none"/>
+        </w:rPr>
+      </w:pPr>
+      <w:r>
+        <w:rPr>
+          <w:rFonts w:ascii="Segoe UI" w:eastAsia="Times New Roman" w:hAnsi="Segoe UI" w:cs="Segoe UI"/>
+          <w:b/>
+          <w:bCs/>
+          <w:color w:val="24292F"/>
+          <w:kern w:val="0"/>
+          <w:sz w:val="24"/>
+          <w:szCs w:val="24"/>
+          <w:lang w:eastAsia="es-CO"/>
+          <w14:ligatures w14:val="none"/>
+        </w:rPr>
+        <w:t xml:space="preserve">Vista </w:t>
+      </w:r>
+      <w:proofErr w:type="spellStart"/>
+      <w:r>
+        <w:rPr>
+          <w:rFonts w:ascii="Segoe UI" w:eastAsia="Times New Roman" w:hAnsi="Segoe UI" w:cs="Segoe UI"/>
+          <w:b/>
+          <w:bCs/>
+          <w:color w:val="24292F"/>
+          <w:kern w:val="0"/>
+          <w:sz w:val="24"/>
+          <w:szCs w:val="24"/>
+          <w:lang w:eastAsia="es-CO"/>
+          <w14:ligatures w14:val="none"/>
+        </w:rPr>
+        <w:t>DatosCompletos</w:t>
+      </w:r>
+      <w:proofErr w:type="spellEnd"/>
+      <w:r>
+        <w:rPr>
+          <w:rFonts w:ascii="Segoe UI" w:eastAsia="Times New Roman" w:hAnsi="Segoe UI" w:cs="Segoe UI"/>
+          <w:b/>
+          <w:bCs/>
+          <w:color w:val="24292F"/>
+          <w:kern w:val="0"/>
+          <w:sz w:val="24"/>
+          <w:szCs w:val="24"/>
+          <w:lang w:eastAsia="es-CO"/>
+          <w14:ligatures w14:val="none"/>
+        </w:rPr>
+        <w:br/>
+      </w:r>
+      <w:r>
+        <w:rPr>
+          <w:rFonts w:ascii="Segoe UI" w:eastAsia="Times New Roman" w:hAnsi="Segoe UI" w:cs="Segoe UI"/>
+          <w:color w:val="24292F"/>
+          <w:kern w:val="0"/>
+          <w:sz w:val="24"/>
+          <w:szCs w:val="24"/>
+          <w:lang w:eastAsia="es-CO"/>
+          <w14:ligatures w14:val="none"/>
+        </w:rPr>
+        <w:t>Se conectan casi todas las relaciones para guardar toda la información sobre un paciente, enfermeros, médicos, medicamentos y procedimiento.</w:t>
+      </w:r>
+    </w:p>
+    <w:p>
+      <w:pPr>
+        <w:shd w:val="clear" w:color="auto" w:fill="FFFFFF"/>
+        <w:spacing w:before="60" w:after="100" w:afterAutospacing="1" w:line="240" w:lineRule="auto"/>
+        <w:jc w:val="center"/>
+        <w:rPr>
+          <w:rFonts w:ascii="Segoe UI" w:eastAsia="Times New Roman" w:hAnsi="Segoe UI" w:cs="Segoe UI"/>
+          <w:color w:val="24292F"/>
+          <w:kern w:val="0"/>
+          <w:sz w:val="24"/>
+          <w:szCs w:val="24"/>
+          <w:lang w:eastAsia="es-CO"/>
+          <w14:ligatures w14:val="none"/>
+        </w:rPr>
+      </w:pPr>
+      <w:r>
+        <w:rPr>
+          <w:noProof/>
+        </w:rPr>
+        <w:drawing>
+          <wp:inline distT="0" distB="0" distL="0" distR="0" wp14:anchorId="030DC6D4" wp14:editId="62C5220B">
+            <wp:extent cx="5314950" cy="1891324"/>
+            <wp:effectExtent l="0" t="0" r="0" b="0"/>
+            <wp:docPr id="37" name="Imagen 37"/>
+            <wp:cNvGraphicFramePr>
+              <a:graphicFrameLocks xmlns:a="http://schemas.openxmlformats.org/drawingml/2006/main" noChangeAspect="1"/>
+            </wp:cNvGraphicFramePr>
+            <a:graphic xmlns:a="http://schemas.openxmlformats.org/drawingml/2006/main">
+              <a:graphicData uri="http://schemas.openxmlformats.org/drawingml/2006/picture">
+                <pic:pic xmlns:pic="http://schemas.openxmlformats.org/drawingml/2006/picture">
+                  <pic:nvPicPr>
+                    <pic:cNvPr id="1" name=""/>
+                    <pic:cNvPicPr/>
+                  </pic:nvPicPr>
+                  <pic:blipFill>
+                    <a:blip r:embed="rId39"/>
+                    <a:stretch>
+                      <a:fillRect/>
+                    </a:stretch>
+                  </pic:blipFill>
+                  <pic:spPr>
+                    <a:xfrm>
+                      <a:off x="0" y="0"/>
+                      <a:ext cx="5324782" cy="1894823"/>
+                    </a:xfrm>
+                    <a:prstGeom prst="rect">
+                      <a:avLst/>
+                    </a:prstGeom>
+                  </pic:spPr>
+                </pic:pic>
+              </a:graphicData>
+            </a:graphic>
+          </wp:inline>
+        </w:drawing>
+      </w:r>
+    </w:p>
+    <w:p>
+      <w:pPr>
+        <w:shd w:val="clear" w:color="auto" w:fill="FFFFFF"/>
+        <w:spacing w:before="60" w:after="100" w:afterAutospacing="1" w:line="240" w:lineRule="auto"/>
+        <w:rPr>
+          <w:rFonts w:ascii="Segoe UI" w:eastAsia="Times New Roman" w:hAnsi="Segoe UI" w:cs="Segoe UI"/>
+          <w:color w:val="24292F"/>
+          <w:kern w:val="0"/>
+          <w:sz w:val="24"/>
+          <w:szCs w:val="24"/>
+          <w:lang w:eastAsia="es-CO"/>
+          <w14:ligatures w14:val="none"/>
+        </w:rPr>
+      </w:pPr>
+    </w:p>
+    <w:p/>
     <w:sectPr>
       <w:pgSz w:w="12240" w:h="15840"/>
       <w:pgMar w:top="1417" w:right="1701" w:bottom="1417" w:left="1701" w:header="708" w:footer="708" w:gutter="0"/>
@@ -2870,6 +3732,304 @@
 <file path=word/numbering.xml><?xml version="1.0" encoding="utf-8"?>
 <w:numbering xmlns:wpc="http://schemas.microsoft.com/office/word/2010/wordprocessingCanvas" xmlns:cx="http://schemas.microsoft.com/office/drawing/2014/chartex" xmlns:cx1="http://schemas.microsoft.com/office/drawing/2015/9/8/chartex" xmlns:cx2="http://schemas.microsoft.com/office/drawing/2015/10/21/chartex" xmlns:cx3="http://schemas.microsoft.com/office/drawing/2016/5/9/chartex" xmlns:cx4="http://schemas.microsoft.com/office/drawing/2016/5/10/chartex" xmlns:cx5="http://schemas.microsoft.com/office/drawing/2016/5/11/chartex" xmlns:cx6="http://schemas.microsoft.com/office/drawing/2016/5/12/chartex" xmlns:cx7="http://schemas.microsoft.com/office/drawing/2016/5/13/chartex" xmlns:cx8="http://schemas.microsoft.com/office/drawing/2016/5/14/chartex" xmlns:mc="http://schemas.openxmlformats.org/markup-compatibility/2006" xmlns:aink="http://schemas.microsoft.com/office/drawing/2016/ink" xmlns:am3d="http://schemas.microsoft.com/office/drawing/2017/model3d" xmlns:o="urn:schemas-microsoft-com:office:office" xmlns:oel="http://schemas.microsoft.com/office/2019/extlst" xmlns:r="http://schemas.openxmlformats.org/officeDocument/2006/relationships" xmlns:m="http://schemas.openxmlformats.org/officeDocument/2006/math" xmlns:v="urn:schemas-microsoft-com:vml" xmlns:wp14="http://schemas.microsoft.com/office/word/2010/wordprocessingDrawing" xmlns:wp="http://schemas.openxmlformats.org/drawingml/2006/wordprocessingDrawing" xmlns:w10="urn:schemas-microsoft-com:office:word" xmlns:w="http://schemas.openxmlformats.org/wordprocessingml/2006/main" xmlns:w14="http://schemas.microsoft.com/office/word/2010/wordml" xmlns:w15="http://schemas.microsoft.com/office/word/2012/wordml" xmlns:w16cex="http://schemas.microsoft.com/office/word/2018/wordml/cex" xmlns:w16cid="http://schemas.microsoft.com/office/word/2016/wordml/cid" xmlns:w16="http://schemas.microsoft.com/office/word/2018/wordml" xmlns:w16sdtdh="http://schemas.microsoft.com/office/word/2020/wordml/sdtdatahash" xmlns:w16se="http://schemas.microsoft.com/office/word/2015/wordml/symex" xmlns:wpg="http://schemas.microsoft.com/office/word/2010/wordprocessingGroup" xmlns:wpi="http://schemas.microsoft.com/office/word/2010/wordprocessingInk" xmlns:wne="http://schemas.microsoft.com/office/word/2006/wordml" xmlns:wps="http://schemas.microsoft.com/office/word/2010/wordprocessingShape" mc:Ignorable="w14 w15 w16se w16cid w16 w16cex w16sdtdh wp14">
   <w:abstractNum w:abstractNumId="0" w15:restartNumberingAfterBreak="0">
+    <w:nsid w:val="2BE07A51"/>
+    <w:multiLevelType w:val="multilevel"/>
+    <w:tmpl w:val="83221024"/>
+    <w:lvl w:ilvl="0">
+      <w:start w:val="1"/>
+      <w:numFmt w:val="bullet"/>
+      <w:lvlText w:val=""/>
+      <w:lvlJc w:val="left"/>
+      <w:pPr>
+        <w:tabs>
+          <w:tab w:val="num" w:pos="720"/>
+        </w:tabs>
+        <w:ind w:left="720" w:hanging="360"/>
+      </w:pPr>
+      <w:rPr>
+        <w:rFonts w:ascii="Symbol" w:hAnsi="Symbol" w:hint="default"/>
+        <w:sz w:val="20"/>
+      </w:rPr>
+    </w:lvl>
+    <w:lvl w:ilvl="1" w:tentative="1">
+      <w:start w:val="1"/>
+      <w:numFmt w:val="bullet"/>
+      <w:lvlText w:val="o"/>
+      <w:lvlJc w:val="left"/>
+      <w:pPr>
+        <w:tabs>
+          <w:tab w:val="num" w:pos="1440"/>
+        </w:tabs>
+        <w:ind w:left="1440" w:hanging="360"/>
+      </w:pPr>
+      <w:rPr>
+        <w:rFonts w:ascii="Courier New" w:hAnsi="Courier New" w:hint="default"/>
+        <w:sz w:val="20"/>
+      </w:rPr>
+    </w:lvl>
+    <w:lvl w:ilvl="2" w:tentative="1">
+      <w:start w:val="1"/>
+      <w:numFmt w:val="bullet"/>
+      <w:lvlText w:val=""/>
+      <w:lvlJc w:val="left"/>
+      <w:pPr>
+        <w:tabs>
+          <w:tab w:val="num" w:pos="2160"/>
+        </w:tabs>
+        <w:ind w:left="2160" w:hanging="360"/>
+      </w:pPr>
+      <w:rPr>
+        <w:rFonts w:ascii="Wingdings" w:hAnsi="Wingdings" w:hint="default"/>
+        <w:sz w:val="20"/>
+      </w:rPr>
+    </w:lvl>
+    <w:lvl w:ilvl="3" w:tentative="1">
+      <w:start w:val="1"/>
+      <w:numFmt w:val="bullet"/>
+      <w:lvlText w:val=""/>
+      <w:lvlJc w:val="left"/>
+      <w:pPr>
+        <w:tabs>
+          <w:tab w:val="num" w:pos="2880"/>
+        </w:tabs>
+        <w:ind w:left="2880" w:hanging="360"/>
+      </w:pPr>
+      <w:rPr>
+        <w:rFonts w:ascii="Wingdings" w:hAnsi="Wingdings" w:hint="default"/>
+        <w:sz w:val="20"/>
+      </w:rPr>
+    </w:lvl>
+    <w:lvl w:ilvl="4" w:tentative="1">
+      <w:start w:val="1"/>
+      <w:numFmt w:val="bullet"/>
+      <w:lvlText w:val=""/>
+      <w:lvlJc w:val="left"/>
+      <w:pPr>
+        <w:tabs>
+          <w:tab w:val="num" w:pos="3600"/>
+        </w:tabs>
+        <w:ind w:left="3600" w:hanging="360"/>
+      </w:pPr>
+      <w:rPr>
+        <w:rFonts w:ascii="Wingdings" w:hAnsi="Wingdings" w:hint="default"/>
+        <w:sz w:val="20"/>
+      </w:rPr>
+    </w:lvl>
+    <w:lvl w:ilvl="5" w:tentative="1">
+      <w:start w:val="1"/>
+      <w:numFmt w:val="bullet"/>
+      <w:lvlText w:val=""/>
+      <w:lvlJc w:val="left"/>
+      <w:pPr>
+        <w:tabs>
+          <w:tab w:val="num" w:pos="4320"/>
+        </w:tabs>
+        <w:ind w:left="4320" w:hanging="360"/>
+      </w:pPr>
+      <w:rPr>
+        <w:rFonts w:ascii="Wingdings" w:hAnsi="Wingdings" w:hint="default"/>
+        <w:sz w:val="20"/>
+      </w:rPr>
+    </w:lvl>
+    <w:lvl w:ilvl="6" w:tentative="1">
+      <w:start w:val="1"/>
+      <w:numFmt w:val="bullet"/>
+      <w:lvlText w:val=""/>
+      <w:lvlJc w:val="left"/>
+      <w:pPr>
+        <w:tabs>
+          <w:tab w:val="num" w:pos="5040"/>
+        </w:tabs>
+        <w:ind w:left="5040" w:hanging="360"/>
+      </w:pPr>
+      <w:rPr>
+        <w:rFonts w:ascii="Wingdings" w:hAnsi="Wingdings" w:hint="default"/>
+        <w:sz w:val="20"/>
+      </w:rPr>
+    </w:lvl>
+    <w:lvl w:ilvl="7" w:tentative="1">
+      <w:start w:val="1"/>
+      <w:numFmt w:val="bullet"/>
+      <w:lvlText w:val=""/>
+      <w:lvlJc w:val="left"/>
+      <w:pPr>
+        <w:tabs>
+          <w:tab w:val="num" w:pos="5760"/>
+        </w:tabs>
+        <w:ind w:left="5760" w:hanging="360"/>
+      </w:pPr>
+      <w:rPr>
+        <w:rFonts w:ascii="Wingdings" w:hAnsi="Wingdings" w:hint="default"/>
+        <w:sz w:val="20"/>
+      </w:rPr>
+    </w:lvl>
+    <w:lvl w:ilvl="8" w:tentative="1">
+      <w:start w:val="1"/>
+      <w:numFmt w:val="bullet"/>
+      <w:lvlText w:val=""/>
+      <w:lvlJc w:val="left"/>
+      <w:pPr>
+        <w:tabs>
+          <w:tab w:val="num" w:pos="6480"/>
+        </w:tabs>
+        <w:ind w:left="6480" w:hanging="360"/>
+      </w:pPr>
+      <w:rPr>
+        <w:rFonts w:ascii="Wingdings" w:hAnsi="Wingdings" w:hint="default"/>
+        <w:sz w:val="20"/>
+      </w:rPr>
+    </w:lvl>
+  </w:abstractNum>
+  <w:abstractNum w:abstractNumId="1" w15:restartNumberingAfterBreak="0">
+    <w:nsid w:val="4AB94DA7"/>
+    <w:multiLevelType w:val="multilevel"/>
+    <w:tmpl w:val="887A5096"/>
+    <w:lvl w:ilvl="0">
+      <w:start w:val="1"/>
+      <w:numFmt w:val="bullet"/>
+      <w:lvlText w:val=""/>
+      <w:lvlJc w:val="left"/>
+      <w:pPr>
+        <w:tabs>
+          <w:tab w:val="num" w:pos="720"/>
+        </w:tabs>
+        <w:ind w:left="720" w:hanging="360"/>
+      </w:pPr>
+      <w:rPr>
+        <w:rFonts w:ascii="Symbol" w:hAnsi="Symbol" w:hint="default"/>
+        <w:sz w:val="20"/>
+      </w:rPr>
+    </w:lvl>
+    <w:lvl w:ilvl="1" w:tentative="1">
+      <w:start w:val="1"/>
+      <w:numFmt w:val="bullet"/>
+      <w:lvlText w:val="o"/>
+      <w:lvlJc w:val="left"/>
+      <w:pPr>
+        <w:tabs>
+          <w:tab w:val="num" w:pos="1440"/>
+        </w:tabs>
+        <w:ind w:left="1440" w:hanging="360"/>
+      </w:pPr>
+      <w:rPr>
+        <w:rFonts w:ascii="Courier New" w:hAnsi="Courier New" w:hint="default"/>
+        <w:sz w:val="20"/>
+      </w:rPr>
+    </w:lvl>
+    <w:lvl w:ilvl="2" w:tentative="1">
+      <w:start w:val="1"/>
+      <w:numFmt w:val="bullet"/>
+      <w:lvlText w:val=""/>
+      <w:lvlJc w:val="left"/>
+      <w:pPr>
+        <w:tabs>
+          <w:tab w:val="num" w:pos="2160"/>
+        </w:tabs>
+        <w:ind w:left="2160" w:hanging="360"/>
+      </w:pPr>
+      <w:rPr>
+        <w:rFonts w:ascii="Wingdings" w:hAnsi="Wingdings" w:hint="default"/>
+        <w:sz w:val="20"/>
+      </w:rPr>
+    </w:lvl>
+    <w:lvl w:ilvl="3" w:tentative="1">
+      <w:start w:val="1"/>
+      <w:numFmt w:val="bullet"/>
+      <w:lvlText w:val=""/>
+      <w:lvlJc w:val="left"/>
+      <w:pPr>
+        <w:tabs>
+          <w:tab w:val="num" w:pos="2880"/>
+        </w:tabs>
+        <w:ind w:left="2880" w:hanging="360"/>
+      </w:pPr>
+      <w:rPr>
+        <w:rFonts w:ascii="Wingdings" w:hAnsi="Wingdings" w:hint="default"/>
+        <w:sz w:val="20"/>
+      </w:rPr>
+    </w:lvl>
+    <w:lvl w:ilvl="4" w:tentative="1">
+      <w:start w:val="1"/>
+      <w:numFmt w:val="bullet"/>
+      <w:lvlText w:val=""/>
+      <w:lvlJc w:val="left"/>
+      <w:pPr>
+        <w:tabs>
+          <w:tab w:val="num" w:pos="3600"/>
+        </w:tabs>
+        <w:ind w:left="3600" w:hanging="360"/>
+      </w:pPr>
+      <w:rPr>
+        <w:rFonts w:ascii="Wingdings" w:hAnsi="Wingdings" w:hint="default"/>
+        <w:sz w:val="20"/>
+      </w:rPr>
+    </w:lvl>
+    <w:lvl w:ilvl="5" w:tentative="1">
+      <w:start w:val="1"/>
+      <w:numFmt w:val="bullet"/>
+      <w:lvlText w:val=""/>
+      <w:lvlJc w:val="left"/>
+      <w:pPr>
+        <w:tabs>
+          <w:tab w:val="num" w:pos="4320"/>
+        </w:tabs>
+        <w:ind w:left="4320" w:hanging="360"/>
+      </w:pPr>
+      <w:rPr>
+        <w:rFonts w:ascii="Wingdings" w:hAnsi="Wingdings" w:hint="default"/>
+        <w:sz w:val="20"/>
+      </w:rPr>
+    </w:lvl>
+    <w:lvl w:ilvl="6" w:tentative="1">
+      <w:start w:val="1"/>
+      <w:numFmt w:val="bullet"/>
+      <w:lvlText w:val=""/>
+      <w:lvlJc w:val="left"/>
+      <w:pPr>
+        <w:tabs>
+          <w:tab w:val="num" w:pos="5040"/>
+        </w:tabs>
+        <w:ind w:left="5040" w:hanging="360"/>
+      </w:pPr>
+      <w:rPr>
+        <w:rFonts w:ascii="Wingdings" w:hAnsi="Wingdings" w:hint="default"/>
+        <w:sz w:val="20"/>
+      </w:rPr>
+    </w:lvl>
+    <w:lvl w:ilvl="7" w:tentative="1">
+      <w:start w:val="1"/>
+      <w:numFmt w:val="bullet"/>
+      <w:lvlText w:val=""/>
+      <w:lvlJc w:val="left"/>
+      <w:pPr>
+        <w:tabs>
+          <w:tab w:val="num" w:pos="5760"/>
+        </w:tabs>
+        <w:ind w:left="5760" w:hanging="360"/>
+      </w:pPr>
+      <w:rPr>
+        <w:rFonts w:ascii="Wingdings" w:hAnsi="Wingdings" w:hint="default"/>
+        <w:sz w:val="20"/>
+      </w:rPr>
+    </w:lvl>
+    <w:lvl w:ilvl="8" w:tentative="1">
+      <w:start w:val="1"/>
+      <w:numFmt w:val="bullet"/>
+      <w:lvlText w:val=""/>
+      <w:lvlJc w:val="left"/>
+      <w:pPr>
+        <w:tabs>
+          <w:tab w:val="num" w:pos="6480"/>
+        </w:tabs>
+        <w:ind w:left="6480" w:hanging="360"/>
+      </w:pPr>
+      <w:rPr>
+        <w:rFonts w:ascii="Wingdings" w:hAnsi="Wingdings" w:hint="default"/>
+        <w:sz w:val="20"/>
+      </w:rPr>
+    </w:lvl>
+  </w:abstractNum>
+  <w:abstractNum w:abstractNumId="2" w15:restartNumberingAfterBreak="0">
     <w:nsid w:val="60196DFA"/>
     <w:multiLevelType w:val="hybridMultilevel"/>
     <w:tmpl w:val="EF6EDD42"/>
@@ -2982,7 +4142,13 @@
     </w:lvl>
   </w:abstractNum>
   <w:num w:numId="1" w16cid:durableId="234317269">
+    <w:abstractNumId w:val="2"/>
+  </w:num>
+  <w:num w:numId="2" w16cid:durableId="39212235">
     <w:abstractNumId w:val="0"/>
+  </w:num>
+  <w:num w:numId="3" w16cid:durableId="1600597416">
+    <w:abstractNumId w:val="1"/>
   </w:num>
 </w:numbering>
 </file>

</xml_diff>

<commit_message>
Al tener más tiempo se hacen una pequeñas modificaciones al documento, con la intencion de que quede más completo y claro.
</commit_message>
<xml_diff>
--- a/Documento.docx
+++ b/Documento.docx
@@ -8,19 +8,20 @@
         <w:rPr>
           <w:b/>
           <w:bCs/>
-          <w:lang w:val="en-US"/>
-        </w:rPr>
-      </w:pPr>
-      <w:r>
-        <w:rPr>
-          <w:b/>
-          <w:bCs/>
-          <w:lang w:val="en-US"/>
+        </w:rPr>
+      </w:pPr>
+      <w:r>
+        <w:rPr>
+          <w:b/>
+          <w:bCs/>
         </w:rPr>
         <w:t>PRIMERA ACTIVIDAD</w:t>
       </w:r>
     </w:p>
     <w:p>
+      <w:pPr>
+        <w:jc w:val="both"/>
+      </w:pPr>
       <w:r>
         <w:t xml:space="preserve">Genero el </w:t>
       </w:r>
@@ -79,6 +80,9 @@
       </w:r>
     </w:p>
     <w:p>
+      <w:pPr>
+        <w:jc w:val="both"/>
+      </w:pPr>
       <w:r>
         <w:t>Le aplico ingeniería en reversa para tener mejor visibilidad de las tablas, el tipo de datos de los atributos y como se relacionan entre ellas, y así facilitarme la creación de los registros.</w:t>
       </w:r>
@@ -131,6 +135,9 @@
       </w:r>
     </w:p>
     <w:p>
+      <w:pPr>
+        <w:jc w:val="both"/>
+      </w:pPr>
       <w:r>
         <w:t>Analizando el diagrama se puede o</w:t>
       </w:r>
@@ -145,6 +152,7 @@
           <w:ilvl w:val="0"/>
           <w:numId w:val="1"/>
         </w:numPr>
+        <w:jc w:val="both"/>
       </w:pPr>
       <w:r>
         <w:t>Las tablas que no tienen llaves foráneas son: editorial, autor y cliente, por ende, en estas se deben crear los primeros registros para evitar problemas con las relaciones.</w:t>
@@ -157,6 +165,7 @@
           <w:ilvl w:val="0"/>
           <w:numId w:val="1"/>
         </w:numPr>
+        <w:jc w:val="both"/>
       </w:pPr>
       <w:r>
         <w:t xml:space="preserve">Para la tabla </w:t>
@@ -177,6 +186,7 @@
           <w:ilvl w:val="0"/>
           <w:numId w:val="1"/>
         </w:numPr>
+        <w:jc w:val="both"/>
       </w:pPr>
       <w:r>
         <w:t>Para la tabla libro, se debe tener registros en la tabla editorial.</w:t>
@@ -189,6 +199,7 @@
           <w:ilvl w:val="0"/>
           <w:numId w:val="1"/>
         </w:numPr>
+        <w:jc w:val="both"/>
       </w:pPr>
       <w:r>
         <w:t xml:space="preserve">Para la tabla </w:t>
@@ -209,6 +220,7 @@
           <w:ilvl w:val="0"/>
           <w:numId w:val="1"/>
         </w:numPr>
+        <w:jc w:val="both"/>
       </w:pPr>
       <w:r>
         <w:t xml:space="preserve">Para la tabla </w:t>
@@ -223,6 +235,9 @@
       </w:r>
     </w:p>
     <w:p>
+      <w:pPr>
+        <w:jc w:val="both"/>
+      </w:pPr>
       <w:r>
         <w:t>Con esta información se decide ingresar los registros en el siguiente orden:</w:t>
       </w:r>
@@ -1115,6 +1130,10 @@
     </w:p>
     <w:p>
       <w:r>
+        <w:rPr>
+          <w:b/>
+          <w:bCs/>
+        </w:rPr>
         <w:t>Nombre de libro y sus autores</w:t>
       </w:r>
       <w:r>
@@ -1298,6 +1317,10 @@
     </w:p>
     <w:p>
       <w:r>
+        <w:rPr>
+          <w:b/>
+          <w:bCs/>
+        </w:rPr>
         <w:t>El nombre de las editoriales que han vendido libros</w:t>
       </w:r>
       <w:r>
@@ -2174,20 +2197,46 @@
       </w:r>
     </w:p>
     <w:p>
+      <w:pPr>
+        <w:ind w:firstLine="360"/>
+      </w:pPr>
+      <w:r>
+        <w:t>Se procede con la creación de tablas y el ingreso de registros al mismo tiempo.</w:t>
+      </w:r>
+    </w:p>
+    <w:p>
       <w:r>
         <w:t>Con este análisis se concluye que el orden de creación de las tablas y de ingresos será el siguiente:</w:t>
       </w:r>
     </w:p>
     <w:p>
-      <w:r>
+      <w:pPr>
+        <w:rPr>
+          <w:b/>
+          <w:bCs/>
+        </w:rPr>
+      </w:pPr>
+      <w:r>
+        <w:rPr>
+          <w:b/>
+          <w:bCs/>
+        </w:rPr>
         <w:t xml:space="preserve">Se inicia con la creación del </w:t>
       </w:r>
       <w:proofErr w:type="spellStart"/>
       <w:r>
+        <w:rPr>
+          <w:b/>
+          <w:bCs/>
+        </w:rPr>
         <w:t>schema</w:t>
       </w:r>
       <w:proofErr w:type="spellEnd"/>
       <w:r>
+        <w:rPr>
+          <w:b/>
+          <w:bCs/>
+        </w:rPr>
         <w:t>:</w:t>
       </w:r>
     </w:p>
@@ -2238,9 +2287,42 @@
     <w:p/>
     <w:p/>
     <w:p>
-      <w:r>
-        <w:lastRenderedPageBreak/>
-        <w:t>Tabla medico</w:t>
+      <w:pPr>
+        <w:rPr>
+          <w:b/>
+          <w:bCs/>
+        </w:rPr>
+      </w:pPr>
+      <w:r>
+        <w:rPr>
+          <w:b/>
+          <w:bCs/>
+        </w:rPr>
+        <w:t xml:space="preserve">Tabla </w:t>
+      </w:r>
+      <w:proofErr w:type="spellStart"/>
+      <w:r>
+        <w:rPr>
+          <w:b/>
+          <w:bCs/>
+        </w:rPr>
+        <w:t>tb</w:t>
+      </w:r>
+      <w:proofErr w:type="spellEnd"/>
+      <w:r>
+        <w:rPr>
+          <w:b/>
+          <w:bCs/>
+          <w:lang w:val="en-US"/>
+        </w:rPr>
+        <w:t>_</w:t>
+      </w:r>
+      <w:r>
+        <w:rPr>
+          <w:b/>
+          <w:bCs/>
+        </w:rPr>
+        <w:t>medico</w:t>
       </w:r>
     </w:p>
     <w:p>
@@ -2289,11 +2371,25 @@
       </w:r>
     </w:p>
     <w:p>
-      <w:r>
+      <w:pPr>
+        <w:rPr>
+          <w:b/>
+          <w:bCs/>
+        </w:rPr>
+      </w:pPr>
+      <w:r>
+        <w:rPr>
+          <w:b/>
+          <w:bCs/>
+        </w:rPr>
         <w:t xml:space="preserve">Tabla </w:t>
       </w:r>
       <w:proofErr w:type="spellStart"/>
       <w:r>
+        <w:rPr>
+          <w:b/>
+          <w:bCs/>
+        </w:rPr>
         <w:t>teléfono_medico</w:t>
       </w:r>
       <w:proofErr w:type="spellEnd"/>
@@ -2353,12 +2449,25 @@
     <w:p/>
     <w:p/>
     <w:p>
-      <w:r>
-        <w:lastRenderedPageBreak/>
+      <w:pPr>
+        <w:rPr>
+          <w:b/>
+          <w:bCs/>
+        </w:rPr>
+      </w:pPr>
+      <w:r>
+        <w:rPr>
+          <w:b/>
+          <w:bCs/>
+        </w:rPr>
         <w:t xml:space="preserve">Tabla </w:t>
       </w:r>
       <w:proofErr w:type="spellStart"/>
       <w:r>
+        <w:rPr>
+          <w:b/>
+          <w:bCs/>
+        </w:rPr>
         <w:t>tb_enfermero</w:t>
       </w:r>
       <w:proofErr w:type="spellEnd"/>
@@ -2409,11 +2518,25 @@
       </w:r>
     </w:p>
     <w:p>
-      <w:r>
+      <w:pPr>
+        <w:rPr>
+          <w:b/>
+          <w:bCs/>
+        </w:rPr>
+      </w:pPr>
+      <w:r>
+        <w:rPr>
+          <w:b/>
+          <w:bCs/>
+        </w:rPr>
         <w:t xml:space="preserve">Tabla </w:t>
       </w:r>
       <w:proofErr w:type="spellStart"/>
       <w:r>
+        <w:rPr>
+          <w:b/>
+          <w:bCs/>
+        </w:rPr>
         <w:t>tlefono_enfermero</w:t>
       </w:r>
       <w:proofErr w:type="spellEnd"/>
@@ -2464,7 +2587,17 @@
       </w:r>
     </w:p>
     <w:p>
-      <w:r>
+      <w:pPr>
+        <w:rPr>
+          <w:b/>
+          <w:bCs/>
+        </w:rPr>
+      </w:pPr>
+      <w:r>
+        <w:rPr>
+          <w:b/>
+          <w:bCs/>
+        </w:rPr>
         <w:t>Tabla procedimiento</w:t>
       </w:r>
     </w:p>
@@ -2518,20 +2651,41 @@
     <w:p/>
     <w:p/>
     <w:p>
-      <w:r>
-        <w:lastRenderedPageBreak/>
+      <w:pPr>
+        <w:rPr>
+          <w:b/>
+          <w:bCs/>
+        </w:rPr>
+      </w:pPr>
+      <w:r>
+        <w:rPr>
+          <w:b/>
+          <w:bCs/>
+        </w:rPr>
         <w:t xml:space="preserve">Tabla </w:t>
       </w:r>
       <w:proofErr w:type="spellStart"/>
       <w:r>
+        <w:rPr>
+          <w:b/>
+          <w:bCs/>
+        </w:rPr>
         <w:t>dll</w:t>
       </w:r>
       <w:proofErr w:type="spellEnd"/>
       <w:r>
+        <w:rPr>
+          <w:b/>
+          <w:bCs/>
+        </w:rPr>
         <w:t>__</w:t>
       </w:r>
       <w:proofErr w:type="spellStart"/>
       <w:r>
+        <w:rPr>
+          <w:b/>
+          <w:bCs/>
+        </w:rPr>
         <w:t>medico_procedimiento</w:t>
       </w:r>
       <w:proofErr w:type="spellEnd"/>
@@ -2582,11 +2736,25 @@
       </w:r>
     </w:p>
     <w:p>
-      <w:r>
+      <w:pPr>
+        <w:rPr>
+          <w:b/>
+          <w:bCs/>
+        </w:rPr>
+      </w:pPr>
+      <w:r>
+        <w:rPr>
+          <w:b/>
+          <w:bCs/>
+        </w:rPr>
         <w:t xml:space="preserve">Tabla </w:t>
       </w:r>
       <w:proofErr w:type="spellStart"/>
       <w:r>
+        <w:rPr>
+          <w:b/>
+          <w:bCs/>
+        </w:rPr>
         <w:t>tb_paciente</w:t>
       </w:r>
       <w:proofErr w:type="spellEnd"/>
@@ -2637,11 +2805,25 @@
       </w:r>
     </w:p>
     <w:p>
-      <w:r>
+      <w:pPr>
+        <w:rPr>
+          <w:b/>
+          <w:bCs/>
+        </w:rPr>
+      </w:pPr>
+      <w:r>
+        <w:rPr>
+          <w:b/>
+          <w:bCs/>
+        </w:rPr>
         <w:t xml:space="preserve">Tabla </w:t>
       </w:r>
       <w:proofErr w:type="spellStart"/>
       <w:r>
+        <w:rPr>
+          <w:b/>
+          <w:bCs/>
+        </w:rPr>
         <w:t>teléfono_paciente</w:t>
       </w:r>
       <w:proofErr w:type="spellEnd"/>
@@ -2655,9 +2837,9 @@
           <w:noProof/>
         </w:rPr>
         <w:drawing>
-          <wp:inline distT="0" distB="0" distL="0" distR="0" wp14:anchorId="15721398" wp14:editId="362E23E0">
-            <wp:extent cx="2856499" cy="2444750"/>
-            <wp:effectExtent l="0" t="0" r="1270" b="0"/>
+          <wp:inline distT="0" distB="0" distL="0" distR="0" wp14:anchorId="15721398" wp14:editId="6F1D4FD2">
+            <wp:extent cx="2660650" cy="2277132"/>
+            <wp:effectExtent l="0" t="0" r="6350" b="8890"/>
             <wp:docPr id="28" name="Imagen 28"/>
             <wp:cNvGraphicFramePr>
               <a:graphicFrameLocks xmlns:a="http://schemas.openxmlformats.org/drawingml/2006/main" noChangeAspect="1"/>
@@ -2678,7 +2860,7 @@
                   <pic:spPr>
                     <a:xfrm>
                       <a:off x="0" y="0"/>
-                      <a:ext cx="2860897" cy="2448514"/>
+                      <a:ext cx="2665640" cy="2281403"/>
                     </a:xfrm>
                     <a:prstGeom prst="rect">
                       <a:avLst/>
@@ -2692,12 +2874,26 @@
       </w:r>
     </w:p>
     <w:p>
-      <w:r>
+      <w:pPr>
+        <w:rPr>
+          <w:b/>
+          <w:bCs/>
+        </w:rPr>
+      </w:pPr>
+      <w:r>
+        <w:rPr>
+          <w:b/>
+          <w:bCs/>
+        </w:rPr>
         <w:lastRenderedPageBreak/>
         <w:t xml:space="preserve">Tabla </w:t>
       </w:r>
       <w:proofErr w:type="spellStart"/>
       <w:r>
+        <w:rPr>
+          <w:b/>
+          <w:bCs/>
+        </w:rPr>
         <w:t>tb_facture</w:t>
       </w:r>
       <w:proofErr w:type="spellEnd"/>
@@ -2748,11 +2944,25 @@
       </w:r>
     </w:p>
     <w:p>
-      <w:r>
+      <w:pPr>
+        <w:rPr>
+          <w:b/>
+          <w:bCs/>
+        </w:rPr>
+      </w:pPr>
+      <w:r>
+        <w:rPr>
+          <w:b/>
+          <w:bCs/>
+        </w:rPr>
         <w:t xml:space="preserve">Tabla </w:t>
       </w:r>
       <w:proofErr w:type="spellStart"/>
       <w:r>
+        <w:rPr>
+          <w:b/>
+          <w:bCs/>
+        </w:rPr>
         <w:t>tb_medicamento</w:t>
       </w:r>
       <w:proofErr w:type="spellEnd"/>
@@ -2803,11 +3013,25 @@
       </w:r>
     </w:p>
     <w:p>
-      <w:r>
+      <w:pPr>
+        <w:rPr>
+          <w:b/>
+          <w:bCs/>
+        </w:rPr>
+      </w:pPr>
+      <w:r>
+        <w:rPr>
+          <w:b/>
+          <w:bCs/>
+        </w:rPr>
         <w:t xml:space="preserve">Tabla </w:t>
       </w:r>
       <w:proofErr w:type="spellStart"/>
       <w:r>
+        <w:rPr>
+          <w:b/>
+          <w:bCs/>
+        </w:rPr>
         <w:t>dll_paciente_medicamento</w:t>
       </w:r>
       <w:proofErr w:type="spellEnd"/>
@@ -2942,37 +3166,29 @@
         <w:spacing w:before="60" w:after="100" w:afterAutospacing="1" w:line="240" w:lineRule="auto"/>
         <w:rPr>
           <w:rFonts w:ascii="Segoe UI" w:eastAsia="Times New Roman" w:hAnsi="Segoe UI" w:cs="Segoe UI"/>
-          <w:color w:val="24292F"/>
-          <w:kern w:val="0"/>
-          <w:sz w:val="24"/>
-          <w:szCs w:val="24"/>
-          <w:lang w:eastAsia="es-CO"/>
-          <w14:ligatures w14:val="none"/>
-        </w:rPr>
-      </w:pPr>
-      <w:r>
-        <w:rPr>
-          <w:rFonts w:ascii="Segoe UI" w:eastAsia="Times New Roman" w:hAnsi="Segoe UI" w:cs="Segoe UI"/>
-          <w:color w:val="24292F"/>
-          <w:kern w:val="0"/>
-          <w:sz w:val="24"/>
-          <w:szCs w:val="24"/>
-          <w:lang w:eastAsia="es-CO"/>
-          <w14:ligatures w14:val="none"/>
-        </w:rPr>
-        <w:t>R</w:t>
-      </w:r>
-      <w:r>
-        <w:rPr>
-          <w:rFonts w:ascii="Segoe UI" w:eastAsia="Times New Roman" w:hAnsi="Segoe UI" w:cs="Segoe UI"/>
-          <w:color w:val="24292F"/>
-          <w:kern w:val="0"/>
-          <w:sz w:val="24"/>
-          <w:szCs w:val="24"/>
-          <w:lang w:eastAsia="es-CO"/>
-          <w14:ligatures w14:val="none"/>
-        </w:rPr>
-        <w:t>ealice una consulta que me permita conocer que medicamentos a tomado cada paciente y la dosis suministrada.</w:t>
+          <w:b/>
+          <w:bCs/>
+          <w:color w:val="24292F"/>
+          <w:kern w:val="0"/>
+          <w:sz w:val="24"/>
+          <w:szCs w:val="24"/>
+          <w:lang w:eastAsia="es-CO"/>
+          <w14:ligatures w14:val="none"/>
+        </w:rPr>
+      </w:pPr>
+      <w:r>
+        <w:rPr>
+          <w:rFonts w:ascii="Segoe UI" w:eastAsia="Times New Roman" w:hAnsi="Segoe UI" w:cs="Segoe UI"/>
+          <w:b/>
+          <w:bCs/>
+          <w:color w:val="24292F"/>
+          <w:kern w:val="0"/>
+          <w:sz w:val="24"/>
+          <w:szCs w:val="24"/>
+          <w:lang w:eastAsia="es-CO"/>
+          <w14:ligatures w14:val="none"/>
+        </w:rPr>
+        <w:t>Realice una consulta que me permita conocer que medicamentos a tomado cada paciente y la dosis suministrada.</w:t>
       </w:r>
     </w:p>
     <w:p>
@@ -3119,7 +3335,305 @@
           <w:lang w:eastAsia="es-CO"/>
           <w14:ligatures w14:val="none"/>
         </w:rPr>
-        <w:t>ctar las 3 tablas necesarias y muestro los datos requeridos.</w:t>
+        <w:t>ctar las 3 tablas necesarias y muestro los datos requeridos</w:t>
+      </w:r>
+      <w:r>
+        <w:rPr>
+          <w:rFonts w:ascii="Segoe UI" w:eastAsia="Times New Roman" w:hAnsi="Segoe UI" w:cs="Segoe UI"/>
+          <w:color w:val="24292F"/>
+          <w:kern w:val="0"/>
+          <w:sz w:val="24"/>
+          <w:szCs w:val="24"/>
+          <w:lang w:eastAsia="es-CO"/>
+          <w14:ligatures w14:val="none"/>
+        </w:rPr>
+        <w:t>.</w:t>
+      </w:r>
+      <w:r>
+        <w:rPr>
+          <w:rFonts w:ascii="Segoe UI" w:eastAsia="Times New Roman" w:hAnsi="Segoe UI" w:cs="Segoe UI"/>
+          <w:color w:val="24292F"/>
+          <w:kern w:val="0"/>
+          <w:sz w:val="24"/>
+          <w:szCs w:val="24"/>
+          <w:lang w:eastAsia="es-CO"/>
+          <w14:ligatures w14:val="none"/>
+        </w:rPr>
+        <w:br/>
+        <w:t xml:space="preserve">Conecto la tabla </w:t>
+      </w:r>
+      <w:proofErr w:type="spellStart"/>
+      <w:r>
+        <w:rPr>
+          <w:rFonts w:ascii="Segoe UI" w:eastAsia="Times New Roman" w:hAnsi="Segoe UI" w:cs="Segoe UI"/>
+          <w:color w:val="24292F"/>
+          <w:kern w:val="0"/>
+          <w:sz w:val="24"/>
+          <w:szCs w:val="24"/>
+          <w:lang w:eastAsia="es-CO"/>
+          <w14:ligatures w14:val="none"/>
+        </w:rPr>
+        <w:t>tb_paciente</w:t>
+      </w:r>
+      <w:proofErr w:type="spellEnd"/>
+      <w:r>
+        <w:rPr>
+          <w:rFonts w:ascii="Segoe UI" w:eastAsia="Times New Roman" w:hAnsi="Segoe UI" w:cs="Segoe UI"/>
+          <w:color w:val="24292F"/>
+          <w:kern w:val="0"/>
+          <w:sz w:val="24"/>
+          <w:szCs w:val="24"/>
+          <w:lang w:eastAsia="es-CO"/>
+          <w14:ligatures w14:val="none"/>
+        </w:rPr>
+        <w:t xml:space="preserve"> con </w:t>
+      </w:r>
+      <w:proofErr w:type="spellStart"/>
+      <w:r>
+        <w:rPr>
+          <w:rFonts w:ascii="Segoe UI" w:eastAsia="Times New Roman" w:hAnsi="Segoe UI" w:cs="Segoe UI"/>
+          <w:color w:val="24292F"/>
+          <w:kern w:val="0"/>
+          <w:sz w:val="24"/>
+          <w:szCs w:val="24"/>
+          <w:lang w:eastAsia="es-CO"/>
+          <w14:ligatures w14:val="none"/>
+        </w:rPr>
+        <w:t>dll_paciente_medicamento</w:t>
+      </w:r>
+      <w:proofErr w:type="spellEnd"/>
+      <w:r>
+        <w:rPr>
+          <w:rFonts w:ascii="Segoe UI" w:eastAsia="Times New Roman" w:hAnsi="Segoe UI" w:cs="Segoe UI"/>
+          <w:color w:val="24292F"/>
+          <w:kern w:val="0"/>
+          <w:sz w:val="24"/>
+          <w:szCs w:val="24"/>
+          <w:lang w:eastAsia="es-CO"/>
+          <w14:ligatures w14:val="none"/>
+        </w:rPr>
+        <w:t xml:space="preserve"> mediante el atributo </w:t>
+      </w:r>
+      <w:proofErr w:type="spellStart"/>
+      <w:r>
+        <w:rPr>
+          <w:rFonts w:ascii="Segoe UI" w:eastAsia="Times New Roman" w:hAnsi="Segoe UI" w:cs="Segoe UI"/>
+          <w:color w:val="24292F"/>
+          <w:kern w:val="0"/>
+          <w:sz w:val="24"/>
+          <w:szCs w:val="24"/>
+          <w:lang w:eastAsia="es-CO"/>
+          <w14:ligatures w14:val="none"/>
+        </w:rPr>
+        <w:t>id_paciente</w:t>
+      </w:r>
+      <w:proofErr w:type="spellEnd"/>
+      <w:r>
+        <w:rPr>
+          <w:rFonts w:ascii="Segoe UI" w:eastAsia="Times New Roman" w:hAnsi="Segoe UI" w:cs="Segoe UI"/>
+          <w:color w:val="24292F"/>
+          <w:kern w:val="0"/>
+          <w:sz w:val="24"/>
+          <w:szCs w:val="24"/>
+          <w:lang w:eastAsia="es-CO"/>
+          <w14:ligatures w14:val="none"/>
+        </w:rPr>
+        <w:t xml:space="preserve">, y después conecto la consulta generada con la tabla </w:t>
+      </w:r>
+      <w:proofErr w:type="spellStart"/>
+      <w:r>
+        <w:rPr>
+          <w:rFonts w:ascii="Segoe UI" w:eastAsia="Times New Roman" w:hAnsi="Segoe UI" w:cs="Segoe UI"/>
+          <w:color w:val="24292F"/>
+          <w:kern w:val="0"/>
+          <w:sz w:val="24"/>
+          <w:szCs w:val="24"/>
+          <w:lang w:eastAsia="es-CO"/>
+          <w14:ligatures w14:val="none"/>
+        </w:rPr>
+        <w:t>tb_medicamento</w:t>
+      </w:r>
+      <w:proofErr w:type="spellEnd"/>
+      <w:r>
+        <w:rPr>
+          <w:rFonts w:ascii="Segoe UI" w:eastAsia="Times New Roman" w:hAnsi="Segoe UI" w:cs="Segoe UI"/>
+          <w:color w:val="24292F"/>
+          <w:kern w:val="0"/>
+          <w:sz w:val="24"/>
+          <w:szCs w:val="24"/>
+          <w:lang w:eastAsia="es-CO"/>
+          <w14:ligatures w14:val="none"/>
+        </w:rPr>
+        <w:t xml:space="preserve"> mediante el atributo </w:t>
+      </w:r>
+      <w:proofErr w:type="spellStart"/>
+      <w:r>
+        <w:rPr>
+          <w:rFonts w:ascii="Segoe UI" w:eastAsia="Times New Roman" w:hAnsi="Segoe UI" w:cs="Segoe UI"/>
+          <w:color w:val="24292F"/>
+          <w:kern w:val="0"/>
+          <w:sz w:val="24"/>
+          <w:szCs w:val="24"/>
+          <w:lang w:eastAsia="es-CO"/>
+          <w14:ligatures w14:val="none"/>
+        </w:rPr>
+        <w:t>id_medicamento</w:t>
+      </w:r>
+      <w:proofErr w:type="spellEnd"/>
+      <w:r>
+        <w:rPr>
+          <w:rFonts w:ascii="Segoe UI" w:eastAsia="Times New Roman" w:hAnsi="Segoe UI" w:cs="Segoe UI"/>
+          <w:color w:val="24292F"/>
+          <w:kern w:val="0"/>
+          <w:sz w:val="24"/>
+          <w:szCs w:val="24"/>
+          <w:lang w:eastAsia="es-CO"/>
+          <w14:ligatures w14:val="none"/>
+        </w:rPr>
+        <w:t>.</w:t>
+      </w:r>
+      <w:r>
+        <w:rPr>
+          <w:rFonts w:ascii="Segoe UI" w:eastAsia="Times New Roman" w:hAnsi="Segoe UI" w:cs="Segoe UI"/>
+          <w:color w:val="24292F"/>
+          <w:kern w:val="0"/>
+          <w:sz w:val="24"/>
+          <w:szCs w:val="24"/>
+          <w:lang w:eastAsia="es-CO"/>
+          <w14:ligatures w14:val="none"/>
+        </w:rPr>
+        <w:br/>
+        <w:t xml:space="preserve">Se hacen esas conexiones ya que la tabla </w:t>
+      </w:r>
+      <w:proofErr w:type="spellStart"/>
+      <w:r>
+        <w:rPr>
+          <w:rFonts w:ascii="Segoe UI" w:eastAsia="Times New Roman" w:hAnsi="Segoe UI" w:cs="Segoe UI"/>
+          <w:color w:val="24292F"/>
+          <w:kern w:val="0"/>
+          <w:sz w:val="24"/>
+          <w:szCs w:val="24"/>
+          <w:lang w:eastAsia="es-CO"/>
+          <w14:ligatures w14:val="none"/>
+        </w:rPr>
+        <w:t>tb_paciente</w:t>
+      </w:r>
+      <w:proofErr w:type="spellEnd"/>
+      <w:r>
+        <w:rPr>
+          <w:rFonts w:ascii="Segoe UI" w:eastAsia="Times New Roman" w:hAnsi="Segoe UI" w:cs="Segoe UI"/>
+          <w:color w:val="24292F"/>
+          <w:kern w:val="0"/>
+          <w:sz w:val="24"/>
+          <w:szCs w:val="24"/>
+          <w:lang w:eastAsia="es-CO"/>
+          <w14:ligatures w14:val="none"/>
+        </w:rPr>
+        <w:t xml:space="preserve"> contiene el nombre del paciente, la tabla </w:t>
+      </w:r>
+      <w:proofErr w:type="spellStart"/>
+      <w:r>
+        <w:rPr>
+          <w:rFonts w:ascii="Segoe UI" w:eastAsia="Times New Roman" w:hAnsi="Segoe UI" w:cs="Segoe UI"/>
+          <w:color w:val="24292F"/>
+          <w:kern w:val="0"/>
+          <w:sz w:val="24"/>
+          <w:szCs w:val="24"/>
+          <w:lang w:eastAsia="es-CO"/>
+          <w14:ligatures w14:val="none"/>
+        </w:rPr>
+        <w:t>dll_medicamento_paciente</w:t>
+      </w:r>
+      <w:proofErr w:type="spellEnd"/>
+      <w:r>
+        <w:rPr>
+          <w:rFonts w:ascii="Segoe UI" w:eastAsia="Times New Roman" w:hAnsi="Segoe UI" w:cs="Segoe UI"/>
+          <w:color w:val="24292F"/>
+          <w:kern w:val="0"/>
+          <w:sz w:val="24"/>
+          <w:szCs w:val="24"/>
+          <w:lang w:eastAsia="es-CO"/>
+          <w14:ligatures w14:val="none"/>
+        </w:rPr>
+        <w:t xml:space="preserve"> es necesaria para conectar las dos tablas (</w:t>
+      </w:r>
+      <w:proofErr w:type="spellStart"/>
+      <w:r>
+        <w:rPr>
+          <w:rFonts w:ascii="Segoe UI" w:eastAsia="Times New Roman" w:hAnsi="Segoe UI" w:cs="Segoe UI"/>
+          <w:color w:val="24292F"/>
+          <w:kern w:val="0"/>
+          <w:sz w:val="24"/>
+          <w:szCs w:val="24"/>
+          <w:lang w:eastAsia="es-CO"/>
+          <w14:ligatures w14:val="none"/>
+        </w:rPr>
+        <w:t>tb_paciente</w:t>
+      </w:r>
+      <w:proofErr w:type="spellEnd"/>
+      <w:r>
+        <w:rPr>
+          <w:rFonts w:ascii="Segoe UI" w:eastAsia="Times New Roman" w:hAnsi="Segoe UI" w:cs="Segoe UI"/>
+          <w:color w:val="24292F"/>
+          <w:kern w:val="0"/>
+          <w:sz w:val="24"/>
+          <w:szCs w:val="24"/>
+          <w:lang w:eastAsia="es-CO"/>
+          <w14:ligatures w14:val="none"/>
+        </w:rPr>
+        <w:t xml:space="preserve"> y </w:t>
+      </w:r>
+      <w:proofErr w:type="spellStart"/>
+      <w:r>
+        <w:rPr>
+          <w:rFonts w:ascii="Segoe UI" w:eastAsia="Times New Roman" w:hAnsi="Segoe UI" w:cs="Segoe UI"/>
+          <w:color w:val="24292F"/>
+          <w:kern w:val="0"/>
+          <w:sz w:val="24"/>
+          <w:szCs w:val="24"/>
+          <w:lang w:eastAsia="es-CO"/>
+          <w14:ligatures w14:val="none"/>
+        </w:rPr>
+        <w:t>tb_medicamento</w:t>
+      </w:r>
+      <w:proofErr w:type="spellEnd"/>
+      <w:r>
+        <w:rPr>
+          <w:rFonts w:ascii="Segoe UI" w:eastAsia="Times New Roman" w:hAnsi="Segoe UI" w:cs="Segoe UI"/>
+          <w:color w:val="24292F"/>
+          <w:kern w:val="0"/>
+          <w:sz w:val="24"/>
+          <w:szCs w:val="24"/>
+          <w:lang w:eastAsia="es-CO"/>
+          <w14:ligatures w14:val="none"/>
+        </w:rPr>
+        <w:t xml:space="preserve">), y la tabla </w:t>
+      </w:r>
+      <w:proofErr w:type="spellStart"/>
+      <w:r>
+        <w:rPr>
+          <w:rFonts w:ascii="Segoe UI" w:eastAsia="Times New Roman" w:hAnsi="Segoe UI" w:cs="Segoe UI"/>
+          <w:color w:val="24292F"/>
+          <w:kern w:val="0"/>
+          <w:sz w:val="24"/>
+          <w:szCs w:val="24"/>
+          <w:lang w:eastAsia="es-CO"/>
+          <w14:ligatures w14:val="none"/>
+        </w:rPr>
+        <w:t>tb_medicamento</w:t>
+      </w:r>
+      <w:proofErr w:type="spellEnd"/>
+      <w:r>
+        <w:rPr>
+          <w:rFonts w:ascii="Segoe UI" w:eastAsia="Times New Roman" w:hAnsi="Segoe UI" w:cs="Segoe UI"/>
+          <w:color w:val="24292F"/>
+          <w:kern w:val="0"/>
+          <w:sz w:val="24"/>
+          <w:szCs w:val="24"/>
+          <w:lang w:eastAsia="es-CO"/>
+          <w14:ligatures w14:val="none"/>
+        </w:rPr>
+        <w:t xml:space="preserve"> contiene el nombre del medicamento y la dosis de este mismo.</w:t>
       </w:r>
     </w:p>
     <w:p>
@@ -3128,37 +3642,29 @@
         <w:spacing w:before="60" w:after="100" w:afterAutospacing="1" w:line="240" w:lineRule="auto"/>
         <w:rPr>
           <w:rFonts w:ascii="Segoe UI" w:eastAsia="Times New Roman" w:hAnsi="Segoe UI" w:cs="Segoe UI"/>
-          <w:color w:val="24292F"/>
-          <w:kern w:val="0"/>
-          <w:sz w:val="24"/>
-          <w:szCs w:val="24"/>
-          <w:lang w:eastAsia="es-CO"/>
-          <w14:ligatures w14:val="none"/>
-        </w:rPr>
-      </w:pPr>
-      <w:r>
-        <w:rPr>
-          <w:rFonts w:ascii="Segoe UI" w:eastAsia="Times New Roman" w:hAnsi="Segoe UI" w:cs="Segoe UI"/>
-          <w:color w:val="24292F"/>
-          <w:kern w:val="0"/>
-          <w:sz w:val="24"/>
-          <w:szCs w:val="24"/>
-          <w:lang w:eastAsia="es-CO"/>
-          <w14:ligatures w14:val="none"/>
-        </w:rPr>
-        <w:t>R</w:t>
-      </w:r>
-      <w:r>
-        <w:rPr>
-          <w:rFonts w:ascii="Segoe UI" w:eastAsia="Times New Roman" w:hAnsi="Segoe UI" w:cs="Segoe UI"/>
-          <w:color w:val="24292F"/>
-          <w:kern w:val="0"/>
-          <w:sz w:val="24"/>
-          <w:szCs w:val="24"/>
-          <w:lang w:eastAsia="es-CO"/>
-          <w14:ligatures w14:val="none"/>
-        </w:rPr>
-        <w:t>ealice una consulta que me permita conocer que enfermeros estuvieron en los procedimientos de los pacientes.</w:t>
+          <w:b/>
+          <w:bCs/>
+          <w:color w:val="24292F"/>
+          <w:kern w:val="0"/>
+          <w:sz w:val="24"/>
+          <w:szCs w:val="24"/>
+          <w:lang w:eastAsia="es-CO"/>
+          <w14:ligatures w14:val="none"/>
+        </w:rPr>
+      </w:pPr>
+      <w:r>
+        <w:rPr>
+          <w:rFonts w:ascii="Segoe UI" w:eastAsia="Times New Roman" w:hAnsi="Segoe UI" w:cs="Segoe UI"/>
+          <w:b/>
+          <w:bCs/>
+          <w:color w:val="24292F"/>
+          <w:kern w:val="0"/>
+          <w:sz w:val="24"/>
+          <w:szCs w:val="24"/>
+          <w:lang w:eastAsia="es-CO"/>
+          <w14:ligatures w14:val="none"/>
+        </w:rPr>
+        <w:t>Realice una consulta que me permita conocer que enfermeros estuvieron en los procedimientos de los pacientes.</w:t>
       </w:r>
     </w:p>
     <w:p>
@@ -3241,7 +3747,267 @@
           <w:lang w:eastAsia="es-CO"/>
           <w14:ligatures w14:val="none"/>
         </w:rPr>
-        <w:t>Vistas:</w:t>
+        <w:t xml:space="preserve">Para mostrar esta consulta se deben usar 4 </w:t>
+      </w:r>
+      <w:proofErr w:type="spellStart"/>
+      <w:r>
+        <w:rPr>
+          <w:rFonts w:ascii="Segoe UI" w:eastAsia="Times New Roman" w:hAnsi="Segoe UI" w:cs="Segoe UI"/>
+          <w:color w:val="24292F"/>
+          <w:kern w:val="0"/>
+          <w:sz w:val="24"/>
+          <w:szCs w:val="24"/>
+          <w:lang w:eastAsia="es-CO"/>
+          <w14:ligatures w14:val="none"/>
+        </w:rPr>
+        <w:t>inner</w:t>
+      </w:r>
+      <w:proofErr w:type="spellEnd"/>
+      <w:r>
+        <w:rPr>
+          <w:rFonts w:ascii="Segoe UI" w:eastAsia="Times New Roman" w:hAnsi="Segoe UI" w:cs="Segoe UI"/>
+          <w:color w:val="24292F"/>
+          <w:kern w:val="0"/>
+          <w:sz w:val="24"/>
+          <w:szCs w:val="24"/>
+          <w:lang w:eastAsia="es-CO"/>
+          <w14:ligatures w14:val="none"/>
+        </w:rPr>
+        <w:t xml:space="preserve"> </w:t>
+      </w:r>
+      <w:proofErr w:type="spellStart"/>
+      <w:r>
+        <w:rPr>
+          <w:rFonts w:ascii="Segoe UI" w:eastAsia="Times New Roman" w:hAnsi="Segoe UI" w:cs="Segoe UI"/>
+          <w:color w:val="24292F"/>
+          <w:kern w:val="0"/>
+          <w:sz w:val="24"/>
+          <w:szCs w:val="24"/>
+          <w:lang w:eastAsia="es-CO"/>
+          <w14:ligatures w14:val="none"/>
+        </w:rPr>
+        <w:t>join</w:t>
+      </w:r>
+      <w:proofErr w:type="spellEnd"/>
+      <w:r>
+        <w:rPr>
+          <w:rFonts w:ascii="Segoe UI" w:eastAsia="Times New Roman" w:hAnsi="Segoe UI" w:cs="Segoe UI"/>
+          <w:color w:val="24292F"/>
+          <w:kern w:val="0"/>
+          <w:sz w:val="24"/>
+          <w:szCs w:val="24"/>
+          <w:lang w:eastAsia="es-CO"/>
+          <w14:ligatures w14:val="none"/>
+        </w:rPr>
+        <w:t xml:space="preserve">, uno que conecte la tabla </w:t>
+      </w:r>
+      <w:proofErr w:type="spellStart"/>
+      <w:r>
+        <w:rPr>
+          <w:rFonts w:ascii="Segoe UI" w:eastAsia="Times New Roman" w:hAnsi="Segoe UI" w:cs="Segoe UI"/>
+          <w:color w:val="24292F"/>
+          <w:kern w:val="0"/>
+          <w:sz w:val="24"/>
+          <w:szCs w:val="24"/>
+          <w:lang w:eastAsia="es-CO"/>
+          <w14:ligatures w14:val="none"/>
+        </w:rPr>
+        <w:t>tb_pacientes</w:t>
+      </w:r>
+      <w:proofErr w:type="spellEnd"/>
+      <w:r>
+        <w:rPr>
+          <w:rFonts w:ascii="Segoe UI" w:eastAsia="Times New Roman" w:hAnsi="Segoe UI" w:cs="Segoe UI"/>
+          <w:color w:val="24292F"/>
+          <w:kern w:val="0"/>
+          <w:sz w:val="24"/>
+          <w:szCs w:val="24"/>
+          <w:lang w:eastAsia="es-CO"/>
+          <w14:ligatures w14:val="none"/>
+        </w:rPr>
+        <w:t xml:space="preserve"> con </w:t>
+      </w:r>
+      <w:proofErr w:type="spellStart"/>
+      <w:r>
+        <w:rPr>
+          <w:rFonts w:ascii="Segoe UI" w:eastAsia="Times New Roman" w:hAnsi="Segoe UI" w:cs="Segoe UI"/>
+          <w:color w:val="24292F"/>
+          <w:kern w:val="0"/>
+          <w:sz w:val="24"/>
+          <w:szCs w:val="24"/>
+          <w:lang w:eastAsia="es-CO"/>
+          <w14:ligatures w14:val="none"/>
+        </w:rPr>
+        <w:t>tb_procediminientos</w:t>
+      </w:r>
+      <w:proofErr w:type="spellEnd"/>
+      <w:r>
+        <w:rPr>
+          <w:rFonts w:ascii="Segoe UI" w:eastAsia="Times New Roman" w:hAnsi="Segoe UI" w:cs="Segoe UI"/>
+          <w:color w:val="24292F"/>
+          <w:kern w:val="0"/>
+          <w:sz w:val="24"/>
+          <w:szCs w:val="24"/>
+          <w:lang w:eastAsia="es-CO"/>
+          <w14:ligatures w14:val="none"/>
+        </w:rPr>
+        <w:t xml:space="preserve"> mediante el atributo </w:t>
+      </w:r>
+      <w:proofErr w:type="spellStart"/>
+      <w:r>
+        <w:rPr>
+          <w:rFonts w:ascii="Segoe UI" w:eastAsia="Times New Roman" w:hAnsi="Segoe UI" w:cs="Segoe UI"/>
+          <w:color w:val="24292F"/>
+          <w:kern w:val="0"/>
+          <w:sz w:val="24"/>
+          <w:szCs w:val="24"/>
+          <w:lang w:eastAsia="es-CO"/>
+          <w14:ligatures w14:val="none"/>
+        </w:rPr>
+        <w:t>id_procedimiento</w:t>
+      </w:r>
+      <w:proofErr w:type="spellEnd"/>
+      <w:r>
+        <w:rPr>
+          <w:rFonts w:ascii="Segoe UI" w:eastAsia="Times New Roman" w:hAnsi="Segoe UI" w:cs="Segoe UI"/>
+          <w:color w:val="24292F"/>
+          <w:kern w:val="0"/>
+          <w:sz w:val="24"/>
+          <w:szCs w:val="24"/>
+          <w:lang w:eastAsia="es-CO"/>
+          <w14:ligatures w14:val="none"/>
+        </w:rPr>
+        <w:t xml:space="preserve">, después se conecta la tabla generada con </w:t>
+      </w:r>
+      <w:proofErr w:type="spellStart"/>
+      <w:r>
+        <w:rPr>
+          <w:rFonts w:ascii="Segoe UI" w:eastAsia="Times New Roman" w:hAnsi="Segoe UI" w:cs="Segoe UI"/>
+          <w:color w:val="24292F"/>
+          <w:kern w:val="0"/>
+          <w:sz w:val="24"/>
+          <w:szCs w:val="24"/>
+          <w:lang w:eastAsia="es-CO"/>
+          <w14:ligatures w14:val="none"/>
+        </w:rPr>
+        <w:t>dll_medico_procedimiento</w:t>
+      </w:r>
+      <w:proofErr w:type="spellEnd"/>
+      <w:r>
+        <w:rPr>
+          <w:rFonts w:ascii="Segoe UI" w:eastAsia="Times New Roman" w:hAnsi="Segoe UI" w:cs="Segoe UI"/>
+          <w:color w:val="24292F"/>
+          <w:kern w:val="0"/>
+          <w:sz w:val="24"/>
+          <w:szCs w:val="24"/>
+          <w:lang w:eastAsia="es-CO"/>
+          <w14:ligatures w14:val="none"/>
+        </w:rPr>
+        <w:t xml:space="preserve"> mediante el atributo </w:t>
+      </w:r>
+      <w:proofErr w:type="spellStart"/>
+      <w:r>
+        <w:rPr>
+          <w:rFonts w:ascii="Segoe UI" w:eastAsia="Times New Roman" w:hAnsi="Segoe UI" w:cs="Segoe UI"/>
+          <w:color w:val="24292F"/>
+          <w:kern w:val="0"/>
+          <w:sz w:val="24"/>
+          <w:szCs w:val="24"/>
+          <w:lang w:eastAsia="es-CO"/>
+          <w14:ligatures w14:val="none"/>
+        </w:rPr>
+        <w:t>id_procedimiento</w:t>
+      </w:r>
+      <w:proofErr w:type="spellEnd"/>
+      <w:r>
+        <w:rPr>
+          <w:rFonts w:ascii="Segoe UI" w:eastAsia="Times New Roman" w:hAnsi="Segoe UI" w:cs="Segoe UI"/>
+          <w:color w:val="24292F"/>
+          <w:kern w:val="0"/>
+          <w:sz w:val="24"/>
+          <w:szCs w:val="24"/>
+          <w:lang w:eastAsia="es-CO"/>
+          <w14:ligatures w14:val="none"/>
+        </w:rPr>
+        <w:t xml:space="preserve">, después se debe conectar con la tabla </w:t>
+      </w:r>
+      <w:proofErr w:type="spellStart"/>
+      <w:r>
+        <w:rPr>
+          <w:rFonts w:ascii="Segoe UI" w:eastAsia="Times New Roman" w:hAnsi="Segoe UI" w:cs="Segoe UI"/>
+          <w:color w:val="24292F"/>
+          <w:kern w:val="0"/>
+          <w:sz w:val="24"/>
+          <w:szCs w:val="24"/>
+          <w:lang w:eastAsia="es-CO"/>
+          <w14:ligatures w14:val="none"/>
+        </w:rPr>
+        <w:t>tb_medico</w:t>
+      </w:r>
+      <w:proofErr w:type="spellEnd"/>
+      <w:r>
+        <w:rPr>
+          <w:rFonts w:ascii="Segoe UI" w:eastAsia="Times New Roman" w:hAnsi="Segoe UI" w:cs="Segoe UI"/>
+          <w:color w:val="24292F"/>
+          <w:kern w:val="0"/>
+          <w:sz w:val="24"/>
+          <w:szCs w:val="24"/>
+          <w:lang w:eastAsia="es-CO"/>
+          <w14:ligatures w14:val="none"/>
+        </w:rPr>
+        <w:t xml:space="preserve"> mediante el </w:t>
+      </w:r>
+      <w:proofErr w:type="spellStart"/>
+      <w:r>
+        <w:rPr>
+          <w:rFonts w:ascii="Segoe UI" w:eastAsia="Times New Roman" w:hAnsi="Segoe UI" w:cs="Segoe UI"/>
+          <w:color w:val="24292F"/>
+          <w:kern w:val="0"/>
+          <w:sz w:val="24"/>
+          <w:szCs w:val="24"/>
+          <w:lang w:eastAsia="es-CO"/>
+          <w14:ligatures w14:val="none"/>
+        </w:rPr>
+        <w:t>id_medico</w:t>
+      </w:r>
+      <w:proofErr w:type="spellEnd"/>
+      <w:r>
+        <w:rPr>
+          <w:rFonts w:ascii="Segoe UI" w:eastAsia="Times New Roman" w:hAnsi="Segoe UI" w:cs="Segoe UI"/>
+          <w:color w:val="24292F"/>
+          <w:kern w:val="0"/>
+          <w:sz w:val="24"/>
+          <w:szCs w:val="24"/>
+          <w:lang w:eastAsia="es-CO"/>
+          <w14:ligatures w14:val="none"/>
+        </w:rPr>
+        <w:t xml:space="preserve"> y por ultimo se conecta con la tabla enfermero mediante el atributo </w:t>
+      </w:r>
+      <w:proofErr w:type="spellStart"/>
+      <w:r>
+        <w:rPr>
+          <w:rFonts w:ascii="Segoe UI" w:eastAsia="Times New Roman" w:hAnsi="Segoe UI" w:cs="Segoe UI"/>
+          <w:color w:val="24292F"/>
+          <w:kern w:val="0"/>
+          <w:sz w:val="24"/>
+          <w:szCs w:val="24"/>
+          <w:lang w:eastAsia="es-CO"/>
+          <w14:ligatures w14:val="none"/>
+        </w:rPr>
+        <w:t>id_medico</w:t>
+      </w:r>
+      <w:proofErr w:type="spellEnd"/>
+      <w:r>
+        <w:rPr>
+          <w:rFonts w:ascii="Segoe UI" w:eastAsia="Times New Roman" w:hAnsi="Segoe UI" w:cs="Segoe UI"/>
+          <w:color w:val="24292F"/>
+          <w:kern w:val="0"/>
+          <w:sz w:val="24"/>
+          <w:szCs w:val="24"/>
+          <w:lang w:eastAsia="es-CO"/>
+          <w14:ligatures w14:val="none"/>
+        </w:rPr>
+        <w:t>.</w:t>
       </w:r>
     </w:p>
     <w:p>
@@ -3250,27 +4016,138 @@
         <w:spacing w:before="60" w:after="100" w:afterAutospacing="1" w:line="240" w:lineRule="auto"/>
         <w:rPr>
           <w:rFonts w:ascii="Segoe UI" w:eastAsia="Times New Roman" w:hAnsi="Segoe UI" w:cs="Segoe UI"/>
-          <w:color w:val="24292F"/>
-          <w:kern w:val="0"/>
-          <w:sz w:val="24"/>
-          <w:szCs w:val="24"/>
-          <w:lang w:eastAsia="es-CO"/>
-          <w14:ligatures w14:val="none"/>
-        </w:rPr>
-      </w:pPr>
-      <w:r>
-        <w:rPr>
-          <w:rFonts w:ascii="Segoe UI" w:eastAsia="Times New Roman" w:hAnsi="Segoe UI" w:cs="Segoe UI"/>
-          <w:b/>
-          <w:bCs/>
-          <w:color w:val="24292F"/>
-          <w:kern w:val="0"/>
-          <w:sz w:val="24"/>
-          <w:szCs w:val="24"/>
-          <w:lang w:eastAsia="es-CO"/>
-          <w14:ligatures w14:val="none"/>
-        </w:rPr>
-        <w:t xml:space="preserve">Vista </w:t>
+          <w:b/>
+          <w:bCs/>
+          <w:color w:val="24292F"/>
+          <w:kern w:val="0"/>
+          <w:sz w:val="24"/>
+          <w:szCs w:val="24"/>
+          <w:lang w:eastAsia="es-CO"/>
+          <w14:ligatures w14:val="none"/>
+        </w:rPr>
+      </w:pPr>
+    </w:p>
+    <w:p>
+      <w:pPr>
+        <w:shd w:val="clear" w:color="auto" w:fill="FFFFFF"/>
+        <w:spacing w:before="60" w:after="100" w:afterAutospacing="1" w:line="240" w:lineRule="auto"/>
+        <w:rPr>
+          <w:rFonts w:ascii="Segoe UI" w:eastAsia="Times New Roman" w:hAnsi="Segoe UI" w:cs="Segoe UI"/>
+          <w:b/>
+          <w:bCs/>
+          <w:color w:val="24292F"/>
+          <w:kern w:val="0"/>
+          <w:sz w:val="24"/>
+          <w:szCs w:val="24"/>
+          <w:lang w:eastAsia="es-CO"/>
+          <w14:ligatures w14:val="none"/>
+        </w:rPr>
+      </w:pPr>
+    </w:p>
+    <w:p>
+      <w:pPr>
+        <w:shd w:val="clear" w:color="auto" w:fill="FFFFFF"/>
+        <w:spacing w:before="60" w:after="100" w:afterAutospacing="1" w:line="240" w:lineRule="auto"/>
+        <w:rPr>
+          <w:rFonts w:ascii="Segoe UI" w:eastAsia="Times New Roman" w:hAnsi="Segoe UI" w:cs="Segoe UI"/>
+          <w:b/>
+          <w:bCs/>
+          <w:color w:val="24292F"/>
+          <w:kern w:val="0"/>
+          <w:sz w:val="24"/>
+          <w:szCs w:val="24"/>
+          <w:lang w:eastAsia="es-CO"/>
+          <w14:ligatures w14:val="none"/>
+        </w:rPr>
+      </w:pPr>
+    </w:p>
+    <w:p>
+      <w:pPr>
+        <w:shd w:val="clear" w:color="auto" w:fill="FFFFFF"/>
+        <w:spacing w:before="60" w:after="100" w:afterAutospacing="1" w:line="240" w:lineRule="auto"/>
+        <w:rPr>
+          <w:rFonts w:ascii="Segoe UI" w:eastAsia="Times New Roman" w:hAnsi="Segoe UI" w:cs="Segoe UI"/>
+          <w:b/>
+          <w:bCs/>
+          <w:color w:val="24292F"/>
+          <w:kern w:val="0"/>
+          <w:sz w:val="24"/>
+          <w:szCs w:val="24"/>
+          <w:lang w:eastAsia="es-CO"/>
+          <w14:ligatures w14:val="none"/>
+        </w:rPr>
+      </w:pPr>
+      <w:r>
+        <w:rPr>
+          <w:rFonts w:ascii="Segoe UI" w:eastAsia="Times New Roman" w:hAnsi="Segoe UI" w:cs="Segoe UI"/>
+          <w:b/>
+          <w:bCs/>
+          <w:color w:val="24292F"/>
+          <w:kern w:val="0"/>
+          <w:sz w:val="24"/>
+          <w:szCs w:val="24"/>
+          <w:lang w:eastAsia="es-CO"/>
+          <w14:ligatures w14:val="none"/>
+        </w:rPr>
+        <w:lastRenderedPageBreak/>
+        <w:t>Vistas:</w:t>
+      </w:r>
+    </w:p>
+    <w:p>
+      <w:pPr>
+        <w:shd w:val="clear" w:color="auto" w:fill="FFFFFF"/>
+        <w:spacing w:before="60" w:after="100" w:afterAutospacing="1" w:line="240" w:lineRule="auto"/>
+        <w:rPr>
+          <w:rFonts w:ascii="Segoe UI" w:eastAsia="Times New Roman" w:hAnsi="Segoe UI" w:cs="Segoe UI"/>
+          <w:color w:val="24292F"/>
+          <w:kern w:val="0"/>
+          <w:sz w:val="24"/>
+          <w:szCs w:val="24"/>
+          <w:lang w:eastAsia="es-CO"/>
+          <w14:ligatures w14:val="none"/>
+        </w:rPr>
+      </w:pPr>
+      <w:r>
+        <w:rPr>
+          <w:rFonts w:ascii="Segoe UI" w:eastAsia="Times New Roman" w:hAnsi="Segoe UI" w:cs="Segoe UI"/>
+          <w:b/>
+          <w:bCs/>
+          <w:color w:val="24292F"/>
+          <w:kern w:val="0"/>
+          <w:sz w:val="24"/>
+          <w:szCs w:val="24"/>
+          <w:lang w:eastAsia="es-CO"/>
+          <w14:ligatures w14:val="none"/>
+        </w:rPr>
+        <w:t>Vista</w:t>
+      </w:r>
+      <w:r>
+        <w:rPr>
+          <w:rFonts w:ascii="Segoe UI" w:eastAsia="Times New Roman" w:hAnsi="Segoe UI" w:cs="Segoe UI"/>
+          <w:b/>
+          <w:bCs/>
+          <w:color w:val="24292F"/>
+          <w:kern w:val="0"/>
+          <w:sz w:val="24"/>
+          <w:szCs w:val="24"/>
+          <w:lang w:eastAsia="es-CO"/>
+          <w14:ligatures w14:val="none"/>
+        </w:rPr>
+        <w:t>1</w:t>
+      </w:r>
+      <w:r>
+        <w:rPr>
+          <w:rFonts w:ascii="Segoe UI" w:eastAsia="Times New Roman" w:hAnsi="Segoe UI" w:cs="Segoe UI"/>
+          <w:b/>
+          <w:bCs/>
+          <w:color w:val="24292F"/>
+          <w:kern w:val="0"/>
+          <w:sz w:val="24"/>
+          <w:szCs w:val="24"/>
+          <w:lang w:eastAsia="es-CO"/>
+          <w14:ligatures w14:val="none"/>
+        </w:rPr>
+        <w:t xml:space="preserve"> </w:t>
       </w:r>
       <w:proofErr w:type="spellStart"/>
       <w:r>
@@ -3312,7 +4189,19 @@
           <w:lang w:eastAsia="es-CO"/>
           <w14:ligatures w14:val="none"/>
         </w:rPr>
-        <w:t>Esta vista se crea con el fin de generar todos los datos importantes sobre un procedimiento.</w:t>
+        <w:t>Esta vista se crea con el fin de generar todos los datos importantes sobre un procedimiento</w:t>
+      </w:r>
+      <w:r>
+        <w:rPr>
+          <w:rFonts w:ascii="Segoe UI" w:eastAsia="Times New Roman" w:hAnsi="Segoe UI" w:cs="Segoe UI"/>
+          <w:color w:val="24292F"/>
+          <w:kern w:val="0"/>
+          <w:sz w:val="24"/>
+          <w:szCs w:val="24"/>
+          <w:lang w:eastAsia="es-CO"/>
+          <w14:ligatures w14:val="none"/>
+        </w:rPr>
+        <w:t>, el doctor que lo realiza con su respectivo enfermero y el tipo de procedimiento que será realizado, y obviamente el paciente que lo va a recibir.</w:t>
       </w:r>
     </w:p>
     <w:p>
@@ -3377,79 +4266,55 @@
         <w:spacing w:before="60" w:after="100" w:afterAutospacing="1" w:line="240" w:lineRule="auto"/>
         <w:rPr>
           <w:rFonts w:ascii="Segoe UI" w:eastAsia="Times New Roman" w:hAnsi="Segoe UI" w:cs="Segoe UI"/>
-          <w:b/>
-          <w:bCs/>
-          <w:color w:val="24292F"/>
-          <w:kern w:val="0"/>
-          <w:sz w:val="24"/>
-          <w:szCs w:val="24"/>
-          <w:lang w:eastAsia="es-CO"/>
-          <w14:ligatures w14:val="none"/>
-        </w:rPr>
-      </w:pPr>
-    </w:p>
-    <w:p>
-      <w:pPr>
-        <w:shd w:val="clear" w:color="auto" w:fill="FFFFFF"/>
-        <w:spacing w:before="60" w:after="100" w:afterAutospacing="1" w:line="240" w:lineRule="auto"/>
-        <w:rPr>
-          <w:rFonts w:ascii="Segoe UI" w:eastAsia="Times New Roman" w:hAnsi="Segoe UI" w:cs="Segoe UI"/>
-          <w:b/>
-          <w:bCs/>
-          <w:color w:val="24292F"/>
-          <w:kern w:val="0"/>
-          <w:sz w:val="24"/>
-          <w:szCs w:val="24"/>
-          <w:lang w:eastAsia="es-CO"/>
-          <w14:ligatures w14:val="none"/>
-        </w:rPr>
-      </w:pPr>
-    </w:p>
-    <w:p>
-      <w:pPr>
-        <w:shd w:val="clear" w:color="auto" w:fill="FFFFFF"/>
-        <w:spacing w:before="60" w:after="100" w:afterAutospacing="1" w:line="240" w:lineRule="auto"/>
-        <w:rPr>
-          <w:rFonts w:ascii="Segoe UI" w:eastAsia="Times New Roman" w:hAnsi="Segoe UI" w:cs="Segoe UI"/>
-          <w:b/>
-          <w:bCs/>
-          <w:color w:val="24292F"/>
-          <w:kern w:val="0"/>
-          <w:sz w:val="24"/>
-          <w:szCs w:val="24"/>
-          <w:lang w:eastAsia="es-CO"/>
-          <w14:ligatures w14:val="none"/>
-        </w:rPr>
-      </w:pPr>
-    </w:p>
-    <w:p>
-      <w:pPr>
-        <w:shd w:val="clear" w:color="auto" w:fill="FFFFFF"/>
-        <w:spacing w:before="60" w:after="100" w:afterAutospacing="1" w:line="240" w:lineRule="auto"/>
-        <w:rPr>
-          <w:rFonts w:ascii="Segoe UI" w:eastAsia="Times New Roman" w:hAnsi="Segoe UI" w:cs="Segoe UI"/>
-          <w:color w:val="24292F"/>
-          <w:kern w:val="0"/>
-          <w:sz w:val="24"/>
-          <w:szCs w:val="24"/>
-          <w:lang w:eastAsia="es-CO"/>
-          <w14:ligatures w14:val="none"/>
-        </w:rPr>
-      </w:pPr>
-      <w:r>
-        <w:rPr>
-          <w:rFonts w:ascii="Segoe UI" w:eastAsia="Times New Roman" w:hAnsi="Segoe UI" w:cs="Segoe UI"/>
-          <w:b/>
-          <w:bCs/>
-          <w:color w:val="24292F"/>
-          <w:kern w:val="0"/>
-          <w:sz w:val="24"/>
-          <w:szCs w:val="24"/>
-          <w:lang w:eastAsia="es-CO"/>
-          <w14:ligatures w14:val="none"/>
-        </w:rPr>
-        <w:lastRenderedPageBreak/>
-        <w:t xml:space="preserve">Vista </w:t>
+          <w:color w:val="24292F"/>
+          <w:kern w:val="0"/>
+          <w:sz w:val="24"/>
+          <w:szCs w:val="24"/>
+          <w:lang w:eastAsia="es-CO"/>
+          <w14:ligatures w14:val="none"/>
+        </w:rPr>
+      </w:pPr>
+      <w:r>
+        <w:rPr>
+          <w:rFonts w:ascii="Segoe UI" w:eastAsia="Times New Roman" w:hAnsi="Segoe UI" w:cs="Segoe UI"/>
+          <w:b/>
+          <w:bCs/>
+          <w:color w:val="24292F"/>
+          <w:kern w:val="0"/>
+          <w:sz w:val="24"/>
+          <w:szCs w:val="24"/>
+          <w:lang w:eastAsia="es-CO"/>
+          <w14:ligatures w14:val="none"/>
+        </w:rPr>
+        <w:t>Vista</w:t>
+      </w:r>
+      <w:r>
+        <w:rPr>
+          <w:rFonts w:ascii="Segoe UI" w:eastAsia="Times New Roman" w:hAnsi="Segoe UI" w:cs="Segoe UI"/>
+          <w:b/>
+          <w:bCs/>
+          <w:color w:val="24292F"/>
+          <w:kern w:val="0"/>
+          <w:sz w:val="24"/>
+          <w:szCs w:val="24"/>
+          <w:lang w:eastAsia="es-CO"/>
+          <w14:ligatures w14:val="none"/>
+        </w:rPr>
+        <w:t>2</w:t>
+      </w:r>
+      <w:r>
+        <w:rPr>
+          <w:rFonts w:ascii="Segoe UI" w:eastAsia="Times New Roman" w:hAnsi="Segoe UI" w:cs="Segoe UI"/>
+          <w:b/>
+          <w:bCs/>
+          <w:color w:val="24292F"/>
+          <w:kern w:val="0"/>
+          <w:sz w:val="24"/>
+          <w:szCs w:val="24"/>
+          <w:lang w:eastAsia="es-CO"/>
+          <w14:ligatures w14:val="none"/>
+        </w:rPr>
+        <w:t xml:space="preserve"> </w:t>
       </w:r>
       <w:proofErr w:type="spellStart"/>
       <w:r>
@@ -3491,33 +4356,127 @@
           <w:lang w:eastAsia="es-CO"/>
           <w14:ligatures w14:val="none"/>
         </w:rPr>
-        <w:t xml:space="preserve">Esta vista se crea con la finalidad de tener en una tabla toda la información sobre un paciente, desde </w:t>
-      </w:r>
-      <w:proofErr w:type="gramStart"/>
-      <w:r>
-        <w:rPr>
-          <w:rFonts w:ascii="Segoe UI" w:eastAsia="Times New Roman" w:hAnsi="Segoe UI" w:cs="Segoe UI"/>
-          <w:color w:val="24292F"/>
-          <w:kern w:val="0"/>
-          <w:sz w:val="24"/>
-          <w:szCs w:val="24"/>
-          <w:lang w:eastAsia="es-CO"/>
-          <w14:ligatures w14:val="none"/>
-        </w:rPr>
-        <w:t>su doctos</w:t>
-      </w:r>
-      <w:proofErr w:type="gramEnd"/>
-      <w:r>
-        <w:rPr>
-          <w:rFonts w:ascii="Segoe UI" w:eastAsia="Times New Roman" w:hAnsi="Segoe UI" w:cs="Segoe UI"/>
-          <w:color w:val="24292F"/>
-          <w:kern w:val="0"/>
-          <w:sz w:val="24"/>
-          <w:szCs w:val="24"/>
-          <w:lang w:eastAsia="es-CO"/>
-          <w14:ligatures w14:val="none"/>
-        </w:rPr>
-        <w:t>, su procedimiento, y sus medicamentos.</w:t>
+        <w:t xml:space="preserve">Esta vista se crea con la finalidad de tener en una tabla </w:t>
+      </w:r>
+      <w:r>
+        <w:rPr>
+          <w:rFonts w:ascii="Segoe UI" w:eastAsia="Times New Roman" w:hAnsi="Segoe UI" w:cs="Segoe UI"/>
+          <w:color w:val="24292F"/>
+          <w:kern w:val="0"/>
+          <w:sz w:val="24"/>
+          <w:szCs w:val="24"/>
+          <w:lang w:eastAsia="es-CO"/>
+          <w14:ligatures w14:val="none"/>
+        </w:rPr>
+        <w:t xml:space="preserve">con </w:t>
+      </w:r>
+      <w:r>
+        <w:rPr>
+          <w:rFonts w:ascii="Segoe UI" w:eastAsia="Times New Roman" w:hAnsi="Segoe UI" w:cs="Segoe UI"/>
+          <w:color w:val="24292F"/>
+          <w:kern w:val="0"/>
+          <w:sz w:val="24"/>
+          <w:szCs w:val="24"/>
+          <w:lang w:eastAsia="es-CO"/>
+          <w14:ligatures w14:val="none"/>
+        </w:rPr>
+        <w:t>toda la información sobre un paciente, desde su</w:t>
+      </w:r>
+      <w:r>
+        <w:rPr>
+          <w:rFonts w:ascii="Segoe UI" w:eastAsia="Times New Roman" w:hAnsi="Segoe UI" w:cs="Segoe UI"/>
+          <w:color w:val="24292F"/>
+          <w:kern w:val="0"/>
+          <w:sz w:val="24"/>
+          <w:szCs w:val="24"/>
+          <w:lang w:eastAsia="es-CO"/>
+          <w14:ligatures w14:val="none"/>
+        </w:rPr>
+        <w:t>s</w:t>
+      </w:r>
+      <w:r>
+        <w:rPr>
+          <w:rFonts w:ascii="Segoe UI" w:eastAsia="Times New Roman" w:hAnsi="Segoe UI" w:cs="Segoe UI"/>
+          <w:color w:val="24292F"/>
+          <w:kern w:val="0"/>
+          <w:sz w:val="24"/>
+          <w:szCs w:val="24"/>
+          <w:lang w:eastAsia="es-CO"/>
+          <w14:ligatures w14:val="none"/>
+        </w:rPr>
+        <w:t xml:space="preserve"> docto</w:t>
+      </w:r>
+      <w:r>
+        <w:rPr>
+          <w:rFonts w:ascii="Segoe UI" w:eastAsia="Times New Roman" w:hAnsi="Segoe UI" w:cs="Segoe UI"/>
+          <w:color w:val="24292F"/>
+          <w:kern w:val="0"/>
+          <w:sz w:val="24"/>
+          <w:szCs w:val="24"/>
+          <w:lang w:eastAsia="es-CO"/>
+          <w14:ligatures w14:val="none"/>
+        </w:rPr>
+        <w:t>re</w:t>
+      </w:r>
+      <w:r>
+        <w:rPr>
+          <w:rFonts w:ascii="Segoe UI" w:eastAsia="Times New Roman" w:hAnsi="Segoe UI" w:cs="Segoe UI"/>
+          <w:color w:val="24292F"/>
+          <w:kern w:val="0"/>
+          <w:sz w:val="24"/>
+          <w:szCs w:val="24"/>
+          <w:lang w:eastAsia="es-CO"/>
+          <w14:ligatures w14:val="none"/>
+        </w:rPr>
+        <w:t>s, su procedimiento, y sus medicamentos</w:t>
+      </w:r>
+      <w:r>
+        <w:rPr>
+          <w:rFonts w:ascii="Segoe UI" w:eastAsia="Times New Roman" w:hAnsi="Segoe UI" w:cs="Segoe UI"/>
+          <w:color w:val="24292F"/>
+          <w:kern w:val="0"/>
+          <w:sz w:val="24"/>
+          <w:szCs w:val="24"/>
+          <w:lang w:eastAsia="es-CO"/>
+          <w14:ligatures w14:val="none"/>
+        </w:rPr>
+        <w:t>, puede ser útil para llevar un</w:t>
+      </w:r>
+      <w:r>
+        <w:rPr>
+          <w:rFonts w:ascii="Segoe UI" w:eastAsia="Times New Roman" w:hAnsi="Segoe UI" w:cs="Segoe UI"/>
+          <w:color w:val="24292F"/>
+          <w:kern w:val="0"/>
+          <w:sz w:val="24"/>
+          <w:szCs w:val="24"/>
+          <w:lang w:eastAsia="es-CO"/>
+          <w14:ligatures w14:val="none"/>
+        </w:rPr>
+        <w:t>a</w:t>
+      </w:r>
+      <w:r>
+        <w:rPr>
+          <w:rFonts w:ascii="Segoe UI" w:eastAsia="Times New Roman" w:hAnsi="Segoe UI" w:cs="Segoe UI"/>
+          <w:color w:val="24292F"/>
+          <w:kern w:val="0"/>
+          <w:sz w:val="24"/>
+          <w:szCs w:val="24"/>
+          <w:lang w:eastAsia="es-CO"/>
+          <w14:ligatures w14:val="none"/>
+        </w:rPr>
+        <w:t xml:space="preserve"> historia clínica del paciente.</w:t>
+      </w:r>
+      <w:r>
+        <w:rPr>
+          <w:rFonts w:ascii="Segoe UI" w:eastAsia="Times New Roman" w:hAnsi="Segoe UI" w:cs="Segoe UI"/>
+          <w:color w:val="24292F"/>
+          <w:kern w:val="0"/>
+          <w:sz w:val="24"/>
+          <w:szCs w:val="24"/>
+          <w:lang w:eastAsia="es-CO"/>
+          <w14:ligatures w14:val="none"/>
+        </w:rPr>
+        <w:t xml:space="preserve"> </w:t>
       </w:r>
     </w:p>
     <w:p>
@@ -3602,7 +4561,35 @@
           <w:lang w:eastAsia="es-CO"/>
           <w14:ligatures w14:val="none"/>
         </w:rPr>
-        <w:t xml:space="preserve">Vista </w:t>
+        <w:t>Vista</w:t>
+      </w:r>
+      <w:r>
+        <w:rPr>
+          <w:rFonts w:ascii="Segoe UI" w:eastAsia="Times New Roman" w:hAnsi="Segoe UI" w:cs="Segoe UI"/>
+          <w:b/>
+          <w:bCs/>
+          <w:color w:val="24292F"/>
+          <w:kern w:val="0"/>
+          <w:sz w:val="24"/>
+          <w:szCs w:val="24"/>
+          <w:lang w:eastAsia="es-CO"/>
+          <w14:ligatures w14:val="none"/>
+        </w:rPr>
+        <w:t>3</w:t>
+      </w:r>
+      <w:r>
+        <w:rPr>
+          <w:rFonts w:ascii="Segoe UI" w:eastAsia="Times New Roman" w:hAnsi="Segoe UI" w:cs="Segoe UI"/>
+          <w:b/>
+          <w:bCs/>
+          <w:color w:val="24292F"/>
+          <w:kern w:val="0"/>
+          <w:sz w:val="24"/>
+          <w:szCs w:val="24"/>
+          <w:lang w:eastAsia="es-CO"/>
+          <w14:ligatures w14:val="none"/>
+        </w:rPr>
+        <w:t xml:space="preserve"> </w:t>
       </w:r>
       <w:proofErr w:type="spellStart"/>
       <w:r>

</xml_diff>

<commit_message>
Se responde la última pregunta planteada y se da por terminada la actividad
</commit_message>
<xml_diff>
--- a/Documento.docx
+++ b/Documento.docx
@@ -4688,6 +4688,148 @@
             </a:graphic>
           </wp:inline>
         </w:drawing>
+      </w:r>
+    </w:p>
+    <w:p>
+      <w:pPr>
+        <w:shd w:val="clear" w:color="auto" w:fill="FFFFFF"/>
+        <w:spacing w:before="60" w:after="100" w:afterAutospacing="1" w:line="240" w:lineRule="auto"/>
+        <w:jc w:val="center"/>
+        <w:rPr>
+          <w:rFonts w:ascii="Segoe UI" w:eastAsia="Times New Roman" w:hAnsi="Segoe UI" w:cs="Segoe UI"/>
+          <w:b/>
+          <w:bCs/>
+          <w:color w:val="24292F"/>
+          <w:kern w:val="0"/>
+          <w:sz w:val="24"/>
+          <w:szCs w:val="24"/>
+          <w:lang w:eastAsia="es-CO"/>
+          <w14:ligatures w14:val="none"/>
+        </w:rPr>
+      </w:pPr>
+      <w:r>
+        <w:rPr>
+          <w:rFonts w:ascii="Segoe UI" w:eastAsia="Times New Roman" w:hAnsi="Segoe UI" w:cs="Segoe UI"/>
+          <w:b/>
+          <w:bCs/>
+          <w:color w:val="24292F"/>
+          <w:kern w:val="0"/>
+          <w:sz w:val="24"/>
+          <w:szCs w:val="24"/>
+          <w:lang w:eastAsia="es-CO"/>
+          <w14:ligatures w14:val="none"/>
+        </w:rPr>
+        <w:lastRenderedPageBreak/>
+        <w:t>Pregunta final</w:t>
+      </w:r>
+    </w:p>
+    <w:p>
+      <w:pPr>
+        <w:shd w:val="clear" w:color="auto" w:fill="FFFFFF"/>
+        <w:spacing w:before="60" w:after="100" w:afterAutospacing="1" w:line="240" w:lineRule="auto"/>
+        <w:rPr>
+          <w:rFonts w:ascii="Segoe UI" w:eastAsia="Times New Roman" w:hAnsi="Segoe UI" w:cs="Segoe UI"/>
+          <w:color w:val="24292F"/>
+          <w:kern w:val="0"/>
+          <w:sz w:val="24"/>
+          <w:szCs w:val="24"/>
+          <w:lang w:eastAsia="es-CO"/>
+          <w14:ligatures w14:val="none"/>
+        </w:rPr>
+      </w:pPr>
+      <w:r>
+        <w:rPr>
+          <w:rFonts w:ascii="Segoe UI" w:eastAsia="Times New Roman" w:hAnsi="Segoe UI" w:cs="Segoe UI"/>
+          <w:color w:val="24292F"/>
+          <w:kern w:val="0"/>
+          <w:sz w:val="24"/>
+          <w:szCs w:val="24"/>
+          <w:lang w:eastAsia="es-CO"/>
+          <w14:ligatures w14:val="none"/>
+        </w:rPr>
+        <w:t>¿Qué le agregaría al modelo para dar más información y esa información cual sería?</w:t>
+      </w:r>
+    </w:p>
+    <w:p>
+      <w:pPr>
+        <w:shd w:val="clear" w:color="auto" w:fill="FFFFFF"/>
+        <w:spacing w:before="60" w:after="100" w:afterAutospacing="1" w:line="240" w:lineRule="auto"/>
+        <w:rPr>
+          <w:rFonts w:ascii="Segoe UI" w:eastAsia="Times New Roman" w:hAnsi="Segoe UI" w:cs="Segoe UI"/>
+          <w:color w:val="24292F"/>
+          <w:kern w:val="0"/>
+          <w:sz w:val="24"/>
+          <w:szCs w:val="24"/>
+          <w:lang w:eastAsia="es-CO"/>
+          <w14:ligatures w14:val="none"/>
+        </w:rPr>
+      </w:pPr>
+      <w:r>
+        <w:rPr>
+          <w:rFonts w:ascii="Segoe UI" w:eastAsia="Times New Roman" w:hAnsi="Segoe UI" w:cs="Segoe UI"/>
+          <w:b/>
+          <w:bCs/>
+          <w:color w:val="24292F"/>
+          <w:kern w:val="0"/>
+          <w:sz w:val="24"/>
+          <w:szCs w:val="24"/>
+          <w:lang w:eastAsia="es-CO"/>
+          <w14:ligatures w14:val="none"/>
+        </w:rPr>
+        <w:t>R)</w:t>
+      </w:r>
+      <w:r>
+        <w:rPr>
+          <w:rFonts w:ascii="Segoe UI" w:eastAsia="Times New Roman" w:hAnsi="Segoe UI" w:cs="Segoe UI"/>
+          <w:b/>
+          <w:bCs/>
+          <w:color w:val="24292F"/>
+          <w:kern w:val="0"/>
+          <w:sz w:val="24"/>
+          <w:szCs w:val="24"/>
+          <w:lang w:eastAsia="es-CO"/>
+          <w14:ligatures w14:val="none"/>
+        </w:rPr>
+        <w:t xml:space="preserve"> </w:t>
+      </w:r>
+      <w:r>
+        <w:rPr>
+          <w:rFonts w:ascii="Segoe UI" w:eastAsia="Times New Roman" w:hAnsi="Segoe UI" w:cs="Segoe UI"/>
+          <w:color w:val="24292F"/>
+          <w:kern w:val="0"/>
+          <w:sz w:val="24"/>
+          <w:szCs w:val="24"/>
+          <w:lang w:eastAsia="es-CO"/>
+          <w14:ligatures w14:val="none"/>
+        </w:rPr>
+        <w:t>Creo que lo mas importante al tener una clase factura es agregarle los costos a lo medicamentos y tener una tabla intermedia que podría llamarse pedido, que guarde el total a pagar, y un lista de medicamentos con su respectiva cantidad.</w:t>
+      </w:r>
+    </w:p>
+    <w:p>
+      <w:pPr>
+        <w:shd w:val="clear" w:color="auto" w:fill="FFFFFF"/>
+        <w:spacing w:before="60" w:after="100" w:afterAutospacing="1" w:line="240" w:lineRule="auto"/>
+        <w:rPr>
+          <w:rFonts w:ascii="Segoe UI" w:eastAsia="Times New Roman" w:hAnsi="Segoe UI" w:cs="Segoe UI"/>
+          <w:color w:val="24292F"/>
+          <w:kern w:val="0"/>
+          <w:sz w:val="24"/>
+          <w:szCs w:val="24"/>
+          <w:lang w:eastAsia="es-CO"/>
+          <w14:ligatures w14:val="none"/>
+        </w:rPr>
+      </w:pPr>
+      <w:r>
+        <w:rPr>
+          <w:rFonts w:ascii="Segoe UI" w:eastAsia="Times New Roman" w:hAnsi="Segoe UI" w:cs="Segoe UI"/>
+          <w:color w:val="24292F"/>
+          <w:kern w:val="0"/>
+          <w:sz w:val="24"/>
+          <w:szCs w:val="24"/>
+          <w:lang w:eastAsia="es-CO"/>
+          <w14:ligatures w14:val="none"/>
+        </w:rPr>
+        <w:t>También se podría agregar el salario a los trabajadores, costo a los procedimientos y en realidad se podrían ser muchísimas más cosas que complicarían muchísimo la actividad.</w:t>
       </w:r>
     </w:p>
     <w:p>

</xml_diff>

<commit_message>
Se generan los 4 procedimientos de la actividad de la librería
</commit_message>
<xml_diff>
--- a/Documento.docx
+++ b/Documento.docx
@@ -4847,6 +4847,1193 @@
         </w:rPr>
       </w:pPr>
     </w:p>
+    <w:p>
+      <w:pPr>
+        <w:shd w:val="clear" w:color="auto" w:fill="FFFFFF"/>
+        <w:spacing w:before="60" w:after="100" w:afterAutospacing="1" w:line="240" w:lineRule="auto"/>
+        <w:rPr>
+          <w:rFonts w:ascii="Segoe UI" w:eastAsia="Times New Roman" w:hAnsi="Segoe UI" w:cs="Segoe UI"/>
+          <w:color w:val="24292F"/>
+          <w:kern w:val="0"/>
+          <w:sz w:val="24"/>
+          <w:szCs w:val="24"/>
+          <w:lang w:eastAsia="es-CO"/>
+          <w14:ligatures w14:val="none"/>
+        </w:rPr>
+      </w:pPr>
+    </w:p>
+    <w:p>
+      <w:pPr>
+        <w:shd w:val="clear" w:color="auto" w:fill="FFFFFF"/>
+        <w:spacing w:before="60" w:after="100" w:afterAutospacing="1" w:line="240" w:lineRule="auto"/>
+        <w:jc w:val="center"/>
+        <w:rPr>
+          <w:rFonts w:ascii="Segoe UI" w:eastAsia="Times New Roman" w:hAnsi="Segoe UI" w:cs="Segoe UI"/>
+          <w:b/>
+          <w:bCs/>
+          <w:color w:val="24292F"/>
+          <w:kern w:val="0"/>
+          <w:sz w:val="24"/>
+          <w:szCs w:val="24"/>
+          <w:lang w:eastAsia="es-CO"/>
+          <w14:ligatures w14:val="none"/>
+        </w:rPr>
+      </w:pPr>
+      <w:r>
+        <w:rPr>
+          <w:rFonts w:ascii="Segoe UI" w:eastAsia="Times New Roman" w:hAnsi="Segoe UI" w:cs="Segoe UI"/>
+          <w:b/>
+          <w:bCs/>
+          <w:color w:val="24292F"/>
+          <w:kern w:val="0"/>
+          <w:sz w:val="24"/>
+          <w:szCs w:val="24"/>
+          <w:lang w:eastAsia="es-CO"/>
+          <w14:ligatures w14:val="none"/>
+        </w:rPr>
+        <w:t>TERCERA ACTIVIDAD</w:t>
+      </w:r>
+    </w:p>
+    <w:p>
+      <w:pPr>
+        <w:shd w:val="clear" w:color="auto" w:fill="FFFFFF"/>
+        <w:spacing w:before="100" w:beforeAutospacing="1" w:after="100" w:afterAutospacing="1" w:line="240" w:lineRule="auto"/>
+        <w:rPr>
+          <w:rFonts w:ascii="Segoe UI" w:eastAsia="Times New Roman" w:hAnsi="Segoe UI" w:cs="Segoe UI"/>
+          <w:color w:val="24292F"/>
+          <w:kern w:val="0"/>
+          <w:sz w:val="24"/>
+          <w:szCs w:val="24"/>
+          <w:lang w:eastAsia="es-CO"/>
+          <w14:ligatures w14:val="none"/>
+        </w:rPr>
+      </w:pPr>
+      <w:r>
+        <w:rPr>
+          <w:rFonts w:ascii="Segoe UI" w:eastAsia="Times New Roman" w:hAnsi="Segoe UI" w:cs="Segoe UI"/>
+          <w:color w:val="24292F"/>
+          <w:kern w:val="0"/>
+          <w:sz w:val="24"/>
+          <w:szCs w:val="24"/>
+          <w:lang w:eastAsia="es-CO"/>
+          <w14:ligatures w14:val="none"/>
+        </w:rPr>
+        <w:t>Elabore 4 procedimientos almacenados que me permitan agregar, actualizar, consultar y borrar, en una de las tablas de la librería (primera actividad).</w:t>
+      </w:r>
+    </w:p>
+    <w:p>
+      <w:pPr>
+        <w:shd w:val="clear" w:color="auto" w:fill="FFFFFF"/>
+        <w:spacing w:before="100" w:beforeAutospacing="1" w:after="100" w:afterAutospacing="1" w:line="240" w:lineRule="auto"/>
+        <w:rPr>
+          <w:rFonts w:ascii="Segoe UI" w:eastAsia="Times New Roman" w:hAnsi="Segoe UI" w:cs="Segoe UI"/>
+          <w:b/>
+          <w:bCs/>
+          <w:color w:val="24292F"/>
+          <w:kern w:val="0"/>
+          <w:sz w:val="24"/>
+          <w:szCs w:val="24"/>
+          <w:lang w:eastAsia="es-CO"/>
+          <w14:ligatures w14:val="none"/>
+        </w:rPr>
+      </w:pPr>
+      <w:r>
+        <w:rPr>
+          <w:rFonts w:ascii="Segoe UI" w:eastAsia="Times New Roman" w:hAnsi="Segoe UI" w:cs="Segoe UI"/>
+          <w:b/>
+          <w:bCs/>
+          <w:color w:val="24292F"/>
+          <w:kern w:val="0"/>
+          <w:sz w:val="24"/>
+          <w:szCs w:val="24"/>
+          <w:lang w:eastAsia="es-CO"/>
+          <w14:ligatures w14:val="none"/>
+        </w:rPr>
+        <w:t>Agregar:</w:t>
+      </w:r>
+    </w:p>
+    <w:p>
+      <w:pPr>
+        <w:shd w:val="clear" w:color="auto" w:fill="FFFFFF"/>
+        <w:spacing w:before="100" w:beforeAutospacing="1" w:after="100" w:afterAutospacing="1" w:line="240" w:lineRule="auto"/>
+        <w:rPr>
+          <w:rFonts w:ascii="Segoe UI" w:eastAsia="Times New Roman" w:hAnsi="Segoe UI" w:cs="Segoe UI"/>
+          <w:color w:val="24292F"/>
+          <w:kern w:val="0"/>
+          <w:sz w:val="24"/>
+          <w:szCs w:val="24"/>
+          <w:lang w:eastAsia="es-CO"/>
+          <w14:ligatures w14:val="none"/>
+        </w:rPr>
+      </w:pPr>
+      <w:r>
+        <w:rPr>
+          <w:rFonts w:ascii="Segoe UI" w:eastAsia="Times New Roman" w:hAnsi="Segoe UI" w:cs="Segoe UI"/>
+          <w:color w:val="24292F"/>
+          <w:kern w:val="0"/>
+          <w:sz w:val="24"/>
+          <w:szCs w:val="24"/>
+          <w:lang w:eastAsia="es-CO"/>
+          <w14:ligatures w14:val="none"/>
+        </w:rPr>
+        <w:drawing>
+          <wp:inline distT="0" distB="0" distL="0" distR="0" wp14:anchorId="5A6A67AA" wp14:editId="13C8BE4E">
+            <wp:extent cx="5612130" cy="1388110"/>
+            <wp:effectExtent l="0" t="0" r="7620" b="2540"/>
+            <wp:docPr id="11" name="Imagen 11" descr="Interfaz de usuario gráfica, Texto, Aplicación&#10;&#10;Descripción generada automáticamente con confianza media"/>
+            <wp:cNvGraphicFramePr>
+              <a:graphicFrameLocks xmlns:a="http://schemas.openxmlformats.org/drawingml/2006/main" noChangeAspect="1"/>
+            </wp:cNvGraphicFramePr>
+            <a:graphic xmlns:a="http://schemas.openxmlformats.org/drawingml/2006/main">
+              <a:graphicData uri="http://schemas.openxmlformats.org/drawingml/2006/picture">
+                <pic:pic xmlns:pic="http://schemas.openxmlformats.org/drawingml/2006/picture">
+                  <pic:nvPicPr>
+                    <pic:cNvPr id="11" name="Imagen 11" descr="Interfaz de usuario gráfica, Texto, Aplicación&#10;&#10;Descripción generada automáticamente con confianza media"/>
+                    <pic:cNvPicPr/>
+                  </pic:nvPicPr>
+                  <pic:blipFill>
+                    <a:blip r:embed="rId40"/>
+                    <a:stretch>
+                      <a:fillRect/>
+                    </a:stretch>
+                  </pic:blipFill>
+                  <pic:spPr>
+                    <a:xfrm>
+                      <a:off x="0" y="0"/>
+                      <a:ext cx="5612130" cy="1388110"/>
+                    </a:xfrm>
+                    <a:prstGeom prst="rect">
+                      <a:avLst/>
+                    </a:prstGeom>
+                  </pic:spPr>
+                </pic:pic>
+              </a:graphicData>
+            </a:graphic>
+          </wp:inline>
+        </w:drawing>
+      </w:r>
+    </w:p>
+    <w:p>
+      <w:pPr>
+        <w:shd w:val="clear" w:color="auto" w:fill="FFFFFF"/>
+        <w:spacing w:before="100" w:beforeAutospacing="1" w:after="100" w:afterAutospacing="1" w:line="240" w:lineRule="auto"/>
+        <w:rPr>
+          <w:rFonts w:ascii="Segoe UI" w:eastAsia="Times New Roman" w:hAnsi="Segoe UI" w:cs="Segoe UI"/>
+          <w:color w:val="24292F"/>
+          <w:kern w:val="0"/>
+          <w:sz w:val="24"/>
+          <w:szCs w:val="24"/>
+          <w:lang w:eastAsia="es-CO"/>
+          <w14:ligatures w14:val="none"/>
+        </w:rPr>
+      </w:pPr>
+      <w:r>
+        <w:rPr>
+          <w:rFonts w:ascii="Segoe UI" w:eastAsia="Times New Roman" w:hAnsi="Segoe UI" w:cs="Segoe UI"/>
+          <w:color w:val="24292F"/>
+          <w:kern w:val="0"/>
+          <w:sz w:val="24"/>
+          <w:szCs w:val="24"/>
+          <w:lang w:eastAsia="es-CO"/>
+          <w14:ligatures w14:val="none"/>
+        </w:rPr>
+        <w:t xml:space="preserve">El procedimiento </w:t>
+      </w:r>
+      <w:proofErr w:type="spellStart"/>
+      <w:r>
+        <w:rPr>
+          <w:rFonts w:ascii="Segoe UI" w:eastAsia="Times New Roman" w:hAnsi="Segoe UI" w:cs="Segoe UI"/>
+          <w:color w:val="24292F"/>
+          <w:kern w:val="0"/>
+          <w:sz w:val="24"/>
+          <w:szCs w:val="24"/>
+          <w:lang w:eastAsia="es-CO"/>
+          <w14:ligatures w14:val="none"/>
+        </w:rPr>
+        <w:t>crear_registro</w:t>
+      </w:r>
+      <w:proofErr w:type="spellEnd"/>
+      <w:r>
+        <w:rPr>
+          <w:rFonts w:ascii="Segoe UI" w:eastAsia="Times New Roman" w:hAnsi="Segoe UI" w:cs="Segoe UI"/>
+          <w:color w:val="24292F"/>
+          <w:kern w:val="0"/>
+          <w:sz w:val="24"/>
+          <w:szCs w:val="24"/>
+          <w:lang w:eastAsia="es-CO"/>
+          <w14:ligatures w14:val="none"/>
+        </w:rPr>
+        <w:t xml:space="preserve"> recibe 5 </w:t>
+      </w:r>
+      <w:proofErr w:type="spellStart"/>
+      <w:r>
+        <w:rPr>
+          <w:rFonts w:ascii="Segoe UI" w:eastAsia="Times New Roman" w:hAnsi="Segoe UI" w:cs="Segoe UI"/>
+          <w:color w:val="24292F"/>
+          <w:kern w:val="0"/>
+          <w:sz w:val="24"/>
+          <w:szCs w:val="24"/>
+          <w:lang w:eastAsia="es-CO"/>
+          <w14:ligatures w14:val="none"/>
+        </w:rPr>
+        <w:t>parametros</w:t>
+      </w:r>
+      <w:proofErr w:type="spellEnd"/>
+      <w:r>
+        <w:rPr>
+          <w:rFonts w:ascii="Segoe UI" w:eastAsia="Times New Roman" w:hAnsi="Segoe UI" w:cs="Segoe UI"/>
+          <w:color w:val="24292F"/>
+          <w:kern w:val="0"/>
+          <w:sz w:val="24"/>
+          <w:szCs w:val="24"/>
+          <w:lang w:eastAsia="es-CO"/>
+          <w14:ligatures w14:val="none"/>
+        </w:rPr>
+        <w:t xml:space="preserve">, 4 de estos indican los datos que serán ingresados y el ultimo parámetro llamado </w:t>
+      </w:r>
+      <w:proofErr w:type="spellStart"/>
+      <w:r>
+        <w:rPr>
+          <w:rFonts w:ascii="Segoe UI" w:eastAsia="Times New Roman" w:hAnsi="Segoe UI" w:cs="Segoe UI"/>
+          <w:color w:val="24292F"/>
+          <w:kern w:val="0"/>
+          <w:sz w:val="24"/>
+          <w:szCs w:val="24"/>
+          <w:lang w:eastAsia="es-CO"/>
+          <w14:ligatures w14:val="none"/>
+        </w:rPr>
+        <w:t>nombre_tabla</w:t>
+      </w:r>
+      <w:proofErr w:type="spellEnd"/>
+      <w:r>
+        <w:rPr>
+          <w:rFonts w:ascii="Segoe UI" w:eastAsia="Times New Roman" w:hAnsi="Segoe UI" w:cs="Segoe UI"/>
+          <w:color w:val="24292F"/>
+          <w:kern w:val="0"/>
+          <w:sz w:val="24"/>
+          <w:szCs w:val="24"/>
+          <w:lang w:eastAsia="es-CO"/>
+          <w14:ligatures w14:val="none"/>
+        </w:rPr>
+        <w:t xml:space="preserve"> indica en que tabla será agregado el nuevo registro. En este caso solo funciona con las tablas autor y libro.</w:t>
+      </w:r>
+    </w:p>
+    <w:p>
+      <w:pPr>
+        <w:shd w:val="clear" w:color="auto" w:fill="FFFFFF"/>
+        <w:spacing w:before="100" w:beforeAutospacing="1" w:after="100" w:afterAutospacing="1" w:line="240" w:lineRule="auto"/>
+        <w:rPr>
+          <w:rFonts w:ascii="Segoe UI" w:eastAsia="Times New Roman" w:hAnsi="Segoe UI" w:cs="Segoe UI"/>
+          <w:color w:val="24292F"/>
+          <w:kern w:val="0"/>
+          <w:sz w:val="24"/>
+          <w:szCs w:val="24"/>
+          <w:lang w:eastAsia="es-CO"/>
+          <w14:ligatures w14:val="none"/>
+        </w:rPr>
+      </w:pPr>
+      <w:r>
+        <w:rPr>
+          <w:rFonts w:ascii="Segoe UI" w:eastAsia="Times New Roman" w:hAnsi="Segoe UI" w:cs="Segoe UI"/>
+          <w:color w:val="24292F"/>
+          <w:kern w:val="0"/>
+          <w:sz w:val="24"/>
+          <w:szCs w:val="24"/>
+          <w:lang w:eastAsia="es-CO"/>
+          <w14:ligatures w14:val="none"/>
+        </w:rPr>
+        <w:drawing>
+          <wp:inline distT="0" distB="0" distL="0" distR="0" wp14:anchorId="689A26F1" wp14:editId="1E449870">
+            <wp:extent cx="5612130" cy="491490"/>
+            <wp:effectExtent l="0" t="0" r="7620" b="3810"/>
+            <wp:docPr id="18" name="Imagen 18" descr="Imagen que contiene Texto&#10;&#10;Descripción generada automáticamente"/>
+            <wp:cNvGraphicFramePr>
+              <a:graphicFrameLocks xmlns:a="http://schemas.openxmlformats.org/drawingml/2006/main" noChangeAspect="1"/>
+            </wp:cNvGraphicFramePr>
+            <a:graphic xmlns:a="http://schemas.openxmlformats.org/drawingml/2006/main">
+              <a:graphicData uri="http://schemas.openxmlformats.org/drawingml/2006/picture">
+                <pic:pic xmlns:pic="http://schemas.openxmlformats.org/drawingml/2006/picture">
+                  <pic:nvPicPr>
+                    <pic:cNvPr id="18" name="Imagen 18" descr="Imagen que contiene Texto&#10;&#10;Descripción generada automáticamente"/>
+                    <pic:cNvPicPr/>
+                  </pic:nvPicPr>
+                  <pic:blipFill>
+                    <a:blip r:embed="rId41"/>
+                    <a:stretch>
+                      <a:fillRect/>
+                    </a:stretch>
+                  </pic:blipFill>
+                  <pic:spPr>
+                    <a:xfrm>
+                      <a:off x="0" y="0"/>
+                      <a:ext cx="5612130" cy="491490"/>
+                    </a:xfrm>
+                    <a:prstGeom prst="rect">
+                      <a:avLst/>
+                    </a:prstGeom>
+                  </pic:spPr>
+                </pic:pic>
+              </a:graphicData>
+            </a:graphic>
+          </wp:inline>
+        </w:drawing>
+      </w:r>
+    </w:p>
+    <w:p>
+      <w:pPr>
+        <w:shd w:val="clear" w:color="auto" w:fill="FFFFFF"/>
+        <w:spacing w:before="100" w:beforeAutospacing="1" w:after="100" w:afterAutospacing="1" w:line="240" w:lineRule="auto"/>
+        <w:rPr>
+          <w:rFonts w:ascii="Segoe UI" w:eastAsia="Times New Roman" w:hAnsi="Segoe UI" w:cs="Segoe UI"/>
+          <w:color w:val="24292F"/>
+          <w:kern w:val="0"/>
+          <w:sz w:val="24"/>
+          <w:szCs w:val="24"/>
+          <w:lang w:eastAsia="es-CO"/>
+          <w14:ligatures w14:val="none"/>
+        </w:rPr>
+      </w:pPr>
+      <w:r>
+        <w:rPr>
+          <w:rFonts w:ascii="Segoe UI" w:eastAsia="Times New Roman" w:hAnsi="Segoe UI" w:cs="Segoe UI"/>
+          <w:color w:val="24292F"/>
+          <w:kern w:val="0"/>
+          <w:sz w:val="24"/>
+          <w:szCs w:val="24"/>
+          <w:lang w:eastAsia="es-CO"/>
+          <w14:ligatures w14:val="none"/>
+        </w:rPr>
+        <w:lastRenderedPageBreak/>
+        <w:t>Al ejecutar estos comandos debería crear el registro con llave primaria ABC321 en la tabla libro, y el registro con llave primaria 1006 en la tabla autor.</w:t>
+      </w:r>
+    </w:p>
+    <w:p>
+      <w:pPr>
+        <w:shd w:val="clear" w:color="auto" w:fill="FFFFFF"/>
+        <w:spacing w:before="100" w:beforeAutospacing="1" w:after="100" w:afterAutospacing="1" w:line="240" w:lineRule="auto"/>
+        <w:jc w:val="center"/>
+        <w:rPr>
+          <w:rFonts w:ascii="Segoe UI" w:eastAsia="Times New Roman" w:hAnsi="Segoe UI" w:cs="Segoe UI"/>
+          <w:color w:val="24292F"/>
+          <w:kern w:val="0"/>
+          <w:sz w:val="24"/>
+          <w:szCs w:val="24"/>
+          <w:lang w:eastAsia="es-CO"/>
+          <w14:ligatures w14:val="none"/>
+        </w:rPr>
+      </w:pPr>
+      <w:r>
+        <w:rPr>
+          <w:rFonts w:ascii="Segoe UI" w:eastAsia="Times New Roman" w:hAnsi="Segoe UI" w:cs="Segoe UI"/>
+          <w:color w:val="24292F"/>
+          <w:kern w:val="0"/>
+          <w:sz w:val="24"/>
+          <w:szCs w:val="24"/>
+          <w:lang w:eastAsia="es-CO"/>
+          <w14:ligatures w14:val="none"/>
+        </w:rPr>
+        <w:drawing>
+          <wp:inline distT="0" distB="0" distL="0" distR="0" wp14:anchorId="490BE8C8" wp14:editId="0098BEAC">
+            <wp:extent cx="4330700" cy="1501388"/>
+            <wp:effectExtent l="0" t="0" r="0" b="3810"/>
+            <wp:docPr id="38" name="Imagen 38"/>
+            <wp:cNvGraphicFramePr>
+              <a:graphicFrameLocks xmlns:a="http://schemas.openxmlformats.org/drawingml/2006/main" noChangeAspect="1"/>
+            </wp:cNvGraphicFramePr>
+            <a:graphic xmlns:a="http://schemas.openxmlformats.org/drawingml/2006/main">
+              <a:graphicData uri="http://schemas.openxmlformats.org/drawingml/2006/picture">
+                <pic:pic xmlns:pic="http://schemas.openxmlformats.org/drawingml/2006/picture">
+                  <pic:nvPicPr>
+                    <pic:cNvPr id="1" name=""/>
+                    <pic:cNvPicPr/>
+                  </pic:nvPicPr>
+                  <pic:blipFill>
+                    <a:blip r:embed="rId42"/>
+                    <a:stretch>
+                      <a:fillRect/>
+                    </a:stretch>
+                  </pic:blipFill>
+                  <pic:spPr>
+                    <a:xfrm>
+                      <a:off x="0" y="0"/>
+                      <a:ext cx="4348494" cy="1507557"/>
+                    </a:xfrm>
+                    <a:prstGeom prst="rect">
+                      <a:avLst/>
+                    </a:prstGeom>
+                  </pic:spPr>
+                </pic:pic>
+              </a:graphicData>
+            </a:graphic>
+          </wp:inline>
+        </w:drawing>
+      </w:r>
+    </w:p>
+    <w:p>
+      <w:pPr>
+        <w:shd w:val="clear" w:color="auto" w:fill="FFFFFF"/>
+        <w:spacing w:before="100" w:beforeAutospacing="1" w:after="100" w:afterAutospacing="1" w:line="240" w:lineRule="auto"/>
+        <w:rPr>
+          <w:rFonts w:ascii="Segoe UI" w:eastAsia="Times New Roman" w:hAnsi="Segoe UI" w:cs="Segoe UI"/>
+          <w:b/>
+          <w:bCs/>
+          <w:color w:val="24292F"/>
+          <w:kern w:val="0"/>
+          <w:sz w:val="24"/>
+          <w:szCs w:val="24"/>
+          <w:lang w:eastAsia="es-CO"/>
+          <w14:ligatures w14:val="none"/>
+        </w:rPr>
+      </w:pPr>
+      <w:r>
+        <w:rPr>
+          <w:rFonts w:ascii="Segoe UI" w:eastAsia="Times New Roman" w:hAnsi="Segoe UI" w:cs="Segoe UI"/>
+          <w:b/>
+          <w:bCs/>
+          <w:color w:val="24292F"/>
+          <w:kern w:val="0"/>
+          <w:sz w:val="24"/>
+          <w:szCs w:val="24"/>
+          <w:lang w:eastAsia="es-CO"/>
+          <w14:ligatures w14:val="none"/>
+        </w:rPr>
+        <w:t>Buscar:</w:t>
+      </w:r>
+    </w:p>
+    <w:p>
+      <w:pPr>
+        <w:shd w:val="clear" w:color="auto" w:fill="FFFFFF"/>
+        <w:spacing w:before="100" w:beforeAutospacing="1" w:after="100" w:afterAutospacing="1" w:line="240" w:lineRule="auto"/>
+        <w:jc w:val="center"/>
+        <w:rPr>
+          <w:rFonts w:ascii="Segoe UI" w:eastAsia="Times New Roman" w:hAnsi="Segoe UI" w:cs="Segoe UI"/>
+          <w:color w:val="24292F"/>
+          <w:kern w:val="0"/>
+          <w:sz w:val="24"/>
+          <w:szCs w:val="24"/>
+          <w:lang w:eastAsia="es-CO"/>
+          <w14:ligatures w14:val="none"/>
+        </w:rPr>
+      </w:pPr>
+      <w:r>
+        <w:rPr>
+          <w:rFonts w:ascii="Segoe UI" w:eastAsia="Times New Roman" w:hAnsi="Segoe UI" w:cs="Segoe UI"/>
+          <w:color w:val="24292F"/>
+          <w:kern w:val="0"/>
+          <w:sz w:val="24"/>
+          <w:szCs w:val="24"/>
+          <w:lang w:eastAsia="es-CO"/>
+          <w14:ligatures w14:val="none"/>
+        </w:rPr>
+        <w:drawing>
+          <wp:inline distT="0" distB="0" distL="0" distR="0" wp14:anchorId="461896FF" wp14:editId="1EF5B3B2">
+            <wp:extent cx="4000500" cy="1491566"/>
+            <wp:effectExtent l="0" t="0" r="0" b="0"/>
+            <wp:docPr id="39" name="Imagen 39" descr="Interfaz de usuario gráfica, Texto, Aplicación&#10;&#10;Descripción generada automáticamente"/>
+            <wp:cNvGraphicFramePr>
+              <a:graphicFrameLocks xmlns:a="http://schemas.openxmlformats.org/drawingml/2006/main" noChangeAspect="1"/>
+            </wp:cNvGraphicFramePr>
+            <a:graphic xmlns:a="http://schemas.openxmlformats.org/drawingml/2006/main">
+              <a:graphicData uri="http://schemas.openxmlformats.org/drawingml/2006/picture">
+                <pic:pic xmlns:pic="http://schemas.openxmlformats.org/drawingml/2006/picture">
+                  <pic:nvPicPr>
+                    <pic:cNvPr id="39" name="Imagen 39" descr="Interfaz de usuario gráfica, Texto, Aplicación&#10;&#10;Descripción generada automáticamente"/>
+                    <pic:cNvPicPr/>
+                  </pic:nvPicPr>
+                  <pic:blipFill>
+                    <a:blip r:embed="rId43"/>
+                    <a:stretch>
+                      <a:fillRect/>
+                    </a:stretch>
+                  </pic:blipFill>
+                  <pic:spPr>
+                    <a:xfrm>
+                      <a:off x="0" y="0"/>
+                      <a:ext cx="4007087" cy="1494022"/>
+                    </a:xfrm>
+                    <a:prstGeom prst="rect">
+                      <a:avLst/>
+                    </a:prstGeom>
+                  </pic:spPr>
+                </pic:pic>
+              </a:graphicData>
+            </a:graphic>
+          </wp:inline>
+        </w:drawing>
+      </w:r>
+    </w:p>
+    <w:p>
+      <w:pPr>
+        <w:shd w:val="clear" w:color="auto" w:fill="FFFFFF"/>
+        <w:spacing w:before="100" w:beforeAutospacing="1" w:after="100" w:afterAutospacing="1" w:line="240" w:lineRule="auto"/>
+        <w:rPr>
+          <w:rFonts w:ascii="Segoe UI" w:eastAsia="Times New Roman" w:hAnsi="Segoe UI" w:cs="Segoe UI"/>
+          <w:color w:val="24292F"/>
+          <w:kern w:val="0"/>
+          <w:sz w:val="24"/>
+          <w:szCs w:val="24"/>
+          <w:lang w:eastAsia="es-CO"/>
+          <w14:ligatures w14:val="none"/>
+        </w:rPr>
+      </w:pPr>
+      <w:r>
+        <w:rPr>
+          <w:rFonts w:ascii="Segoe UI" w:eastAsia="Times New Roman" w:hAnsi="Segoe UI" w:cs="Segoe UI"/>
+          <w:color w:val="24292F"/>
+          <w:kern w:val="0"/>
+          <w:sz w:val="24"/>
+          <w:szCs w:val="24"/>
+          <w:lang w:eastAsia="es-CO"/>
+          <w14:ligatures w14:val="none"/>
+        </w:rPr>
+        <w:t xml:space="preserve">El procedimiento </w:t>
+      </w:r>
+      <w:proofErr w:type="spellStart"/>
+      <w:r>
+        <w:rPr>
+          <w:rFonts w:ascii="Segoe UI" w:eastAsia="Times New Roman" w:hAnsi="Segoe UI" w:cs="Segoe UI"/>
+          <w:color w:val="24292F"/>
+          <w:kern w:val="0"/>
+          <w:sz w:val="24"/>
+          <w:szCs w:val="24"/>
+          <w:lang w:eastAsia="es-CO"/>
+          <w14:ligatures w14:val="none"/>
+        </w:rPr>
+        <w:t>buscar_libro</w:t>
+      </w:r>
+      <w:proofErr w:type="spellEnd"/>
+      <w:r>
+        <w:rPr>
+          <w:rFonts w:ascii="Segoe UI" w:eastAsia="Times New Roman" w:hAnsi="Segoe UI" w:cs="Segoe UI"/>
+          <w:color w:val="24292F"/>
+          <w:kern w:val="0"/>
+          <w:sz w:val="24"/>
+          <w:szCs w:val="24"/>
+          <w:lang w:eastAsia="es-CO"/>
+          <w14:ligatures w14:val="none"/>
+        </w:rPr>
+        <w:t xml:space="preserve"> recibe como parámetro el titulo de un libro y hacer la consulta en la tabla libro.</w:t>
+      </w:r>
+    </w:p>
+    <w:p>
+      <w:pPr>
+        <w:shd w:val="clear" w:color="auto" w:fill="FFFFFF"/>
+        <w:spacing w:before="100" w:beforeAutospacing="1" w:after="100" w:afterAutospacing="1" w:line="240" w:lineRule="auto"/>
+        <w:jc w:val="center"/>
+        <w:rPr>
+          <w:rFonts w:ascii="Segoe UI" w:eastAsia="Times New Roman" w:hAnsi="Segoe UI" w:cs="Segoe UI"/>
+          <w:color w:val="24292F"/>
+          <w:kern w:val="0"/>
+          <w:sz w:val="24"/>
+          <w:szCs w:val="24"/>
+          <w:lang w:eastAsia="es-CO"/>
+          <w14:ligatures w14:val="none"/>
+        </w:rPr>
+      </w:pPr>
+      <w:r>
+        <w:rPr>
+          <w:rFonts w:ascii="Segoe UI" w:eastAsia="Times New Roman" w:hAnsi="Segoe UI" w:cs="Segoe UI"/>
+          <w:color w:val="24292F"/>
+          <w:kern w:val="0"/>
+          <w:sz w:val="24"/>
+          <w:szCs w:val="24"/>
+          <w:lang w:eastAsia="es-CO"/>
+          <w14:ligatures w14:val="none"/>
+        </w:rPr>
+        <w:drawing>
+          <wp:inline distT="0" distB="0" distL="0" distR="0" wp14:anchorId="1A880357" wp14:editId="2E1D7466">
+            <wp:extent cx="3924300" cy="1454775"/>
+            <wp:effectExtent l="0" t="0" r="0" b="0"/>
+            <wp:docPr id="40" name="Imagen 40" descr="Interfaz de usuario gráfica, Texto, Aplicación, Correo electrónico&#10;&#10;Descripción generada automáticamente"/>
+            <wp:cNvGraphicFramePr>
+              <a:graphicFrameLocks xmlns:a="http://schemas.openxmlformats.org/drawingml/2006/main" noChangeAspect="1"/>
+            </wp:cNvGraphicFramePr>
+            <a:graphic xmlns:a="http://schemas.openxmlformats.org/drawingml/2006/main">
+              <a:graphicData uri="http://schemas.openxmlformats.org/drawingml/2006/picture">
+                <pic:pic xmlns:pic="http://schemas.openxmlformats.org/drawingml/2006/picture">
+                  <pic:nvPicPr>
+                    <pic:cNvPr id="40" name="Imagen 40" descr="Interfaz de usuario gráfica, Texto, Aplicación, Correo electrónico&#10;&#10;Descripción generada automáticamente"/>
+                    <pic:cNvPicPr/>
+                  </pic:nvPicPr>
+                  <pic:blipFill>
+                    <a:blip r:embed="rId44"/>
+                    <a:stretch>
+                      <a:fillRect/>
+                    </a:stretch>
+                  </pic:blipFill>
+                  <pic:spPr>
+                    <a:xfrm>
+                      <a:off x="0" y="0"/>
+                      <a:ext cx="3927422" cy="1455932"/>
+                    </a:xfrm>
+                    <a:prstGeom prst="rect">
+                      <a:avLst/>
+                    </a:prstGeom>
+                  </pic:spPr>
+                </pic:pic>
+              </a:graphicData>
+            </a:graphic>
+          </wp:inline>
+        </w:drawing>
+      </w:r>
+    </w:p>
+    <w:p>
+      <w:pPr>
+        <w:shd w:val="clear" w:color="auto" w:fill="FFFFFF"/>
+        <w:spacing w:before="100" w:beforeAutospacing="1" w:after="100" w:afterAutospacing="1" w:line="240" w:lineRule="auto"/>
+        <w:rPr>
+          <w:rFonts w:ascii="Segoe UI" w:eastAsia="Times New Roman" w:hAnsi="Segoe UI" w:cs="Segoe UI"/>
+          <w:b/>
+          <w:bCs/>
+          <w:color w:val="24292F"/>
+          <w:kern w:val="0"/>
+          <w:sz w:val="24"/>
+          <w:szCs w:val="24"/>
+          <w:lang w:eastAsia="es-CO"/>
+          <w14:ligatures w14:val="none"/>
+        </w:rPr>
+      </w:pPr>
+      <w:r>
+        <w:rPr>
+          <w:rFonts w:ascii="Segoe UI" w:eastAsia="Times New Roman" w:hAnsi="Segoe UI" w:cs="Segoe UI"/>
+          <w:b/>
+          <w:bCs/>
+          <w:color w:val="24292F"/>
+          <w:kern w:val="0"/>
+          <w:sz w:val="24"/>
+          <w:szCs w:val="24"/>
+          <w:lang w:eastAsia="es-CO"/>
+          <w14:ligatures w14:val="none"/>
+        </w:rPr>
+        <w:t>Eliminar:</w:t>
+      </w:r>
+    </w:p>
+    <w:p>
+      <w:pPr>
+        <w:shd w:val="clear" w:color="auto" w:fill="FFFFFF"/>
+        <w:spacing w:before="100" w:beforeAutospacing="1" w:after="100" w:afterAutospacing="1" w:line="240" w:lineRule="auto"/>
+        <w:jc w:val="center"/>
+        <w:rPr>
+          <w:rFonts w:ascii="Segoe UI" w:eastAsia="Times New Roman" w:hAnsi="Segoe UI" w:cs="Segoe UI"/>
+          <w:color w:val="24292F"/>
+          <w:kern w:val="0"/>
+          <w:sz w:val="24"/>
+          <w:szCs w:val="24"/>
+          <w:lang w:eastAsia="es-CO"/>
+          <w14:ligatures w14:val="none"/>
+        </w:rPr>
+      </w:pPr>
+      <w:r>
+        <w:rPr>
+          <w:rFonts w:ascii="Segoe UI" w:eastAsia="Times New Roman" w:hAnsi="Segoe UI" w:cs="Segoe UI"/>
+          <w:color w:val="24292F"/>
+          <w:kern w:val="0"/>
+          <w:sz w:val="24"/>
+          <w:szCs w:val="24"/>
+          <w:lang w:eastAsia="es-CO"/>
+          <w14:ligatures w14:val="none"/>
+        </w:rPr>
+        <w:lastRenderedPageBreak/>
+        <w:drawing>
+          <wp:inline distT="0" distB="0" distL="0" distR="0" wp14:anchorId="533BDF85" wp14:editId="5B1BFA29">
+            <wp:extent cx="4724400" cy="2015273"/>
+            <wp:effectExtent l="0" t="0" r="0" b="4445"/>
+            <wp:docPr id="41" name="Imagen 41" descr="Imagen que contiene Texto&#10;&#10;Descripción generada automáticamente"/>
+            <wp:cNvGraphicFramePr>
+              <a:graphicFrameLocks xmlns:a="http://schemas.openxmlformats.org/drawingml/2006/main" noChangeAspect="1"/>
+            </wp:cNvGraphicFramePr>
+            <a:graphic xmlns:a="http://schemas.openxmlformats.org/drawingml/2006/main">
+              <a:graphicData uri="http://schemas.openxmlformats.org/drawingml/2006/picture">
+                <pic:pic xmlns:pic="http://schemas.openxmlformats.org/drawingml/2006/picture">
+                  <pic:nvPicPr>
+                    <pic:cNvPr id="41" name="Imagen 41" descr="Imagen que contiene Texto&#10;&#10;Descripción generada automáticamente"/>
+                    <pic:cNvPicPr/>
+                  </pic:nvPicPr>
+                  <pic:blipFill>
+                    <a:blip r:embed="rId45"/>
+                    <a:stretch>
+                      <a:fillRect/>
+                    </a:stretch>
+                  </pic:blipFill>
+                  <pic:spPr>
+                    <a:xfrm>
+                      <a:off x="0" y="0"/>
+                      <a:ext cx="4730367" cy="2017819"/>
+                    </a:xfrm>
+                    <a:prstGeom prst="rect">
+                      <a:avLst/>
+                    </a:prstGeom>
+                  </pic:spPr>
+                </pic:pic>
+              </a:graphicData>
+            </a:graphic>
+          </wp:inline>
+        </w:drawing>
+      </w:r>
+    </w:p>
+    <w:p>
+      <w:pPr>
+        <w:shd w:val="clear" w:color="auto" w:fill="FFFFFF"/>
+        <w:spacing w:before="100" w:beforeAutospacing="1" w:after="100" w:afterAutospacing="1" w:line="240" w:lineRule="auto"/>
+        <w:rPr>
+          <w:rFonts w:ascii="Segoe UI" w:eastAsia="Times New Roman" w:hAnsi="Segoe UI" w:cs="Segoe UI"/>
+          <w:color w:val="24292F"/>
+          <w:kern w:val="0"/>
+          <w:sz w:val="24"/>
+          <w:szCs w:val="24"/>
+          <w:lang w:eastAsia="es-CO"/>
+          <w14:ligatures w14:val="none"/>
+        </w:rPr>
+      </w:pPr>
+      <w:r>
+        <w:rPr>
+          <w:rFonts w:ascii="Segoe UI" w:eastAsia="Times New Roman" w:hAnsi="Segoe UI" w:cs="Segoe UI"/>
+          <w:color w:val="24292F"/>
+          <w:kern w:val="0"/>
+          <w:sz w:val="24"/>
+          <w:szCs w:val="24"/>
+          <w:lang w:eastAsia="es-CO"/>
+          <w14:ligatures w14:val="none"/>
+        </w:rPr>
+        <w:t xml:space="preserve">El proceso </w:t>
+      </w:r>
+      <w:proofErr w:type="spellStart"/>
+      <w:r>
+        <w:rPr>
+          <w:rFonts w:ascii="Segoe UI" w:eastAsia="Times New Roman" w:hAnsi="Segoe UI" w:cs="Segoe UI"/>
+          <w:color w:val="24292F"/>
+          <w:kern w:val="0"/>
+          <w:sz w:val="24"/>
+          <w:szCs w:val="24"/>
+          <w:lang w:eastAsia="es-CO"/>
+          <w14:ligatures w14:val="none"/>
+        </w:rPr>
+        <w:t>eliminar_registro</w:t>
+      </w:r>
+      <w:proofErr w:type="spellEnd"/>
+      <w:r>
+        <w:rPr>
+          <w:rFonts w:ascii="Segoe UI" w:eastAsia="Times New Roman" w:hAnsi="Segoe UI" w:cs="Segoe UI"/>
+          <w:color w:val="24292F"/>
+          <w:kern w:val="0"/>
+          <w:sz w:val="24"/>
+          <w:szCs w:val="24"/>
+          <w:lang w:eastAsia="es-CO"/>
+          <w14:ligatures w14:val="none"/>
+        </w:rPr>
+        <w:t xml:space="preserve"> recibe un identificador (la llave primaria de una tabla) y el nombre la tabla de la cual desea eliminar el registro.</w:t>
+      </w:r>
+    </w:p>
+    <w:p>
+      <w:pPr>
+        <w:shd w:val="clear" w:color="auto" w:fill="FFFFFF"/>
+        <w:spacing w:before="100" w:beforeAutospacing="1" w:after="100" w:afterAutospacing="1" w:line="240" w:lineRule="auto"/>
+        <w:jc w:val="center"/>
+        <w:rPr>
+          <w:rFonts w:ascii="Segoe UI" w:eastAsia="Times New Roman" w:hAnsi="Segoe UI" w:cs="Segoe UI"/>
+          <w:color w:val="24292F"/>
+          <w:kern w:val="0"/>
+          <w:sz w:val="24"/>
+          <w:szCs w:val="24"/>
+          <w:lang w:eastAsia="es-CO"/>
+          <w14:ligatures w14:val="none"/>
+        </w:rPr>
+      </w:pPr>
+      <w:r>
+        <w:rPr>
+          <w:rFonts w:ascii="Segoe UI" w:eastAsia="Times New Roman" w:hAnsi="Segoe UI" w:cs="Segoe UI"/>
+          <w:color w:val="24292F"/>
+          <w:kern w:val="0"/>
+          <w:sz w:val="24"/>
+          <w:szCs w:val="24"/>
+          <w:lang w:eastAsia="es-CO"/>
+          <w14:ligatures w14:val="none"/>
+        </w:rPr>
+        <w:drawing>
+          <wp:inline distT="0" distB="0" distL="0" distR="0" wp14:anchorId="0C62F881" wp14:editId="27DF896C">
+            <wp:extent cx="4038600" cy="869477"/>
+            <wp:effectExtent l="0" t="0" r="0" b="6985"/>
+            <wp:docPr id="42" name="Imagen 42" descr="Interfaz de usuario gráfica, Texto, Aplicación&#10;&#10;Descripción generada automáticamente"/>
+            <wp:cNvGraphicFramePr>
+              <a:graphicFrameLocks xmlns:a="http://schemas.openxmlformats.org/drawingml/2006/main" noChangeAspect="1"/>
+            </wp:cNvGraphicFramePr>
+            <a:graphic xmlns:a="http://schemas.openxmlformats.org/drawingml/2006/main">
+              <a:graphicData uri="http://schemas.openxmlformats.org/drawingml/2006/picture">
+                <pic:pic xmlns:pic="http://schemas.openxmlformats.org/drawingml/2006/picture">
+                  <pic:nvPicPr>
+                    <pic:cNvPr id="42" name="Imagen 42" descr="Interfaz de usuario gráfica, Texto, Aplicación&#10;&#10;Descripción generada automáticamente"/>
+                    <pic:cNvPicPr/>
+                  </pic:nvPicPr>
+                  <pic:blipFill>
+                    <a:blip r:embed="rId46"/>
+                    <a:stretch>
+                      <a:fillRect/>
+                    </a:stretch>
+                  </pic:blipFill>
+                  <pic:spPr>
+                    <a:xfrm>
+                      <a:off x="0" y="0"/>
+                      <a:ext cx="4066400" cy="875462"/>
+                    </a:xfrm>
+                    <a:prstGeom prst="rect">
+                      <a:avLst/>
+                    </a:prstGeom>
+                  </pic:spPr>
+                </pic:pic>
+              </a:graphicData>
+            </a:graphic>
+          </wp:inline>
+        </w:drawing>
+      </w:r>
+    </w:p>
+    <w:p>
+      <w:pPr>
+        <w:shd w:val="clear" w:color="auto" w:fill="FFFFFF"/>
+        <w:spacing w:before="100" w:beforeAutospacing="1" w:after="100" w:afterAutospacing="1" w:line="240" w:lineRule="auto"/>
+        <w:rPr>
+          <w:rFonts w:ascii="Segoe UI" w:eastAsia="Times New Roman" w:hAnsi="Segoe UI" w:cs="Segoe UI"/>
+          <w:color w:val="24292F"/>
+          <w:kern w:val="0"/>
+          <w:sz w:val="24"/>
+          <w:szCs w:val="24"/>
+          <w:lang w:eastAsia="es-CO"/>
+          <w14:ligatures w14:val="none"/>
+        </w:rPr>
+      </w:pPr>
+      <w:r>
+        <w:rPr>
+          <w:rFonts w:ascii="Segoe UI" w:eastAsia="Times New Roman" w:hAnsi="Segoe UI" w:cs="Segoe UI"/>
+          <w:color w:val="24292F"/>
+          <w:kern w:val="0"/>
+          <w:sz w:val="24"/>
+          <w:szCs w:val="24"/>
+          <w:lang w:eastAsia="es-CO"/>
+          <w14:ligatures w14:val="none"/>
+        </w:rPr>
+        <w:t>Al ejecutar el procedimiento con esos datos, eliminaremos los registros creados en el ejemplo anterior.</w:t>
+      </w:r>
+    </w:p>
+    <w:p>
+      <w:pPr>
+        <w:shd w:val="clear" w:color="auto" w:fill="FFFFFF"/>
+        <w:spacing w:before="100" w:beforeAutospacing="1" w:after="100" w:afterAutospacing="1" w:line="240" w:lineRule="auto"/>
+        <w:jc w:val="center"/>
+        <w:rPr>
+          <w:rFonts w:ascii="Segoe UI" w:eastAsia="Times New Roman" w:hAnsi="Segoe UI" w:cs="Segoe UI"/>
+          <w:color w:val="24292F"/>
+          <w:kern w:val="0"/>
+          <w:sz w:val="24"/>
+          <w:szCs w:val="24"/>
+          <w:lang w:eastAsia="es-CO"/>
+          <w14:ligatures w14:val="none"/>
+        </w:rPr>
+      </w:pPr>
+      <w:r>
+        <w:rPr>
+          <w:rFonts w:ascii="Segoe UI" w:eastAsia="Times New Roman" w:hAnsi="Segoe UI" w:cs="Segoe UI"/>
+          <w:color w:val="24292F"/>
+          <w:kern w:val="0"/>
+          <w:sz w:val="24"/>
+          <w:szCs w:val="24"/>
+          <w:lang w:eastAsia="es-CO"/>
+          <w14:ligatures w14:val="none"/>
+        </w:rPr>
+        <w:drawing>
+          <wp:inline distT="0" distB="0" distL="0" distR="0" wp14:anchorId="6C3D0DA0" wp14:editId="68D8142F">
+            <wp:extent cx="4831555" cy="2527300"/>
+            <wp:effectExtent l="0" t="0" r="7620" b="6350"/>
+            <wp:docPr id="43" name="Imagen 43"/>
+            <wp:cNvGraphicFramePr>
+              <a:graphicFrameLocks xmlns:a="http://schemas.openxmlformats.org/drawingml/2006/main" noChangeAspect="1"/>
+            </wp:cNvGraphicFramePr>
+            <a:graphic xmlns:a="http://schemas.openxmlformats.org/drawingml/2006/main">
+              <a:graphicData uri="http://schemas.openxmlformats.org/drawingml/2006/picture">
+                <pic:pic xmlns:pic="http://schemas.openxmlformats.org/drawingml/2006/picture">
+                  <pic:nvPicPr>
+                    <pic:cNvPr id="1" name=""/>
+                    <pic:cNvPicPr/>
+                  </pic:nvPicPr>
+                  <pic:blipFill>
+                    <a:blip r:embed="rId47"/>
+                    <a:stretch>
+                      <a:fillRect/>
+                    </a:stretch>
+                  </pic:blipFill>
+                  <pic:spPr>
+                    <a:xfrm>
+                      <a:off x="0" y="0"/>
+                      <a:ext cx="4833445" cy="2528289"/>
+                    </a:xfrm>
+                    <a:prstGeom prst="rect">
+                      <a:avLst/>
+                    </a:prstGeom>
+                  </pic:spPr>
+                </pic:pic>
+              </a:graphicData>
+            </a:graphic>
+          </wp:inline>
+        </w:drawing>
+      </w:r>
+    </w:p>
+    <w:p>
+      <w:pPr>
+        <w:shd w:val="clear" w:color="auto" w:fill="FFFFFF"/>
+        <w:spacing w:before="100" w:beforeAutospacing="1" w:after="100" w:afterAutospacing="1" w:line="240" w:lineRule="auto"/>
+        <w:rPr>
+          <w:rFonts w:ascii="Segoe UI" w:eastAsia="Times New Roman" w:hAnsi="Segoe UI" w:cs="Segoe UI"/>
+          <w:b/>
+          <w:bCs/>
+          <w:color w:val="24292F"/>
+          <w:kern w:val="0"/>
+          <w:sz w:val="24"/>
+          <w:szCs w:val="24"/>
+          <w:lang w:eastAsia="es-CO"/>
+          <w14:ligatures w14:val="none"/>
+        </w:rPr>
+      </w:pPr>
+      <w:r>
+        <w:rPr>
+          <w:rFonts w:ascii="Segoe UI" w:eastAsia="Times New Roman" w:hAnsi="Segoe UI" w:cs="Segoe UI"/>
+          <w:b/>
+          <w:bCs/>
+          <w:color w:val="24292F"/>
+          <w:kern w:val="0"/>
+          <w:sz w:val="24"/>
+          <w:szCs w:val="24"/>
+          <w:lang w:eastAsia="es-CO"/>
+          <w14:ligatures w14:val="none"/>
+        </w:rPr>
+        <w:t>Editar:</w:t>
+      </w:r>
+    </w:p>
+    <w:p>
+      <w:pPr>
+        <w:shd w:val="clear" w:color="auto" w:fill="FFFFFF"/>
+        <w:spacing w:before="60" w:after="100" w:afterAutospacing="1" w:line="240" w:lineRule="auto"/>
+        <w:jc w:val="center"/>
+        <w:rPr>
+          <w:rFonts w:ascii="Segoe UI" w:eastAsia="Times New Roman" w:hAnsi="Segoe UI" w:cs="Segoe UI"/>
+          <w:b/>
+          <w:bCs/>
+          <w:color w:val="24292F"/>
+          <w:kern w:val="0"/>
+          <w:sz w:val="24"/>
+          <w:szCs w:val="24"/>
+          <w:lang w:eastAsia="es-CO"/>
+          <w14:ligatures w14:val="none"/>
+        </w:rPr>
+      </w:pPr>
+      <w:r>
+        <w:rPr>
+          <w:rFonts w:ascii="Segoe UI" w:eastAsia="Times New Roman" w:hAnsi="Segoe UI" w:cs="Segoe UI"/>
+          <w:b/>
+          <w:bCs/>
+          <w:color w:val="24292F"/>
+          <w:kern w:val="0"/>
+          <w:sz w:val="24"/>
+          <w:szCs w:val="24"/>
+          <w:lang w:eastAsia="es-CO"/>
+          <w14:ligatures w14:val="none"/>
+        </w:rPr>
+        <w:lastRenderedPageBreak/>
+        <w:drawing>
+          <wp:inline distT="0" distB="0" distL="0" distR="0" wp14:anchorId="36A35778" wp14:editId="4986FD01">
+            <wp:extent cx="5170380" cy="3619500"/>
+            <wp:effectExtent l="0" t="0" r="0" b="0"/>
+            <wp:docPr id="45" name="Imagen 45"/>
+            <wp:cNvGraphicFramePr>
+              <a:graphicFrameLocks xmlns:a="http://schemas.openxmlformats.org/drawingml/2006/main" noChangeAspect="1"/>
+            </wp:cNvGraphicFramePr>
+            <a:graphic xmlns:a="http://schemas.openxmlformats.org/drawingml/2006/main">
+              <a:graphicData uri="http://schemas.openxmlformats.org/drawingml/2006/picture">
+                <pic:pic xmlns:pic="http://schemas.openxmlformats.org/drawingml/2006/picture">
+                  <pic:nvPicPr>
+                    <pic:cNvPr id="1" name=""/>
+                    <pic:cNvPicPr/>
+                  </pic:nvPicPr>
+                  <pic:blipFill>
+                    <a:blip r:embed="rId48"/>
+                    <a:stretch>
+                      <a:fillRect/>
+                    </a:stretch>
+                  </pic:blipFill>
+                  <pic:spPr>
+                    <a:xfrm>
+                      <a:off x="0" y="0"/>
+                      <a:ext cx="5174680" cy="3622510"/>
+                    </a:xfrm>
+                    <a:prstGeom prst="rect">
+                      <a:avLst/>
+                    </a:prstGeom>
+                  </pic:spPr>
+                </pic:pic>
+              </a:graphicData>
+            </a:graphic>
+          </wp:inline>
+        </w:drawing>
+      </w:r>
+    </w:p>
+    <w:p>
+      <w:pPr>
+        <w:shd w:val="clear" w:color="auto" w:fill="FFFFFF"/>
+        <w:spacing w:before="60" w:after="100" w:afterAutospacing="1" w:line="240" w:lineRule="auto"/>
+        <w:rPr>
+          <w:rFonts w:ascii="Segoe UI" w:eastAsia="Times New Roman" w:hAnsi="Segoe UI" w:cs="Segoe UI"/>
+          <w:color w:val="24292F"/>
+          <w:kern w:val="0"/>
+          <w:sz w:val="24"/>
+          <w:szCs w:val="24"/>
+          <w:lang w:eastAsia="es-CO"/>
+          <w14:ligatures w14:val="none"/>
+        </w:rPr>
+      </w:pPr>
+      <w:r>
+        <w:rPr>
+          <w:rFonts w:ascii="Segoe UI" w:eastAsia="Times New Roman" w:hAnsi="Segoe UI" w:cs="Segoe UI"/>
+          <w:color w:val="24292F"/>
+          <w:kern w:val="0"/>
+          <w:sz w:val="24"/>
+          <w:szCs w:val="24"/>
+          <w:lang w:eastAsia="es-CO"/>
+          <w14:ligatures w14:val="none"/>
+        </w:rPr>
+        <w:t>Este procedimiento recibe 4 parámetros, la tabla que se va a modificar, la columna que se va a modificar, el nuevo dato que será ingresado y el identificador del registro que se desea modificar.</w:t>
+      </w:r>
+    </w:p>
+    <w:p>
+      <w:pPr>
+        <w:shd w:val="clear" w:color="auto" w:fill="FFFFFF"/>
+        <w:spacing w:before="60" w:after="100" w:afterAutospacing="1" w:line="240" w:lineRule="auto"/>
+        <w:jc w:val="center"/>
+        <w:rPr>
+          <w:rFonts w:ascii="Segoe UI" w:eastAsia="Times New Roman" w:hAnsi="Segoe UI" w:cs="Segoe UI"/>
+          <w:color w:val="24292F"/>
+          <w:kern w:val="0"/>
+          <w:sz w:val="24"/>
+          <w:szCs w:val="24"/>
+          <w:lang w:eastAsia="es-CO"/>
+          <w14:ligatures w14:val="none"/>
+        </w:rPr>
+      </w:pPr>
+      <w:r>
+        <w:rPr>
+          <w:rFonts w:ascii="Segoe UI" w:eastAsia="Times New Roman" w:hAnsi="Segoe UI" w:cs="Segoe UI"/>
+          <w:color w:val="24292F"/>
+          <w:kern w:val="0"/>
+          <w:sz w:val="24"/>
+          <w:szCs w:val="24"/>
+          <w:lang w:eastAsia="es-CO"/>
+          <w14:ligatures w14:val="none"/>
+        </w:rPr>
+        <w:drawing>
+          <wp:inline distT="0" distB="0" distL="0" distR="0" wp14:anchorId="36A2617D" wp14:editId="734F5183">
+            <wp:extent cx="4806950" cy="2338749"/>
+            <wp:effectExtent l="0" t="0" r="0" b="4445"/>
+            <wp:docPr id="46" name="Imagen 46"/>
+            <wp:cNvGraphicFramePr>
+              <a:graphicFrameLocks xmlns:a="http://schemas.openxmlformats.org/drawingml/2006/main" noChangeAspect="1"/>
+            </wp:cNvGraphicFramePr>
+            <a:graphic xmlns:a="http://schemas.openxmlformats.org/drawingml/2006/main">
+              <a:graphicData uri="http://schemas.openxmlformats.org/drawingml/2006/picture">
+                <pic:pic xmlns:pic="http://schemas.openxmlformats.org/drawingml/2006/picture">
+                  <pic:nvPicPr>
+                    <pic:cNvPr id="1" name=""/>
+                    <pic:cNvPicPr/>
+                  </pic:nvPicPr>
+                  <pic:blipFill>
+                    <a:blip r:embed="rId49"/>
+                    <a:stretch>
+                      <a:fillRect/>
+                    </a:stretch>
+                  </pic:blipFill>
+                  <pic:spPr>
+                    <a:xfrm>
+                      <a:off x="0" y="0"/>
+                      <a:ext cx="4821632" cy="2345892"/>
+                    </a:xfrm>
+                    <a:prstGeom prst="rect">
+                      <a:avLst/>
+                    </a:prstGeom>
+                  </pic:spPr>
+                </pic:pic>
+              </a:graphicData>
+            </a:graphic>
+          </wp:inline>
+        </w:drawing>
+      </w:r>
+    </w:p>
+    <w:p>
+      <w:pPr>
+        <w:shd w:val="clear" w:color="auto" w:fill="FFFFFF"/>
+        <w:spacing w:before="60" w:after="100" w:afterAutospacing="1" w:line="240" w:lineRule="auto"/>
+        <w:rPr>
+          <w:rFonts w:ascii="Segoe UI" w:eastAsia="Times New Roman" w:hAnsi="Segoe UI" w:cs="Segoe UI"/>
+          <w:color w:val="24292F"/>
+          <w:kern w:val="0"/>
+          <w:sz w:val="24"/>
+          <w:szCs w:val="24"/>
+          <w:lang w:eastAsia="es-CO"/>
+          <w14:ligatures w14:val="none"/>
+        </w:rPr>
+      </w:pPr>
+      <w:r>
+        <w:rPr>
+          <w:rFonts w:ascii="Segoe UI" w:eastAsia="Times New Roman" w:hAnsi="Segoe UI" w:cs="Segoe UI"/>
+          <w:color w:val="24292F"/>
+          <w:kern w:val="0"/>
+          <w:sz w:val="24"/>
+          <w:szCs w:val="24"/>
+          <w:lang w:eastAsia="es-CO"/>
+          <w14:ligatures w14:val="none"/>
+        </w:rPr>
+        <w:t>Se puede observar como cambio el titulo del libro (ABC123), antes era el amanecer y ahora es el amanecer2.</w:t>
+      </w:r>
+    </w:p>
+    <w:p>
+      <w:pPr>
+        <w:shd w:val="clear" w:color="auto" w:fill="FFFFFF"/>
+        <w:spacing w:before="60" w:after="100" w:afterAutospacing="1" w:line="240" w:lineRule="auto"/>
+        <w:rPr>
+          <w:rFonts w:ascii="Segoe UI" w:eastAsia="Times New Roman" w:hAnsi="Segoe UI" w:cs="Segoe UI"/>
+          <w:b/>
+          <w:bCs/>
+          <w:color w:val="24292F"/>
+          <w:kern w:val="0"/>
+          <w:sz w:val="24"/>
+          <w:szCs w:val="24"/>
+          <w:lang w:eastAsia="es-CO"/>
+          <w14:ligatures w14:val="none"/>
+        </w:rPr>
+      </w:pPr>
+    </w:p>
+    <w:p>
+      <w:pPr>
+        <w:shd w:val="clear" w:color="auto" w:fill="FFFFFF"/>
+        <w:spacing w:before="60" w:after="100" w:afterAutospacing="1" w:line="240" w:lineRule="auto"/>
+        <w:rPr>
+          <w:rFonts w:ascii="Segoe UI" w:eastAsia="Times New Roman" w:hAnsi="Segoe UI" w:cs="Segoe UI"/>
+          <w:color w:val="24292F"/>
+          <w:kern w:val="0"/>
+          <w:sz w:val="24"/>
+          <w:szCs w:val="24"/>
+          <w:lang w:eastAsia="es-CO"/>
+          <w14:ligatures w14:val="none"/>
+        </w:rPr>
+      </w:pPr>
+      <w:r>
+        <w:rPr>
+          <w:rFonts w:ascii="Segoe UI" w:eastAsia="Times New Roman" w:hAnsi="Segoe UI" w:cs="Segoe UI"/>
+          <w:color w:val="24292F"/>
+          <w:kern w:val="0"/>
+          <w:sz w:val="24"/>
+          <w:szCs w:val="24"/>
+          <w:lang w:eastAsia="es-CO"/>
+          <w14:ligatures w14:val="none"/>
+        </w:rPr>
+        <w:lastRenderedPageBreak/>
+        <w:t>Trigger</w:t>
+      </w:r>
+    </w:p>
     <w:p/>
     <w:sectPr>
       <w:pgSz w:w="12240" w:h="15840"/>
@@ -5010,9 +6197,9 @@
     </w:lvl>
   </w:abstractNum>
   <w:abstractNum w:abstractNumId="1" w15:restartNumberingAfterBreak="0">
-    <w:nsid w:val="4AB94DA7"/>
+    <w:nsid w:val="3C3746AB"/>
     <w:multiLevelType w:val="multilevel"/>
-    <w:tmpl w:val="887A5096"/>
+    <w:tmpl w:val="83D02EB2"/>
     <w:lvl w:ilvl="0">
       <w:start w:val="1"/>
       <w:numFmt w:val="bullet"/>
@@ -5159,6 +6346,155 @@
     </w:lvl>
   </w:abstractNum>
   <w:abstractNum w:abstractNumId="2" w15:restartNumberingAfterBreak="0">
+    <w:nsid w:val="4AB94DA7"/>
+    <w:multiLevelType w:val="multilevel"/>
+    <w:tmpl w:val="887A5096"/>
+    <w:lvl w:ilvl="0">
+      <w:start w:val="1"/>
+      <w:numFmt w:val="bullet"/>
+      <w:lvlText w:val=""/>
+      <w:lvlJc w:val="left"/>
+      <w:pPr>
+        <w:tabs>
+          <w:tab w:val="num" w:pos="720"/>
+        </w:tabs>
+        <w:ind w:left="720" w:hanging="360"/>
+      </w:pPr>
+      <w:rPr>
+        <w:rFonts w:ascii="Symbol" w:hAnsi="Symbol" w:hint="default"/>
+        <w:sz w:val="20"/>
+      </w:rPr>
+    </w:lvl>
+    <w:lvl w:ilvl="1" w:tentative="1">
+      <w:start w:val="1"/>
+      <w:numFmt w:val="bullet"/>
+      <w:lvlText w:val="o"/>
+      <w:lvlJc w:val="left"/>
+      <w:pPr>
+        <w:tabs>
+          <w:tab w:val="num" w:pos="1440"/>
+        </w:tabs>
+        <w:ind w:left="1440" w:hanging="360"/>
+      </w:pPr>
+      <w:rPr>
+        <w:rFonts w:ascii="Courier New" w:hAnsi="Courier New" w:hint="default"/>
+        <w:sz w:val="20"/>
+      </w:rPr>
+    </w:lvl>
+    <w:lvl w:ilvl="2" w:tentative="1">
+      <w:start w:val="1"/>
+      <w:numFmt w:val="bullet"/>
+      <w:lvlText w:val=""/>
+      <w:lvlJc w:val="left"/>
+      <w:pPr>
+        <w:tabs>
+          <w:tab w:val="num" w:pos="2160"/>
+        </w:tabs>
+        <w:ind w:left="2160" w:hanging="360"/>
+      </w:pPr>
+      <w:rPr>
+        <w:rFonts w:ascii="Wingdings" w:hAnsi="Wingdings" w:hint="default"/>
+        <w:sz w:val="20"/>
+      </w:rPr>
+    </w:lvl>
+    <w:lvl w:ilvl="3" w:tentative="1">
+      <w:start w:val="1"/>
+      <w:numFmt w:val="bullet"/>
+      <w:lvlText w:val=""/>
+      <w:lvlJc w:val="left"/>
+      <w:pPr>
+        <w:tabs>
+          <w:tab w:val="num" w:pos="2880"/>
+        </w:tabs>
+        <w:ind w:left="2880" w:hanging="360"/>
+      </w:pPr>
+      <w:rPr>
+        <w:rFonts w:ascii="Wingdings" w:hAnsi="Wingdings" w:hint="default"/>
+        <w:sz w:val="20"/>
+      </w:rPr>
+    </w:lvl>
+    <w:lvl w:ilvl="4" w:tentative="1">
+      <w:start w:val="1"/>
+      <w:numFmt w:val="bullet"/>
+      <w:lvlText w:val=""/>
+      <w:lvlJc w:val="left"/>
+      <w:pPr>
+        <w:tabs>
+          <w:tab w:val="num" w:pos="3600"/>
+        </w:tabs>
+        <w:ind w:left="3600" w:hanging="360"/>
+      </w:pPr>
+      <w:rPr>
+        <w:rFonts w:ascii="Wingdings" w:hAnsi="Wingdings" w:hint="default"/>
+        <w:sz w:val="20"/>
+      </w:rPr>
+    </w:lvl>
+    <w:lvl w:ilvl="5" w:tentative="1">
+      <w:start w:val="1"/>
+      <w:numFmt w:val="bullet"/>
+      <w:lvlText w:val=""/>
+      <w:lvlJc w:val="left"/>
+      <w:pPr>
+        <w:tabs>
+          <w:tab w:val="num" w:pos="4320"/>
+        </w:tabs>
+        <w:ind w:left="4320" w:hanging="360"/>
+      </w:pPr>
+      <w:rPr>
+        <w:rFonts w:ascii="Wingdings" w:hAnsi="Wingdings" w:hint="default"/>
+        <w:sz w:val="20"/>
+      </w:rPr>
+    </w:lvl>
+    <w:lvl w:ilvl="6" w:tentative="1">
+      <w:start w:val="1"/>
+      <w:numFmt w:val="bullet"/>
+      <w:lvlText w:val=""/>
+      <w:lvlJc w:val="left"/>
+      <w:pPr>
+        <w:tabs>
+          <w:tab w:val="num" w:pos="5040"/>
+        </w:tabs>
+        <w:ind w:left="5040" w:hanging="360"/>
+      </w:pPr>
+      <w:rPr>
+        <w:rFonts w:ascii="Wingdings" w:hAnsi="Wingdings" w:hint="default"/>
+        <w:sz w:val="20"/>
+      </w:rPr>
+    </w:lvl>
+    <w:lvl w:ilvl="7" w:tentative="1">
+      <w:start w:val="1"/>
+      <w:numFmt w:val="bullet"/>
+      <w:lvlText w:val=""/>
+      <w:lvlJc w:val="left"/>
+      <w:pPr>
+        <w:tabs>
+          <w:tab w:val="num" w:pos="5760"/>
+        </w:tabs>
+        <w:ind w:left="5760" w:hanging="360"/>
+      </w:pPr>
+      <w:rPr>
+        <w:rFonts w:ascii="Wingdings" w:hAnsi="Wingdings" w:hint="default"/>
+        <w:sz w:val="20"/>
+      </w:rPr>
+    </w:lvl>
+    <w:lvl w:ilvl="8" w:tentative="1">
+      <w:start w:val="1"/>
+      <w:numFmt w:val="bullet"/>
+      <w:lvlText w:val=""/>
+      <w:lvlJc w:val="left"/>
+      <w:pPr>
+        <w:tabs>
+          <w:tab w:val="num" w:pos="6480"/>
+        </w:tabs>
+        <w:ind w:left="6480" w:hanging="360"/>
+      </w:pPr>
+      <w:rPr>
+        <w:rFonts w:ascii="Wingdings" w:hAnsi="Wingdings" w:hint="default"/>
+        <w:sz w:val="20"/>
+      </w:rPr>
+    </w:lvl>
+  </w:abstractNum>
+  <w:abstractNum w:abstractNumId="3" w15:restartNumberingAfterBreak="0">
     <w:nsid w:val="60196DFA"/>
     <w:multiLevelType w:val="hybridMultilevel"/>
     <w:tmpl w:val="EF6EDD42"/>
@@ -5271,12 +6607,15 @@
     </w:lvl>
   </w:abstractNum>
   <w:num w:numId="1" w16cid:durableId="234317269">
-    <w:abstractNumId w:val="2"/>
+    <w:abstractNumId w:val="3"/>
   </w:num>
   <w:num w:numId="2" w16cid:durableId="39212235">
     <w:abstractNumId w:val="0"/>
   </w:num>
   <w:num w:numId="3" w16cid:durableId="1600597416">
+    <w:abstractNumId w:val="2"/>
+  </w:num>
+  <w:num w:numId="4" w16cid:durableId="328414324">
     <w:abstractNumId w:val="1"/>
   </w:num>
 </w:numbering>

</xml_diff>

<commit_message>
Se generan los triggers de la actividad de la librería
</commit_message>
<xml_diff>
--- a/Documento.docx
+++ b/Documento.docx
@@ -6012,17 +6012,22 @@
         <w:spacing w:before="60" w:after="100" w:afterAutospacing="1" w:line="240" w:lineRule="auto"/>
         <w:rPr>
           <w:rFonts w:ascii="Segoe UI" w:eastAsia="Times New Roman" w:hAnsi="Segoe UI" w:cs="Segoe UI"/>
-          <w:color w:val="24292F"/>
-          <w:kern w:val="0"/>
-          <w:sz w:val="24"/>
-          <w:szCs w:val="24"/>
-          <w:lang w:eastAsia="es-CO"/>
-          <w14:ligatures w14:val="none"/>
-        </w:rPr>
-      </w:pPr>
-      <w:r>
-        <w:rPr>
-          <w:rFonts w:ascii="Segoe UI" w:eastAsia="Times New Roman" w:hAnsi="Segoe UI" w:cs="Segoe UI"/>
+          <w:b/>
+          <w:bCs/>
+          <w:color w:val="24292F"/>
+          <w:kern w:val="0"/>
+          <w:sz w:val="24"/>
+          <w:szCs w:val="24"/>
+          <w:lang w:eastAsia="es-CO"/>
+          <w14:ligatures w14:val="none"/>
+        </w:rPr>
+      </w:pPr>
+      <w:proofErr w:type="spellStart"/>
+      <w:r>
+        <w:rPr>
+          <w:rFonts w:ascii="Segoe UI" w:eastAsia="Times New Roman" w:hAnsi="Segoe UI" w:cs="Segoe UI"/>
+          <w:b/>
+          <w:bCs/>
           <w:color w:val="24292F"/>
           <w:kern w:val="0"/>
           <w:sz w:val="24"/>
@@ -6033,6 +6038,462 @@
         <w:lastRenderedPageBreak/>
         <w:t>Trigger</w:t>
       </w:r>
+      <w:r>
+        <w:rPr>
+          <w:rFonts w:ascii="Segoe UI" w:eastAsia="Times New Roman" w:hAnsi="Segoe UI" w:cs="Segoe UI"/>
+          <w:b/>
+          <w:bCs/>
+          <w:color w:val="24292F"/>
+          <w:kern w:val="0"/>
+          <w:sz w:val="24"/>
+          <w:szCs w:val="24"/>
+          <w:lang w:eastAsia="es-CO"/>
+          <w14:ligatures w14:val="none"/>
+        </w:rPr>
+        <w:t>s</w:t>
+      </w:r>
+      <w:proofErr w:type="spellEnd"/>
+    </w:p>
+    <w:p>
+      <w:pPr>
+        <w:shd w:val="clear" w:color="auto" w:fill="FFFFFF"/>
+        <w:spacing w:before="60" w:after="100" w:afterAutospacing="1" w:line="240" w:lineRule="auto"/>
+        <w:rPr>
+          <w:rFonts w:ascii="Segoe UI" w:eastAsia="Times New Roman" w:hAnsi="Segoe UI" w:cs="Segoe UI"/>
+          <w:color w:val="24292F"/>
+          <w:kern w:val="0"/>
+          <w:sz w:val="24"/>
+          <w:szCs w:val="24"/>
+          <w:lang w:eastAsia="es-CO"/>
+          <w14:ligatures w14:val="none"/>
+        </w:rPr>
+      </w:pPr>
+      <w:r>
+        <w:rPr>
+          <w:rFonts w:ascii="Segoe UI" w:eastAsia="Times New Roman" w:hAnsi="Segoe UI" w:cs="Segoe UI"/>
+          <w:color w:val="24292F"/>
+          <w:kern w:val="0"/>
+          <w:sz w:val="24"/>
+          <w:szCs w:val="24"/>
+          <w:lang w:eastAsia="es-CO"/>
+          <w14:ligatures w14:val="none"/>
+        </w:rPr>
+        <w:t xml:space="preserve">Inicio creando la tabla </w:t>
+      </w:r>
+      <w:proofErr w:type="spellStart"/>
+      <w:r>
+        <w:rPr>
+          <w:rFonts w:ascii="Segoe UI" w:eastAsia="Times New Roman" w:hAnsi="Segoe UI" w:cs="Segoe UI"/>
+          <w:color w:val="24292F"/>
+          <w:kern w:val="0"/>
+          <w:sz w:val="24"/>
+          <w:szCs w:val="24"/>
+          <w:lang w:eastAsia="es-CO"/>
+          <w14:ligatures w14:val="none"/>
+        </w:rPr>
+        <w:t>control_de_cambio_libreria</w:t>
+      </w:r>
+      <w:proofErr w:type="spellEnd"/>
+    </w:p>
+    <w:p>
+      <w:pPr>
+        <w:shd w:val="clear" w:color="auto" w:fill="FFFFFF"/>
+        <w:spacing w:before="60" w:after="100" w:afterAutospacing="1" w:line="240" w:lineRule="auto"/>
+        <w:jc w:val="center"/>
+        <w:rPr>
+          <w:rFonts w:ascii="Segoe UI" w:eastAsia="Times New Roman" w:hAnsi="Segoe UI" w:cs="Segoe UI"/>
+          <w:color w:val="24292F"/>
+          <w:kern w:val="0"/>
+          <w:sz w:val="24"/>
+          <w:szCs w:val="24"/>
+          <w:lang w:eastAsia="es-CO"/>
+          <w14:ligatures w14:val="none"/>
+        </w:rPr>
+      </w:pPr>
+      <w:r>
+        <w:rPr>
+          <w:rFonts w:ascii="Segoe UI" w:eastAsia="Times New Roman" w:hAnsi="Segoe UI" w:cs="Segoe UI"/>
+          <w:color w:val="24292F"/>
+          <w:kern w:val="0"/>
+          <w:sz w:val="24"/>
+          <w:szCs w:val="24"/>
+          <w:lang w:eastAsia="es-CO"/>
+          <w14:ligatures w14:val="none"/>
+        </w:rPr>
+        <w:drawing>
+          <wp:inline distT="0" distB="0" distL="0" distR="0" wp14:anchorId="44D1EA44" wp14:editId="27B2EC77">
+            <wp:extent cx="4292600" cy="1252704"/>
+            <wp:effectExtent l="0" t="0" r="0" b="5080"/>
+            <wp:docPr id="48" name="Imagen 48" descr="Interfaz de usuario gráfica, Texto, Aplicación&#10;&#10;Descripción generada automáticamente"/>
+            <wp:cNvGraphicFramePr>
+              <a:graphicFrameLocks xmlns:a="http://schemas.openxmlformats.org/drawingml/2006/main" noChangeAspect="1"/>
+            </wp:cNvGraphicFramePr>
+            <a:graphic xmlns:a="http://schemas.openxmlformats.org/drawingml/2006/main">
+              <a:graphicData uri="http://schemas.openxmlformats.org/drawingml/2006/picture">
+                <pic:pic xmlns:pic="http://schemas.openxmlformats.org/drawingml/2006/picture">
+                  <pic:nvPicPr>
+                    <pic:cNvPr id="48" name="Imagen 48" descr="Interfaz de usuario gráfica, Texto, Aplicación&#10;&#10;Descripción generada automáticamente"/>
+                    <pic:cNvPicPr/>
+                  </pic:nvPicPr>
+                  <pic:blipFill>
+                    <a:blip r:embed="rId50"/>
+                    <a:stretch>
+                      <a:fillRect/>
+                    </a:stretch>
+                  </pic:blipFill>
+                  <pic:spPr>
+                    <a:xfrm>
+                      <a:off x="0" y="0"/>
+                      <a:ext cx="4301115" cy="1255189"/>
+                    </a:xfrm>
+                    <a:prstGeom prst="rect">
+                      <a:avLst/>
+                    </a:prstGeom>
+                  </pic:spPr>
+                </pic:pic>
+              </a:graphicData>
+            </a:graphic>
+          </wp:inline>
+        </w:drawing>
+      </w:r>
+    </w:p>
+    <w:p>
+      <w:pPr>
+        <w:shd w:val="clear" w:color="auto" w:fill="FFFFFF"/>
+        <w:spacing w:before="60" w:after="100" w:afterAutospacing="1" w:line="240" w:lineRule="auto"/>
+        <w:rPr>
+          <w:rFonts w:ascii="Segoe UI" w:eastAsia="Times New Roman" w:hAnsi="Segoe UI" w:cs="Segoe UI"/>
+          <w:color w:val="24292F"/>
+          <w:kern w:val="0"/>
+          <w:sz w:val="24"/>
+          <w:szCs w:val="24"/>
+          <w:lang w:eastAsia="es-CO"/>
+          <w14:ligatures w14:val="none"/>
+        </w:rPr>
+      </w:pPr>
+      <w:r>
+        <w:rPr>
+          <w:rFonts w:ascii="Segoe UI" w:eastAsia="Times New Roman" w:hAnsi="Segoe UI" w:cs="Segoe UI"/>
+          <w:color w:val="24292F"/>
+          <w:kern w:val="0"/>
+          <w:sz w:val="24"/>
+          <w:szCs w:val="24"/>
+          <w:lang w:eastAsia="es-CO"/>
+          <w14:ligatures w14:val="none"/>
+        </w:rPr>
+        <w:t xml:space="preserve">Creación de </w:t>
+      </w:r>
+      <w:proofErr w:type="spellStart"/>
+      <w:r>
+        <w:rPr>
+          <w:rFonts w:ascii="Segoe UI" w:eastAsia="Times New Roman" w:hAnsi="Segoe UI" w:cs="Segoe UI"/>
+          <w:color w:val="24292F"/>
+          <w:kern w:val="0"/>
+          <w:sz w:val="24"/>
+          <w:szCs w:val="24"/>
+          <w:lang w:eastAsia="es-CO"/>
+          <w14:ligatures w14:val="none"/>
+        </w:rPr>
+        <w:t>triggers</w:t>
+      </w:r>
+      <w:proofErr w:type="spellEnd"/>
+    </w:p>
+    <w:p>
+      <w:pPr>
+        <w:shd w:val="clear" w:color="auto" w:fill="FFFFFF"/>
+        <w:spacing w:before="60" w:after="100" w:afterAutospacing="1" w:line="240" w:lineRule="auto"/>
+        <w:jc w:val="center"/>
+        <w:rPr>
+          <w:rFonts w:ascii="Segoe UI" w:eastAsia="Times New Roman" w:hAnsi="Segoe UI" w:cs="Segoe UI"/>
+          <w:color w:val="24292F"/>
+          <w:kern w:val="0"/>
+          <w:sz w:val="24"/>
+          <w:szCs w:val="24"/>
+          <w:lang w:eastAsia="es-CO"/>
+          <w14:ligatures w14:val="none"/>
+        </w:rPr>
+      </w:pPr>
+      <w:r>
+        <w:rPr>
+          <w:rFonts w:ascii="Segoe UI" w:eastAsia="Times New Roman" w:hAnsi="Segoe UI" w:cs="Segoe UI"/>
+          <w:color w:val="24292F"/>
+          <w:kern w:val="0"/>
+          <w:sz w:val="24"/>
+          <w:szCs w:val="24"/>
+          <w:lang w:eastAsia="es-CO"/>
+          <w14:ligatures w14:val="none"/>
+        </w:rPr>
+        <w:drawing>
+          <wp:inline distT="0" distB="0" distL="0" distR="0" wp14:anchorId="287A0063" wp14:editId="52F5641F">
+            <wp:extent cx="3663647" cy="2413000"/>
+            <wp:effectExtent l="0" t="0" r="0" b="6350"/>
+            <wp:docPr id="47" name="Imagen 47"/>
+            <wp:cNvGraphicFramePr>
+              <a:graphicFrameLocks xmlns:a="http://schemas.openxmlformats.org/drawingml/2006/main" noChangeAspect="1"/>
+            </wp:cNvGraphicFramePr>
+            <a:graphic xmlns:a="http://schemas.openxmlformats.org/drawingml/2006/main">
+              <a:graphicData uri="http://schemas.openxmlformats.org/drawingml/2006/picture">
+                <pic:pic xmlns:pic="http://schemas.openxmlformats.org/drawingml/2006/picture">
+                  <pic:nvPicPr>
+                    <pic:cNvPr id="1" name=""/>
+                    <pic:cNvPicPr/>
+                  </pic:nvPicPr>
+                  <pic:blipFill>
+                    <a:blip r:embed="rId51"/>
+                    <a:stretch>
+                      <a:fillRect/>
+                    </a:stretch>
+                  </pic:blipFill>
+                  <pic:spPr>
+                    <a:xfrm>
+                      <a:off x="0" y="0"/>
+                      <a:ext cx="3673582" cy="2419543"/>
+                    </a:xfrm>
+                    <a:prstGeom prst="rect">
+                      <a:avLst/>
+                    </a:prstGeom>
+                  </pic:spPr>
+                </pic:pic>
+              </a:graphicData>
+            </a:graphic>
+          </wp:inline>
+        </w:drawing>
+      </w:r>
+    </w:p>
+    <w:p>
+      <w:pPr>
+        <w:shd w:val="clear" w:color="auto" w:fill="FFFFFF"/>
+        <w:spacing w:before="60" w:after="100" w:afterAutospacing="1" w:line="240" w:lineRule="auto"/>
+        <w:rPr>
+          <w:rFonts w:ascii="Segoe UI" w:eastAsia="Times New Roman" w:hAnsi="Segoe UI" w:cs="Segoe UI"/>
+          <w:color w:val="24292F"/>
+          <w:kern w:val="0"/>
+          <w:sz w:val="24"/>
+          <w:szCs w:val="24"/>
+          <w:lang w:eastAsia="es-CO"/>
+          <w14:ligatures w14:val="none"/>
+        </w:rPr>
+      </w:pPr>
+      <w:r>
+        <w:rPr>
+          <w:rFonts w:ascii="Segoe UI" w:eastAsia="Times New Roman" w:hAnsi="Segoe UI" w:cs="Segoe UI"/>
+          <w:color w:val="24292F"/>
+          <w:kern w:val="0"/>
+          <w:sz w:val="24"/>
+          <w:szCs w:val="24"/>
+          <w:lang w:eastAsia="es-CO"/>
+          <w14:ligatures w14:val="none"/>
+        </w:rPr>
+        <w:t xml:space="preserve">Se crean los </w:t>
+      </w:r>
+      <w:proofErr w:type="spellStart"/>
+      <w:r>
+        <w:rPr>
+          <w:rFonts w:ascii="Segoe UI" w:eastAsia="Times New Roman" w:hAnsi="Segoe UI" w:cs="Segoe UI"/>
+          <w:color w:val="24292F"/>
+          <w:kern w:val="0"/>
+          <w:sz w:val="24"/>
+          <w:szCs w:val="24"/>
+          <w:lang w:eastAsia="es-CO"/>
+          <w14:ligatures w14:val="none"/>
+        </w:rPr>
+        <w:t>triggers</w:t>
+      </w:r>
+      <w:proofErr w:type="spellEnd"/>
+      <w:r>
+        <w:rPr>
+          <w:rFonts w:ascii="Segoe UI" w:eastAsia="Times New Roman" w:hAnsi="Segoe UI" w:cs="Segoe UI"/>
+          <w:color w:val="24292F"/>
+          <w:kern w:val="0"/>
+          <w:sz w:val="24"/>
+          <w:szCs w:val="24"/>
+          <w:lang w:eastAsia="es-CO"/>
+          <w14:ligatures w14:val="none"/>
+        </w:rPr>
+        <w:t xml:space="preserve"> </w:t>
+      </w:r>
+      <w:proofErr w:type="spellStart"/>
+      <w:r>
+        <w:rPr>
+          <w:rFonts w:ascii="Segoe UI" w:eastAsia="Times New Roman" w:hAnsi="Segoe UI" w:cs="Segoe UI"/>
+          <w:color w:val="24292F"/>
+          <w:kern w:val="0"/>
+          <w:sz w:val="24"/>
+          <w:szCs w:val="24"/>
+          <w:lang w:eastAsia="es-CO"/>
+          <w14:ligatures w14:val="none"/>
+        </w:rPr>
+        <w:t>ins_libro</w:t>
+      </w:r>
+      <w:proofErr w:type="spellEnd"/>
+      <w:r>
+        <w:rPr>
+          <w:rFonts w:ascii="Segoe UI" w:eastAsia="Times New Roman" w:hAnsi="Segoe UI" w:cs="Segoe UI"/>
+          <w:color w:val="24292F"/>
+          <w:kern w:val="0"/>
+          <w:sz w:val="24"/>
+          <w:szCs w:val="24"/>
+          <w:lang w:eastAsia="es-CO"/>
+          <w14:ligatures w14:val="none"/>
+        </w:rPr>
+        <w:t xml:space="preserve"> y </w:t>
+      </w:r>
+      <w:proofErr w:type="spellStart"/>
+      <w:r>
+        <w:rPr>
+          <w:rFonts w:ascii="Segoe UI" w:eastAsia="Times New Roman" w:hAnsi="Segoe UI" w:cs="Segoe UI"/>
+          <w:color w:val="24292F"/>
+          <w:kern w:val="0"/>
+          <w:sz w:val="24"/>
+          <w:szCs w:val="24"/>
+          <w:lang w:eastAsia="es-CO"/>
+          <w14:ligatures w14:val="none"/>
+        </w:rPr>
+        <w:t>del_libro</w:t>
+      </w:r>
+      <w:proofErr w:type="spellEnd"/>
+      <w:r>
+        <w:rPr>
+          <w:rFonts w:ascii="Segoe UI" w:eastAsia="Times New Roman" w:hAnsi="Segoe UI" w:cs="Segoe UI"/>
+          <w:color w:val="24292F"/>
+          <w:kern w:val="0"/>
+          <w:sz w:val="24"/>
+          <w:szCs w:val="24"/>
+          <w:lang w:eastAsia="es-CO"/>
+          <w14:ligatures w14:val="none"/>
+        </w:rPr>
+        <w:t xml:space="preserve">, uno se encarga de los registros de creación y el otro de los registros de eliminación respectivamente, y estos registros son guardados en la tabla </w:t>
+      </w:r>
+      <w:proofErr w:type="spellStart"/>
+      <w:r>
+        <w:rPr>
+          <w:rFonts w:ascii="Segoe UI" w:eastAsia="Times New Roman" w:hAnsi="Segoe UI" w:cs="Segoe UI"/>
+          <w:color w:val="24292F"/>
+          <w:kern w:val="0"/>
+          <w:sz w:val="24"/>
+          <w:szCs w:val="24"/>
+          <w:lang w:eastAsia="es-CO"/>
+          <w14:ligatures w14:val="none"/>
+        </w:rPr>
+        <w:t>control_de_cambio_libreria</w:t>
+      </w:r>
+      <w:proofErr w:type="spellEnd"/>
+      <w:r>
+        <w:rPr>
+          <w:rFonts w:ascii="Segoe UI" w:eastAsia="Times New Roman" w:hAnsi="Segoe UI" w:cs="Segoe UI"/>
+          <w:color w:val="24292F"/>
+          <w:kern w:val="0"/>
+          <w:sz w:val="24"/>
+          <w:szCs w:val="24"/>
+          <w:lang w:eastAsia="es-CO"/>
+          <w14:ligatures w14:val="none"/>
+        </w:rPr>
+        <w:t>.</w:t>
+      </w:r>
+    </w:p>
+    <w:p>
+      <w:pPr>
+        <w:shd w:val="clear" w:color="auto" w:fill="FFFFFF"/>
+        <w:spacing w:before="60" w:after="100" w:afterAutospacing="1" w:line="240" w:lineRule="auto"/>
+        <w:jc w:val="center"/>
+        <w:rPr>
+          <w:rFonts w:ascii="Segoe UI" w:eastAsia="Times New Roman" w:hAnsi="Segoe UI" w:cs="Segoe UI"/>
+          <w:color w:val="24292F"/>
+          <w:kern w:val="0"/>
+          <w:sz w:val="24"/>
+          <w:szCs w:val="24"/>
+          <w:lang w:eastAsia="es-CO"/>
+          <w14:ligatures w14:val="none"/>
+        </w:rPr>
+      </w:pPr>
+      <w:r>
+        <w:rPr>
+          <w:rFonts w:ascii="Segoe UI" w:eastAsia="Times New Roman" w:hAnsi="Segoe UI" w:cs="Segoe UI"/>
+          <w:color w:val="24292F"/>
+          <w:kern w:val="0"/>
+          <w:sz w:val="24"/>
+          <w:szCs w:val="24"/>
+          <w:lang w:eastAsia="es-CO"/>
+          <w14:ligatures w14:val="none"/>
+        </w:rPr>
+        <w:drawing>
+          <wp:inline distT="0" distB="0" distL="0" distR="0" wp14:anchorId="700A8D01" wp14:editId="1D8370BB">
+            <wp:extent cx="2997200" cy="1804140"/>
+            <wp:effectExtent l="0" t="0" r="0" b="5715"/>
+            <wp:docPr id="49" name="Imagen 49"/>
+            <wp:cNvGraphicFramePr>
+              <a:graphicFrameLocks xmlns:a="http://schemas.openxmlformats.org/drawingml/2006/main" noChangeAspect="1"/>
+            </wp:cNvGraphicFramePr>
+            <a:graphic xmlns:a="http://schemas.openxmlformats.org/drawingml/2006/main">
+              <a:graphicData uri="http://schemas.openxmlformats.org/drawingml/2006/picture">
+                <pic:pic xmlns:pic="http://schemas.openxmlformats.org/drawingml/2006/picture">
+                  <pic:nvPicPr>
+                    <pic:cNvPr id="1" name=""/>
+                    <pic:cNvPicPr/>
+                  </pic:nvPicPr>
+                  <pic:blipFill>
+                    <a:blip r:embed="rId52"/>
+                    <a:stretch>
+                      <a:fillRect/>
+                    </a:stretch>
+                  </pic:blipFill>
+                  <pic:spPr>
+                    <a:xfrm>
+                      <a:off x="0" y="0"/>
+                      <a:ext cx="3003734" cy="1808073"/>
+                    </a:xfrm>
+                    <a:prstGeom prst="rect">
+                      <a:avLst/>
+                    </a:prstGeom>
+                  </pic:spPr>
+                </pic:pic>
+              </a:graphicData>
+            </a:graphic>
+          </wp:inline>
+        </w:drawing>
+      </w:r>
+    </w:p>
+    <w:p>
+      <w:pPr>
+        <w:shd w:val="clear" w:color="auto" w:fill="FFFFFF"/>
+        <w:spacing w:before="60" w:after="100" w:afterAutospacing="1" w:line="240" w:lineRule="auto"/>
+        <w:rPr>
+          <w:rFonts w:ascii="Segoe UI" w:eastAsia="Times New Roman" w:hAnsi="Segoe UI" w:cs="Segoe UI"/>
+          <w:color w:val="24292F"/>
+          <w:kern w:val="0"/>
+          <w:sz w:val="24"/>
+          <w:szCs w:val="24"/>
+          <w:lang w:eastAsia="es-CO"/>
+          <w14:ligatures w14:val="none"/>
+        </w:rPr>
+      </w:pPr>
+      <w:r>
+        <w:rPr>
+          <w:rFonts w:ascii="Segoe UI" w:eastAsia="Times New Roman" w:hAnsi="Segoe UI" w:cs="Segoe UI"/>
+          <w:color w:val="24292F"/>
+          <w:kern w:val="0"/>
+          <w:sz w:val="24"/>
+          <w:szCs w:val="24"/>
+          <w:lang w:eastAsia="es-CO"/>
+          <w14:ligatures w14:val="none"/>
+        </w:rPr>
+        <w:t>Como se puede observar, funcionan perfectamente.</w:t>
+      </w:r>
+    </w:p>
+    <w:p>
+      <w:pPr>
+        <w:shd w:val="clear" w:color="auto" w:fill="FFFFFF"/>
+        <w:spacing w:before="60" w:after="100" w:afterAutospacing="1" w:line="240" w:lineRule="auto"/>
+        <w:rPr>
+          <w:rFonts w:ascii="Segoe UI" w:eastAsia="Times New Roman" w:hAnsi="Segoe UI" w:cs="Segoe UI"/>
+          <w:color w:val="24292F"/>
+          <w:kern w:val="0"/>
+          <w:sz w:val="24"/>
+          <w:szCs w:val="24"/>
+          <w:lang w:eastAsia="es-CO"/>
+          <w14:ligatures w14:val="none"/>
+        </w:rPr>
+      </w:pPr>
     </w:p>
     <w:p/>
     <w:sectPr>

</xml_diff>

<commit_message>
Se generan los procedimientos y triggers del hospital y se da por por terminada la actividad 5 y 6.
</commit_message>
<xml_diff>
--- a/Documento.docx
+++ b/Documento.docx
@@ -4879,18 +4879,253 @@
           <w14:ligatures w14:val="none"/>
         </w:rPr>
       </w:pPr>
-      <w:r>
-        <w:rPr>
-          <w:rFonts w:ascii="Segoe UI" w:eastAsia="Times New Roman" w:hAnsi="Segoe UI" w:cs="Segoe UI"/>
-          <w:b/>
-          <w:bCs/>
-          <w:color w:val="24292F"/>
-          <w:kern w:val="0"/>
-          <w:sz w:val="24"/>
-          <w:szCs w:val="24"/>
-          <w:lang w:eastAsia="es-CO"/>
-          <w14:ligatures w14:val="none"/>
-        </w:rPr>
+    </w:p>
+    <w:p>
+      <w:pPr>
+        <w:shd w:val="clear" w:color="auto" w:fill="FFFFFF"/>
+        <w:spacing w:before="60" w:after="100" w:afterAutospacing="1" w:line="240" w:lineRule="auto"/>
+        <w:jc w:val="center"/>
+        <w:rPr>
+          <w:rFonts w:ascii="Segoe UI" w:eastAsia="Times New Roman" w:hAnsi="Segoe UI" w:cs="Segoe UI"/>
+          <w:b/>
+          <w:bCs/>
+          <w:color w:val="24292F"/>
+          <w:kern w:val="0"/>
+          <w:sz w:val="24"/>
+          <w:szCs w:val="24"/>
+          <w:lang w:eastAsia="es-CO"/>
+          <w14:ligatures w14:val="none"/>
+        </w:rPr>
+      </w:pPr>
+    </w:p>
+    <w:p>
+      <w:pPr>
+        <w:shd w:val="clear" w:color="auto" w:fill="FFFFFF"/>
+        <w:spacing w:before="60" w:after="100" w:afterAutospacing="1" w:line="240" w:lineRule="auto"/>
+        <w:jc w:val="center"/>
+        <w:rPr>
+          <w:rFonts w:ascii="Segoe UI" w:eastAsia="Times New Roman" w:hAnsi="Segoe UI" w:cs="Segoe UI"/>
+          <w:b/>
+          <w:bCs/>
+          <w:color w:val="24292F"/>
+          <w:kern w:val="0"/>
+          <w:sz w:val="24"/>
+          <w:szCs w:val="24"/>
+          <w:lang w:eastAsia="es-CO"/>
+          <w14:ligatures w14:val="none"/>
+        </w:rPr>
+      </w:pPr>
+    </w:p>
+    <w:p>
+      <w:pPr>
+        <w:shd w:val="clear" w:color="auto" w:fill="FFFFFF"/>
+        <w:spacing w:before="60" w:after="100" w:afterAutospacing="1" w:line="240" w:lineRule="auto"/>
+        <w:jc w:val="center"/>
+        <w:rPr>
+          <w:rFonts w:ascii="Segoe UI" w:eastAsia="Times New Roman" w:hAnsi="Segoe UI" w:cs="Segoe UI"/>
+          <w:b/>
+          <w:bCs/>
+          <w:color w:val="24292F"/>
+          <w:kern w:val="0"/>
+          <w:sz w:val="24"/>
+          <w:szCs w:val="24"/>
+          <w:lang w:eastAsia="es-CO"/>
+          <w14:ligatures w14:val="none"/>
+        </w:rPr>
+      </w:pPr>
+    </w:p>
+    <w:p>
+      <w:pPr>
+        <w:shd w:val="clear" w:color="auto" w:fill="FFFFFF"/>
+        <w:spacing w:before="60" w:after="100" w:afterAutospacing="1" w:line="240" w:lineRule="auto"/>
+        <w:jc w:val="center"/>
+        <w:rPr>
+          <w:rFonts w:ascii="Segoe UI" w:eastAsia="Times New Roman" w:hAnsi="Segoe UI" w:cs="Segoe UI"/>
+          <w:b/>
+          <w:bCs/>
+          <w:color w:val="24292F"/>
+          <w:kern w:val="0"/>
+          <w:sz w:val="24"/>
+          <w:szCs w:val="24"/>
+          <w:lang w:eastAsia="es-CO"/>
+          <w14:ligatures w14:val="none"/>
+        </w:rPr>
+      </w:pPr>
+    </w:p>
+    <w:p>
+      <w:pPr>
+        <w:shd w:val="clear" w:color="auto" w:fill="FFFFFF"/>
+        <w:spacing w:before="60" w:after="100" w:afterAutospacing="1" w:line="240" w:lineRule="auto"/>
+        <w:jc w:val="center"/>
+        <w:rPr>
+          <w:rFonts w:ascii="Segoe UI" w:eastAsia="Times New Roman" w:hAnsi="Segoe UI" w:cs="Segoe UI"/>
+          <w:b/>
+          <w:bCs/>
+          <w:color w:val="24292F"/>
+          <w:kern w:val="0"/>
+          <w:sz w:val="24"/>
+          <w:szCs w:val="24"/>
+          <w:lang w:eastAsia="es-CO"/>
+          <w14:ligatures w14:val="none"/>
+        </w:rPr>
+      </w:pPr>
+    </w:p>
+    <w:p>
+      <w:pPr>
+        <w:shd w:val="clear" w:color="auto" w:fill="FFFFFF"/>
+        <w:spacing w:before="60" w:after="100" w:afterAutospacing="1" w:line="240" w:lineRule="auto"/>
+        <w:jc w:val="center"/>
+        <w:rPr>
+          <w:rFonts w:ascii="Segoe UI" w:eastAsia="Times New Roman" w:hAnsi="Segoe UI" w:cs="Segoe UI"/>
+          <w:b/>
+          <w:bCs/>
+          <w:color w:val="24292F"/>
+          <w:kern w:val="0"/>
+          <w:sz w:val="24"/>
+          <w:szCs w:val="24"/>
+          <w:lang w:eastAsia="es-CO"/>
+          <w14:ligatures w14:val="none"/>
+        </w:rPr>
+      </w:pPr>
+    </w:p>
+    <w:p>
+      <w:pPr>
+        <w:shd w:val="clear" w:color="auto" w:fill="FFFFFF"/>
+        <w:spacing w:before="60" w:after="100" w:afterAutospacing="1" w:line="240" w:lineRule="auto"/>
+        <w:jc w:val="center"/>
+        <w:rPr>
+          <w:rFonts w:ascii="Segoe UI" w:eastAsia="Times New Roman" w:hAnsi="Segoe UI" w:cs="Segoe UI"/>
+          <w:b/>
+          <w:bCs/>
+          <w:color w:val="24292F"/>
+          <w:kern w:val="0"/>
+          <w:sz w:val="24"/>
+          <w:szCs w:val="24"/>
+          <w:lang w:eastAsia="es-CO"/>
+          <w14:ligatures w14:val="none"/>
+        </w:rPr>
+      </w:pPr>
+    </w:p>
+    <w:p>
+      <w:pPr>
+        <w:shd w:val="clear" w:color="auto" w:fill="FFFFFF"/>
+        <w:spacing w:before="60" w:after="100" w:afterAutospacing="1" w:line="240" w:lineRule="auto"/>
+        <w:jc w:val="center"/>
+        <w:rPr>
+          <w:rFonts w:ascii="Segoe UI" w:eastAsia="Times New Roman" w:hAnsi="Segoe UI" w:cs="Segoe UI"/>
+          <w:b/>
+          <w:bCs/>
+          <w:color w:val="24292F"/>
+          <w:kern w:val="0"/>
+          <w:sz w:val="24"/>
+          <w:szCs w:val="24"/>
+          <w:lang w:eastAsia="es-CO"/>
+          <w14:ligatures w14:val="none"/>
+        </w:rPr>
+      </w:pPr>
+    </w:p>
+    <w:p>
+      <w:pPr>
+        <w:shd w:val="clear" w:color="auto" w:fill="FFFFFF"/>
+        <w:spacing w:before="60" w:after="100" w:afterAutospacing="1" w:line="240" w:lineRule="auto"/>
+        <w:jc w:val="center"/>
+        <w:rPr>
+          <w:rFonts w:ascii="Segoe UI" w:eastAsia="Times New Roman" w:hAnsi="Segoe UI" w:cs="Segoe UI"/>
+          <w:b/>
+          <w:bCs/>
+          <w:color w:val="24292F"/>
+          <w:kern w:val="0"/>
+          <w:sz w:val="24"/>
+          <w:szCs w:val="24"/>
+          <w:lang w:eastAsia="es-CO"/>
+          <w14:ligatures w14:val="none"/>
+        </w:rPr>
+      </w:pPr>
+    </w:p>
+    <w:p>
+      <w:pPr>
+        <w:shd w:val="clear" w:color="auto" w:fill="FFFFFF"/>
+        <w:spacing w:before="60" w:after="100" w:afterAutospacing="1" w:line="240" w:lineRule="auto"/>
+        <w:jc w:val="center"/>
+        <w:rPr>
+          <w:rFonts w:ascii="Segoe UI" w:eastAsia="Times New Roman" w:hAnsi="Segoe UI" w:cs="Segoe UI"/>
+          <w:b/>
+          <w:bCs/>
+          <w:color w:val="24292F"/>
+          <w:kern w:val="0"/>
+          <w:sz w:val="24"/>
+          <w:szCs w:val="24"/>
+          <w:lang w:eastAsia="es-CO"/>
+          <w14:ligatures w14:val="none"/>
+        </w:rPr>
+      </w:pPr>
+    </w:p>
+    <w:p>
+      <w:pPr>
+        <w:shd w:val="clear" w:color="auto" w:fill="FFFFFF"/>
+        <w:spacing w:before="60" w:after="100" w:afterAutospacing="1" w:line="240" w:lineRule="auto"/>
+        <w:jc w:val="center"/>
+        <w:rPr>
+          <w:rFonts w:ascii="Segoe UI" w:eastAsia="Times New Roman" w:hAnsi="Segoe UI" w:cs="Segoe UI"/>
+          <w:b/>
+          <w:bCs/>
+          <w:color w:val="24292F"/>
+          <w:kern w:val="0"/>
+          <w:sz w:val="24"/>
+          <w:szCs w:val="24"/>
+          <w:lang w:eastAsia="es-CO"/>
+          <w14:ligatures w14:val="none"/>
+        </w:rPr>
+      </w:pPr>
+    </w:p>
+    <w:p>
+      <w:pPr>
+        <w:shd w:val="clear" w:color="auto" w:fill="FFFFFF"/>
+        <w:spacing w:before="60" w:after="100" w:afterAutospacing="1" w:line="240" w:lineRule="auto"/>
+        <w:jc w:val="center"/>
+        <w:rPr>
+          <w:rFonts w:ascii="Segoe UI" w:eastAsia="Times New Roman" w:hAnsi="Segoe UI" w:cs="Segoe UI"/>
+          <w:b/>
+          <w:bCs/>
+          <w:color w:val="24292F"/>
+          <w:kern w:val="0"/>
+          <w:sz w:val="24"/>
+          <w:szCs w:val="24"/>
+          <w:lang w:eastAsia="es-CO"/>
+          <w14:ligatures w14:val="none"/>
+        </w:rPr>
+      </w:pPr>
+    </w:p>
+    <w:p>
+      <w:pPr>
+        <w:shd w:val="clear" w:color="auto" w:fill="FFFFFF"/>
+        <w:spacing w:before="60" w:after="100" w:afterAutospacing="1" w:line="240" w:lineRule="auto"/>
+        <w:jc w:val="center"/>
+        <w:rPr>
+          <w:rFonts w:ascii="Segoe UI" w:eastAsia="Times New Roman" w:hAnsi="Segoe UI" w:cs="Segoe UI"/>
+          <w:b/>
+          <w:bCs/>
+          <w:color w:val="24292F"/>
+          <w:kern w:val="0"/>
+          <w:sz w:val="24"/>
+          <w:szCs w:val="24"/>
+          <w:lang w:eastAsia="es-CO"/>
+          <w14:ligatures w14:val="none"/>
+        </w:rPr>
+      </w:pPr>
+      <w:r>
+        <w:rPr>
+          <w:rFonts w:ascii="Segoe UI" w:eastAsia="Times New Roman" w:hAnsi="Segoe UI" w:cs="Segoe UI"/>
+          <w:b/>
+          <w:bCs/>
+          <w:color w:val="24292F"/>
+          <w:kern w:val="0"/>
+          <w:sz w:val="24"/>
+          <w:szCs w:val="24"/>
+          <w:lang w:eastAsia="es-CO"/>
+          <w14:ligatures w14:val="none"/>
+        </w:rPr>
+        <w:lastRenderedPageBreak/>
         <w:t>TERCERA ACTIVIDAD</w:t>
       </w:r>
     </w:p>
@@ -4900,25 +5135,29 @@
         <w:spacing w:before="100" w:beforeAutospacing="1" w:after="100" w:afterAutospacing="1" w:line="240" w:lineRule="auto"/>
         <w:rPr>
           <w:rFonts w:ascii="Segoe UI" w:eastAsia="Times New Roman" w:hAnsi="Segoe UI" w:cs="Segoe UI"/>
-          <w:color w:val="24292F"/>
-          <w:kern w:val="0"/>
-          <w:sz w:val="24"/>
-          <w:szCs w:val="24"/>
-          <w:lang w:eastAsia="es-CO"/>
-          <w14:ligatures w14:val="none"/>
-        </w:rPr>
-      </w:pPr>
-      <w:r>
-        <w:rPr>
-          <w:rFonts w:ascii="Segoe UI" w:eastAsia="Times New Roman" w:hAnsi="Segoe UI" w:cs="Segoe UI"/>
-          <w:color w:val="24292F"/>
-          <w:kern w:val="0"/>
-          <w:sz w:val="24"/>
-          <w:szCs w:val="24"/>
-          <w:lang w:eastAsia="es-CO"/>
-          <w14:ligatures w14:val="none"/>
-        </w:rPr>
-        <w:t>Elabore 4 procedimientos almacenados que me permitan agregar, actualizar, consultar y borrar, en una de las tablas de la librería (primera actividad).</w:t>
+          <w:b/>
+          <w:bCs/>
+          <w:color w:val="24292F"/>
+          <w:kern w:val="0"/>
+          <w:sz w:val="24"/>
+          <w:szCs w:val="24"/>
+          <w:lang w:eastAsia="es-CO"/>
+          <w14:ligatures w14:val="none"/>
+        </w:rPr>
+      </w:pPr>
+      <w:r>
+        <w:rPr>
+          <w:rFonts w:ascii="Segoe UI" w:eastAsia="Times New Roman" w:hAnsi="Segoe UI" w:cs="Segoe UI"/>
+          <w:b/>
+          <w:bCs/>
+          <w:color w:val="24292F"/>
+          <w:kern w:val="0"/>
+          <w:sz w:val="24"/>
+          <w:szCs w:val="24"/>
+          <w:lang w:eastAsia="es-CO"/>
+          <w14:ligatures w14:val="none"/>
+        </w:rPr>
+        <w:t>Procedimientos actividad 1</w:t>
       </w:r>
     </w:p>
     <w:p>
@@ -4956,6 +5195,7 @@
       <w:pPr>
         <w:shd w:val="clear" w:color="auto" w:fill="FFFFFF"/>
         <w:spacing w:before="100" w:beforeAutospacing="1" w:after="100" w:afterAutospacing="1" w:line="240" w:lineRule="auto"/>
+        <w:jc w:val="center"/>
         <w:rPr>
           <w:rFonts w:ascii="Segoe UI" w:eastAsia="Times New Roman" w:hAnsi="Segoe UI" w:cs="Segoe UI"/>
           <w:color w:val="24292F"/>
@@ -4977,9 +5217,9 @@
           <w14:ligatures w14:val="none"/>
         </w:rPr>
         <w:drawing>
-          <wp:inline distT="0" distB="0" distL="0" distR="0" wp14:anchorId="5A6A67AA" wp14:editId="13C8BE4E">
-            <wp:extent cx="5612130" cy="1388110"/>
-            <wp:effectExtent l="0" t="0" r="7620" b="2540"/>
+          <wp:inline distT="0" distB="0" distL="0" distR="0" wp14:anchorId="5A6A67AA" wp14:editId="535CD09B">
+            <wp:extent cx="5238750" cy="1295758"/>
+            <wp:effectExtent l="0" t="0" r="0" b="0"/>
             <wp:docPr id="11" name="Imagen 11" descr="Interfaz de usuario gráfica, Texto, Aplicación&#10;&#10;Descripción generada automáticamente con confianza media"/>
             <wp:cNvGraphicFramePr>
               <a:graphicFrameLocks xmlns:a="http://schemas.openxmlformats.org/drawingml/2006/main" noChangeAspect="1"/>
@@ -5000,7 +5240,7 @@
                   <pic:spPr>
                     <a:xfrm>
                       <a:off x="0" y="0"/>
-                      <a:ext cx="5612130" cy="1388110"/>
+                      <a:ext cx="5254931" cy="1299760"/>
                     </a:xfrm>
                     <a:prstGeom prst="rect">
                       <a:avLst/>
@@ -5203,7 +5443,6 @@
           <w:lang w:eastAsia="es-CO"/>
           <w14:ligatures w14:val="none"/>
         </w:rPr>
-        <w:lastRenderedPageBreak/>
         <w:t>Al ejecutar estos comandos debería crear el registro con llave primaria ABC321 en la tabla libro, y el registro con llave primaria 1006 en la tabla autor.</w:t>
       </w:r>
     </w:p>
@@ -5326,8 +5565,8 @@
           <w14:ligatures w14:val="none"/>
         </w:rPr>
         <w:drawing>
-          <wp:inline distT="0" distB="0" distL="0" distR="0" wp14:anchorId="461896FF" wp14:editId="1EF5B3B2">
-            <wp:extent cx="4000500" cy="1491566"/>
+          <wp:inline distT="0" distB="0" distL="0" distR="0" wp14:anchorId="461896FF" wp14:editId="66C2EE9E">
+            <wp:extent cx="3067050" cy="1143533"/>
             <wp:effectExtent l="0" t="0" r="0" b="0"/>
             <wp:docPr id="39" name="Imagen 39" descr="Interfaz de usuario gráfica, Texto, Aplicación&#10;&#10;Descripción generada automáticamente"/>
             <wp:cNvGraphicFramePr>
@@ -5349,7 +5588,7 @@
                   <pic:spPr>
                     <a:xfrm>
                       <a:off x="0" y="0"/>
-                      <a:ext cx="4007087" cy="1494022"/>
+                      <a:ext cx="3082745" cy="1149385"/>
                     </a:xfrm>
                     <a:prstGeom prst="rect">
                       <a:avLst/>
@@ -5386,6 +5625,7 @@
           <w:lang w:eastAsia="es-CO"/>
           <w14:ligatures w14:val="none"/>
         </w:rPr>
+        <w:lastRenderedPageBreak/>
         <w:t xml:space="preserve">El procedimiento </w:t>
       </w:r>
       <w:proofErr w:type="spellStart"/>
@@ -5441,9 +5681,9 @@
           <w14:ligatures w14:val="none"/>
         </w:rPr>
         <w:drawing>
-          <wp:inline distT="0" distB="0" distL="0" distR="0" wp14:anchorId="1A880357" wp14:editId="2E1D7466">
-            <wp:extent cx="3924300" cy="1454775"/>
-            <wp:effectExtent l="0" t="0" r="0" b="0"/>
+          <wp:inline distT="0" distB="0" distL="0" distR="0" wp14:anchorId="1A880357" wp14:editId="2950175F">
+            <wp:extent cx="2863850" cy="1061656"/>
+            <wp:effectExtent l="0" t="0" r="0" b="5715"/>
             <wp:docPr id="40" name="Imagen 40" descr="Interfaz de usuario gráfica, Texto, Aplicación, Correo electrónico&#10;&#10;Descripción generada automáticamente"/>
             <wp:cNvGraphicFramePr>
               <a:graphicFrameLocks xmlns:a="http://schemas.openxmlformats.org/drawingml/2006/main" noChangeAspect="1"/>
@@ -5464,7 +5704,7 @@
                   <pic:spPr>
                     <a:xfrm>
                       <a:off x="0" y="0"/>
-                      <a:ext cx="3927422" cy="1455932"/>
+                      <a:ext cx="2882508" cy="1068573"/>
                     </a:xfrm>
                     <a:prstGeom prst="rect">
                       <a:avLst/>
@@ -5533,11 +5773,10 @@
           <w:lang w:eastAsia="es-CO"/>
           <w14:ligatures w14:val="none"/>
         </w:rPr>
-        <w:lastRenderedPageBreak/>
         <w:drawing>
-          <wp:inline distT="0" distB="0" distL="0" distR="0" wp14:anchorId="533BDF85" wp14:editId="5B1BFA29">
-            <wp:extent cx="4724400" cy="2015273"/>
-            <wp:effectExtent l="0" t="0" r="0" b="4445"/>
+          <wp:inline distT="0" distB="0" distL="0" distR="0" wp14:anchorId="533BDF85" wp14:editId="204A1197">
+            <wp:extent cx="3727450" cy="1590007"/>
+            <wp:effectExtent l="0" t="0" r="6350" b="0"/>
             <wp:docPr id="41" name="Imagen 41" descr="Imagen que contiene Texto&#10;&#10;Descripción generada automáticamente"/>
             <wp:cNvGraphicFramePr>
               <a:graphicFrameLocks xmlns:a="http://schemas.openxmlformats.org/drawingml/2006/main" noChangeAspect="1"/>
@@ -5558,7 +5797,7 @@
                   <pic:spPr>
                     <a:xfrm>
                       <a:off x="0" y="0"/>
-                      <a:ext cx="4730367" cy="2017819"/>
+                      <a:ext cx="3741603" cy="1596044"/>
                     </a:xfrm>
                     <a:prstGeom prst="rect">
                       <a:avLst/>
@@ -5650,9 +5889,9 @@
           <w14:ligatures w14:val="none"/>
         </w:rPr>
         <w:drawing>
-          <wp:inline distT="0" distB="0" distL="0" distR="0" wp14:anchorId="0C62F881" wp14:editId="27DF896C">
-            <wp:extent cx="4038600" cy="869477"/>
-            <wp:effectExtent l="0" t="0" r="0" b="6985"/>
+          <wp:inline distT="0" distB="0" distL="0" distR="0" wp14:anchorId="0C62F881" wp14:editId="0C326F39">
+            <wp:extent cx="3867150" cy="832565"/>
+            <wp:effectExtent l="0" t="0" r="0" b="5715"/>
             <wp:docPr id="42" name="Imagen 42" descr="Interfaz de usuario gráfica, Texto, Aplicación&#10;&#10;Descripción generada automáticamente"/>
             <wp:cNvGraphicFramePr>
               <a:graphicFrameLocks xmlns:a="http://schemas.openxmlformats.org/drawingml/2006/main" noChangeAspect="1"/>
@@ -5673,7 +5912,7 @@
                   <pic:spPr>
                     <a:xfrm>
                       <a:off x="0" y="0"/>
-                      <a:ext cx="4066400" cy="875462"/>
+                      <a:ext cx="3900174" cy="839675"/>
                     </a:xfrm>
                     <a:prstGeom prst="rect">
                       <a:avLst/>
@@ -5739,9 +5978,9 @@
           <w14:ligatures w14:val="none"/>
         </w:rPr>
         <w:drawing>
-          <wp:inline distT="0" distB="0" distL="0" distR="0" wp14:anchorId="6C3D0DA0" wp14:editId="68D8142F">
-            <wp:extent cx="4831555" cy="2527300"/>
-            <wp:effectExtent l="0" t="0" r="7620" b="6350"/>
+          <wp:inline distT="0" distB="0" distL="0" distR="0" wp14:anchorId="6C3D0DA0" wp14:editId="455DA253">
+            <wp:extent cx="3708400" cy="1939798"/>
+            <wp:effectExtent l="0" t="0" r="6350" b="3810"/>
             <wp:docPr id="43" name="Imagen 43"/>
             <wp:cNvGraphicFramePr>
               <a:graphicFrameLocks xmlns:a="http://schemas.openxmlformats.org/drawingml/2006/main" noChangeAspect="1"/>
@@ -5762,7 +6001,7 @@
                   <pic:spPr>
                     <a:xfrm>
                       <a:off x="0" y="0"/>
-                      <a:ext cx="4833445" cy="2528289"/>
+                      <a:ext cx="3713737" cy="1942590"/>
                     </a:xfrm>
                     <a:prstGeom prst="rect">
                       <a:avLst/>
@@ -5803,6 +6042,7 @@
           <w:lang w:eastAsia="es-CO"/>
           <w14:ligatures w14:val="none"/>
         </w:rPr>
+        <w:lastRenderedPageBreak/>
         <w:t>Editar:</w:t>
       </w:r>
     </w:p>
@@ -5835,7 +6075,6 @@
           <w:lang w:eastAsia="es-CO"/>
           <w14:ligatures w14:val="none"/>
         </w:rPr>
-        <w:lastRenderedPageBreak/>
         <w:drawing>
           <wp:inline distT="0" distB="0" distL="0" distR="0" wp14:anchorId="36A35778" wp14:editId="4986FD01">
             <wp:extent cx="5170380" cy="3619500"/>
@@ -6035,7 +6274,6 @@
           <w:lang w:eastAsia="es-CO"/>
           <w14:ligatures w14:val="none"/>
         </w:rPr>
-        <w:lastRenderedPageBreak/>
         <w:t>Trigger</w:t>
       </w:r>
       <w:r>
@@ -6224,9 +6462,9 @@
           <w14:ligatures w14:val="none"/>
         </w:rPr>
         <w:drawing>
-          <wp:inline distT="0" distB="0" distL="0" distR="0" wp14:anchorId="287A0063" wp14:editId="52F5641F">
-            <wp:extent cx="3663647" cy="2413000"/>
-            <wp:effectExtent l="0" t="0" r="0" b="6350"/>
+          <wp:inline distT="0" distB="0" distL="0" distR="0" wp14:anchorId="287A0063" wp14:editId="68DE8E94">
+            <wp:extent cx="2990850" cy="1969873"/>
+            <wp:effectExtent l="0" t="0" r="0" b="0"/>
             <wp:docPr id="47" name="Imagen 47"/>
             <wp:cNvGraphicFramePr>
               <a:graphicFrameLocks xmlns:a="http://schemas.openxmlformats.org/drawingml/2006/main" noChangeAspect="1"/>
@@ -6247,7 +6485,7 @@
                   <pic:spPr>
                     <a:xfrm>
                       <a:off x="0" y="0"/>
-                      <a:ext cx="3673582" cy="2419543"/>
+                      <a:ext cx="3003677" cy="1978321"/>
                     </a:xfrm>
                     <a:prstGeom prst="rect">
                       <a:avLst/>
@@ -6486,16 +6724,622 @@
         <w:spacing w:before="60" w:after="100" w:afterAutospacing="1" w:line="240" w:lineRule="auto"/>
         <w:rPr>
           <w:rFonts w:ascii="Segoe UI" w:eastAsia="Times New Roman" w:hAnsi="Segoe UI" w:cs="Segoe UI"/>
-          <w:color w:val="24292F"/>
-          <w:kern w:val="0"/>
-          <w:sz w:val="24"/>
-          <w:szCs w:val="24"/>
-          <w:lang w:eastAsia="es-CO"/>
-          <w14:ligatures w14:val="none"/>
-        </w:rPr>
-      </w:pPr>
+          <w:b/>
+          <w:bCs/>
+          <w:color w:val="24292F"/>
+          <w:kern w:val="0"/>
+          <w:sz w:val="24"/>
+          <w:szCs w:val="24"/>
+          <w:lang w:eastAsia="es-CO"/>
+          <w14:ligatures w14:val="none"/>
+        </w:rPr>
+      </w:pPr>
+      <w:r>
+        <w:rPr>
+          <w:rFonts w:ascii="Segoe UI" w:eastAsia="Times New Roman" w:hAnsi="Segoe UI" w:cs="Segoe UI"/>
+          <w:b/>
+          <w:bCs/>
+          <w:color w:val="24292F"/>
+          <w:kern w:val="0"/>
+          <w:sz w:val="24"/>
+          <w:szCs w:val="24"/>
+          <w:lang w:eastAsia="es-CO"/>
+          <w14:ligatures w14:val="none"/>
+        </w:rPr>
+        <w:lastRenderedPageBreak/>
+        <w:t>Procedimientos actividad 2:</w:t>
+      </w:r>
+    </w:p>
+    <w:p>
+      <w:pPr>
+        <w:shd w:val="clear" w:color="auto" w:fill="FFFFFF"/>
+        <w:spacing w:before="60" w:after="100" w:afterAutospacing="1" w:line="240" w:lineRule="auto"/>
+        <w:rPr>
+          <w:rFonts w:ascii="Segoe UI" w:eastAsia="Times New Roman" w:hAnsi="Segoe UI" w:cs="Segoe UI"/>
+          <w:b/>
+          <w:bCs/>
+          <w:color w:val="24292F"/>
+          <w:kern w:val="0"/>
+          <w:sz w:val="24"/>
+          <w:szCs w:val="24"/>
+          <w:lang w:eastAsia="es-CO"/>
+          <w14:ligatures w14:val="none"/>
+        </w:rPr>
+      </w:pPr>
+      <w:r>
+        <w:rPr>
+          <w:rFonts w:ascii="Segoe UI" w:eastAsia="Times New Roman" w:hAnsi="Segoe UI" w:cs="Segoe UI"/>
+          <w:b/>
+          <w:bCs/>
+          <w:color w:val="24292F"/>
+          <w:kern w:val="0"/>
+          <w:sz w:val="24"/>
+          <w:szCs w:val="24"/>
+          <w:lang w:eastAsia="es-CO"/>
+          <w14:ligatures w14:val="none"/>
+        </w:rPr>
+        <w:t>Agregar:</w:t>
+      </w:r>
+    </w:p>
+    <w:p>
+      <w:pPr>
+        <w:shd w:val="clear" w:color="auto" w:fill="FFFFFF"/>
+        <w:spacing w:before="60" w:after="100" w:afterAutospacing="1" w:line="240" w:lineRule="auto"/>
+        <w:jc w:val="center"/>
+        <w:rPr>
+          <w:rFonts w:ascii="Segoe UI" w:eastAsia="Times New Roman" w:hAnsi="Segoe UI" w:cs="Segoe UI"/>
+          <w:b/>
+          <w:bCs/>
+          <w:color w:val="24292F"/>
+          <w:kern w:val="0"/>
+          <w:sz w:val="24"/>
+          <w:szCs w:val="24"/>
+          <w:lang w:eastAsia="es-CO"/>
+          <w14:ligatures w14:val="none"/>
+        </w:rPr>
+      </w:pPr>
+      <w:r>
+        <w:rPr>
+          <w:rFonts w:ascii="Segoe UI" w:eastAsia="Times New Roman" w:hAnsi="Segoe UI" w:cs="Segoe UI"/>
+          <w:b/>
+          <w:bCs/>
+          <w:color w:val="24292F"/>
+          <w:kern w:val="0"/>
+          <w:sz w:val="24"/>
+          <w:szCs w:val="24"/>
+          <w:lang w:eastAsia="es-CO"/>
+          <w14:ligatures w14:val="none"/>
+        </w:rPr>
+        <w:drawing>
+          <wp:inline distT="0" distB="0" distL="0" distR="0" wp14:anchorId="5D1341A0" wp14:editId="4713F520">
+            <wp:extent cx="4800600" cy="2227570"/>
+            <wp:effectExtent l="0" t="0" r="0" b="1905"/>
+            <wp:docPr id="50" name="Imagen 50"/>
+            <wp:cNvGraphicFramePr>
+              <a:graphicFrameLocks xmlns:a="http://schemas.openxmlformats.org/drawingml/2006/main" noChangeAspect="1"/>
+            </wp:cNvGraphicFramePr>
+            <a:graphic xmlns:a="http://schemas.openxmlformats.org/drawingml/2006/main">
+              <a:graphicData uri="http://schemas.openxmlformats.org/drawingml/2006/picture">
+                <pic:pic xmlns:pic="http://schemas.openxmlformats.org/drawingml/2006/picture">
+                  <pic:nvPicPr>
+                    <pic:cNvPr id="1" name=""/>
+                    <pic:cNvPicPr/>
+                  </pic:nvPicPr>
+                  <pic:blipFill>
+                    <a:blip r:embed="rId53"/>
+                    <a:stretch>
+                      <a:fillRect/>
+                    </a:stretch>
+                  </pic:blipFill>
+                  <pic:spPr>
+                    <a:xfrm>
+                      <a:off x="0" y="0"/>
+                      <a:ext cx="4805034" cy="2229628"/>
+                    </a:xfrm>
+                    <a:prstGeom prst="rect">
+                      <a:avLst/>
+                    </a:prstGeom>
+                  </pic:spPr>
+                </pic:pic>
+              </a:graphicData>
+            </a:graphic>
+          </wp:inline>
+        </w:drawing>
+      </w:r>
+    </w:p>
+    <w:p>
+      <w:r>
+        <w:t xml:space="preserve">Se crea el procedimiento </w:t>
+      </w:r>
+      <w:proofErr w:type="spellStart"/>
+      <w:r>
+        <w:t>agregar_medico</w:t>
+      </w:r>
+      <w:proofErr w:type="spellEnd"/>
+      <w:r>
+        <w:t xml:space="preserve"> y se genera un registro utilizándolo.</w:t>
+      </w:r>
+    </w:p>
+    <w:p>
+      <w:pPr>
+        <w:rPr>
+          <w:b/>
+          <w:bCs/>
+        </w:rPr>
+      </w:pPr>
+      <w:r>
+        <w:rPr>
+          <w:b/>
+          <w:bCs/>
+        </w:rPr>
+        <w:t>Buscar:</w:t>
+      </w:r>
+    </w:p>
+    <w:p>
+      <w:pPr>
+        <w:jc w:val="center"/>
+        <w:rPr>
+          <w:b/>
+          <w:bCs/>
+        </w:rPr>
+      </w:pPr>
+      <w:r>
+        <w:rPr>
+          <w:b/>
+          <w:bCs/>
+        </w:rPr>
+        <w:drawing>
+          <wp:inline distT="0" distB="0" distL="0" distR="0" wp14:anchorId="78877616" wp14:editId="3B419A55">
+            <wp:extent cx="3905250" cy="2169583"/>
+            <wp:effectExtent l="0" t="0" r="0" b="2540"/>
+            <wp:docPr id="51" name="Imagen 51"/>
+            <wp:cNvGraphicFramePr>
+              <a:graphicFrameLocks xmlns:a="http://schemas.openxmlformats.org/drawingml/2006/main" noChangeAspect="1"/>
+            </wp:cNvGraphicFramePr>
+            <a:graphic xmlns:a="http://schemas.openxmlformats.org/drawingml/2006/main">
+              <a:graphicData uri="http://schemas.openxmlformats.org/drawingml/2006/picture">
+                <pic:pic xmlns:pic="http://schemas.openxmlformats.org/drawingml/2006/picture">
+                  <pic:nvPicPr>
+                    <pic:cNvPr id="1" name=""/>
+                    <pic:cNvPicPr/>
+                  </pic:nvPicPr>
+                  <pic:blipFill>
+                    <a:blip r:embed="rId54"/>
+                    <a:stretch>
+                      <a:fillRect/>
+                    </a:stretch>
+                  </pic:blipFill>
+                  <pic:spPr>
+                    <a:xfrm>
+                      <a:off x="0" y="0"/>
+                      <a:ext cx="3913519" cy="2174177"/>
+                    </a:xfrm>
+                    <a:prstGeom prst="rect">
+                      <a:avLst/>
+                    </a:prstGeom>
+                  </pic:spPr>
+                </pic:pic>
+              </a:graphicData>
+            </a:graphic>
+          </wp:inline>
+        </w:drawing>
+      </w:r>
+    </w:p>
+    <w:p>
+      <w:r>
+        <w:t xml:space="preserve">Se crea el procedimiento </w:t>
+      </w:r>
+      <w:proofErr w:type="spellStart"/>
+      <w:r>
+        <w:t>buscar_medico</w:t>
+      </w:r>
+      <w:proofErr w:type="spellEnd"/>
+      <w:r>
+        <w:t xml:space="preserve"> y se consulta al medico creado en el ejemplo anterior, utilizando el procedimiento.</w:t>
+      </w:r>
+    </w:p>
+    <w:p>
+      <w:pPr>
+        <w:rPr>
+          <w:b/>
+          <w:bCs/>
+        </w:rPr>
+      </w:pPr>
+    </w:p>
+    <w:p>
+      <w:pPr>
+        <w:rPr>
+          <w:b/>
+          <w:bCs/>
+        </w:rPr>
+      </w:pPr>
+    </w:p>
+    <w:p>
+      <w:pPr>
+        <w:rPr>
+          <w:b/>
+          <w:bCs/>
+        </w:rPr>
+      </w:pPr>
+    </w:p>
+    <w:p>
+      <w:pPr>
+        <w:rPr>
+          <w:b/>
+          <w:bCs/>
+        </w:rPr>
+      </w:pPr>
+    </w:p>
+    <w:p>
+      <w:pPr>
+        <w:rPr>
+          <w:b/>
+          <w:bCs/>
+        </w:rPr>
+      </w:pPr>
+    </w:p>
+    <w:p>
+      <w:pPr>
+        <w:rPr>
+          <w:b/>
+          <w:bCs/>
+        </w:rPr>
+      </w:pPr>
+    </w:p>
+    <w:p>
+      <w:pPr>
+        <w:rPr>
+          <w:b/>
+          <w:bCs/>
+        </w:rPr>
+      </w:pPr>
+      <w:r>
+        <w:rPr>
+          <w:b/>
+          <w:bCs/>
+        </w:rPr>
+        <w:lastRenderedPageBreak/>
+        <w:t>Editar:</w:t>
+      </w:r>
+    </w:p>
+    <w:p>
+      <w:pPr>
+        <w:jc w:val="center"/>
+        <w:rPr>
+          <w:b/>
+          <w:bCs/>
+        </w:rPr>
+      </w:pPr>
+      <w:r>
+        <w:rPr>
+          <w:b/>
+          <w:bCs/>
+        </w:rPr>
+        <w:drawing>
+          <wp:inline distT="0" distB="0" distL="0" distR="0" wp14:anchorId="0A005291" wp14:editId="079EF6DE">
+            <wp:extent cx="4110985" cy="3079750"/>
+            <wp:effectExtent l="0" t="0" r="4445" b="6350"/>
+            <wp:docPr id="52" name="Imagen 52"/>
+            <wp:cNvGraphicFramePr>
+              <a:graphicFrameLocks xmlns:a="http://schemas.openxmlformats.org/drawingml/2006/main" noChangeAspect="1"/>
+            </wp:cNvGraphicFramePr>
+            <a:graphic xmlns:a="http://schemas.openxmlformats.org/drawingml/2006/main">
+              <a:graphicData uri="http://schemas.openxmlformats.org/drawingml/2006/picture">
+                <pic:pic xmlns:pic="http://schemas.openxmlformats.org/drawingml/2006/picture">
+                  <pic:nvPicPr>
+                    <pic:cNvPr id="1" name=""/>
+                    <pic:cNvPicPr/>
+                  </pic:nvPicPr>
+                  <pic:blipFill>
+                    <a:blip r:embed="rId55"/>
+                    <a:stretch>
+                      <a:fillRect/>
+                    </a:stretch>
+                  </pic:blipFill>
+                  <pic:spPr>
+                    <a:xfrm>
+                      <a:off x="0" y="0"/>
+                      <a:ext cx="4115641" cy="3083238"/>
+                    </a:xfrm>
+                    <a:prstGeom prst="rect">
+                      <a:avLst/>
+                    </a:prstGeom>
+                  </pic:spPr>
+                </pic:pic>
+              </a:graphicData>
+            </a:graphic>
+          </wp:inline>
+        </w:drawing>
+      </w:r>
+    </w:p>
+    <w:p>
+      <w:r>
+        <w:t xml:space="preserve">Este procedimiento puede editar una de las columnas que no sea el identificador de la tabla </w:t>
+      </w:r>
+      <w:proofErr w:type="spellStart"/>
+      <w:r>
+        <w:t>tb_medico</w:t>
+      </w:r>
+      <w:proofErr w:type="spellEnd"/>
+      <w:r>
+        <w:t>, recibe como parámetros el identificador del médico, el atributo a modificar y el dato con el que reemplazara la información que estaba antes.</w:t>
+      </w:r>
+    </w:p>
+    <w:p>
+      <w:r>
+        <w:rPr>
+          <w:b/>
+          <w:bCs/>
+        </w:rPr>
+        <w:t>Eliminar:</w:t>
+      </w:r>
+      <w:r>
+        <w:t xml:space="preserve"> </w:t>
+      </w:r>
+    </w:p>
+    <w:p>
+      <w:pPr>
+        <w:jc w:val="center"/>
+      </w:pPr>
+      <w:r>
+        <w:drawing>
+          <wp:inline distT="0" distB="0" distL="0" distR="0" wp14:anchorId="4E85AC5B" wp14:editId="6BD9ABC8">
+            <wp:extent cx="4379116" cy="2755900"/>
+            <wp:effectExtent l="0" t="0" r="2540" b="6350"/>
+            <wp:docPr id="53" name="Imagen 53"/>
+            <wp:cNvGraphicFramePr>
+              <a:graphicFrameLocks xmlns:a="http://schemas.openxmlformats.org/drawingml/2006/main" noChangeAspect="1"/>
+            </wp:cNvGraphicFramePr>
+            <a:graphic xmlns:a="http://schemas.openxmlformats.org/drawingml/2006/main">
+              <a:graphicData uri="http://schemas.openxmlformats.org/drawingml/2006/picture">
+                <pic:pic xmlns:pic="http://schemas.openxmlformats.org/drawingml/2006/picture">
+                  <pic:nvPicPr>
+                    <pic:cNvPr id="1" name=""/>
+                    <pic:cNvPicPr/>
+                  </pic:nvPicPr>
+                  <pic:blipFill>
+                    <a:blip r:embed="rId56"/>
+                    <a:stretch>
+                      <a:fillRect/>
+                    </a:stretch>
+                  </pic:blipFill>
+                  <pic:spPr>
+                    <a:xfrm>
+                      <a:off x="0" y="0"/>
+                      <a:ext cx="4382701" cy="2758156"/>
+                    </a:xfrm>
+                    <a:prstGeom prst="rect">
+                      <a:avLst/>
+                    </a:prstGeom>
+                  </pic:spPr>
+                </pic:pic>
+              </a:graphicData>
+            </a:graphic>
+          </wp:inline>
+        </w:drawing>
+      </w:r>
+    </w:p>
+    <w:p>
+      <w:r>
+        <w:t xml:space="preserve">Se crea el procedimiento </w:t>
+      </w:r>
+      <w:proofErr w:type="spellStart"/>
+      <w:r>
+        <w:t>eliminar_medico</w:t>
+      </w:r>
+      <w:proofErr w:type="spellEnd"/>
+      <w:r>
+        <w:t xml:space="preserve"> y se </w:t>
+      </w:r>
+      <w:proofErr w:type="gramStart"/>
+      <w:r>
+        <w:t>ejecuta  para</w:t>
+      </w:r>
+      <w:proofErr w:type="gramEnd"/>
+      <w:r>
+        <w:t xml:space="preserve"> eliminar al medico con id=1006 que fue creado en los ejemplos anteriores.</w:t>
+      </w:r>
     </w:p>
     <w:p/>
+    <w:p/>
+    <w:p/>
+    <w:p>
+      <w:pPr>
+        <w:rPr>
+          <w:b/>
+          <w:bCs/>
+        </w:rPr>
+      </w:pPr>
+      <w:proofErr w:type="spellStart"/>
+      <w:r>
+        <w:rPr>
+          <w:b/>
+          <w:bCs/>
+        </w:rPr>
+        <w:t>Triggers</w:t>
+      </w:r>
+      <w:proofErr w:type="spellEnd"/>
+    </w:p>
+    <w:p>
+      <w:r>
+        <w:t xml:space="preserve">Se crea la tabla </w:t>
+      </w:r>
+      <w:proofErr w:type="spellStart"/>
+      <w:r>
+        <w:t>control_de_cambios_hospital</w:t>
+      </w:r>
+      <w:proofErr w:type="spellEnd"/>
+    </w:p>
+    <w:p>
+      <w:pPr>
+        <w:jc w:val="center"/>
+      </w:pPr>
+      <w:r>
+        <w:drawing>
+          <wp:inline distT="0" distB="0" distL="0" distR="0" wp14:anchorId="3F0D2A61" wp14:editId="63E378CB">
+            <wp:extent cx="3619500" cy="1273366"/>
+            <wp:effectExtent l="0" t="0" r="0" b="3175"/>
+            <wp:docPr id="54" name="Imagen 54" descr="Interfaz de usuario gráfica, Texto, Aplicación&#10;&#10;Descripción generada automáticamente"/>
+            <wp:cNvGraphicFramePr>
+              <a:graphicFrameLocks xmlns:a="http://schemas.openxmlformats.org/drawingml/2006/main" noChangeAspect="1"/>
+            </wp:cNvGraphicFramePr>
+            <a:graphic xmlns:a="http://schemas.openxmlformats.org/drawingml/2006/main">
+              <a:graphicData uri="http://schemas.openxmlformats.org/drawingml/2006/picture">
+                <pic:pic xmlns:pic="http://schemas.openxmlformats.org/drawingml/2006/picture">
+                  <pic:nvPicPr>
+                    <pic:cNvPr id="54" name="Imagen 54" descr="Interfaz de usuario gráfica, Texto, Aplicación&#10;&#10;Descripción generada automáticamente"/>
+                    <pic:cNvPicPr/>
+                  </pic:nvPicPr>
+                  <pic:blipFill>
+                    <a:blip r:embed="rId57"/>
+                    <a:stretch>
+                      <a:fillRect/>
+                    </a:stretch>
+                  </pic:blipFill>
+                  <pic:spPr>
+                    <a:xfrm>
+                      <a:off x="0" y="0"/>
+                      <a:ext cx="3632094" cy="1277797"/>
+                    </a:xfrm>
+                    <a:prstGeom prst="rect">
+                      <a:avLst/>
+                    </a:prstGeom>
+                  </pic:spPr>
+                </pic:pic>
+              </a:graphicData>
+            </a:graphic>
+          </wp:inline>
+        </w:drawing>
+      </w:r>
+    </w:p>
+    <w:p>
+      <w:r>
+        <w:t xml:space="preserve">Se crean ambos </w:t>
+      </w:r>
+      <w:proofErr w:type="spellStart"/>
+      <w:r>
+        <w:t>triggers</w:t>
+      </w:r>
+      <w:proofErr w:type="spellEnd"/>
+    </w:p>
+    <w:p>
+      <w:pPr>
+        <w:jc w:val="center"/>
+      </w:pPr>
+      <w:r>
+        <w:drawing>
+          <wp:inline distT="0" distB="0" distL="0" distR="0" wp14:anchorId="08F0F140" wp14:editId="4A3404BE">
+            <wp:extent cx="4121150" cy="2875709"/>
+            <wp:effectExtent l="0" t="0" r="0" b="1270"/>
+            <wp:docPr id="55" name="Imagen 55"/>
+            <wp:cNvGraphicFramePr>
+              <a:graphicFrameLocks xmlns:a="http://schemas.openxmlformats.org/drawingml/2006/main" noChangeAspect="1"/>
+            </wp:cNvGraphicFramePr>
+            <a:graphic xmlns:a="http://schemas.openxmlformats.org/drawingml/2006/main">
+              <a:graphicData uri="http://schemas.openxmlformats.org/drawingml/2006/picture">
+                <pic:pic xmlns:pic="http://schemas.openxmlformats.org/drawingml/2006/picture">
+                  <pic:nvPicPr>
+                    <pic:cNvPr id="1" name=""/>
+                    <pic:cNvPicPr/>
+                  </pic:nvPicPr>
+                  <pic:blipFill>
+                    <a:blip r:embed="rId58"/>
+                    <a:stretch>
+                      <a:fillRect/>
+                    </a:stretch>
+                  </pic:blipFill>
+                  <pic:spPr>
+                    <a:xfrm>
+                      <a:off x="0" y="0"/>
+                      <a:ext cx="4128769" cy="2881026"/>
+                    </a:xfrm>
+                    <a:prstGeom prst="rect">
+                      <a:avLst/>
+                    </a:prstGeom>
+                  </pic:spPr>
+                </pic:pic>
+              </a:graphicData>
+            </a:graphic>
+          </wp:inline>
+        </w:drawing>
+      </w:r>
+    </w:p>
+    <w:p>
+      <w:r>
+        <w:t xml:space="preserve">Estos </w:t>
+      </w:r>
+      <w:proofErr w:type="spellStart"/>
+      <w:r>
+        <w:t>trisggers</w:t>
+      </w:r>
+      <w:proofErr w:type="spellEnd"/>
+      <w:r>
+        <w:t xml:space="preserve"> guardan un registro en la tabla de </w:t>
+      </w:r>
+      <w:proofErr w:type="spellStart"/>
+      <w:r>
+        <w:t>control_de_cambios_hospital</w:t>
+      </w:r>
+      <w:proofErr w:type="spellEnd"/>
+      <w:r>
+        <w:t>, cuando un usuario crea un nuevo médico o lo elimina.</w:t>
+      </w:r>
+    </w:p>
+    <w:p>
+      <w:pPr>
+        <w:jc w:val="center"/>
+      </w:pPr>
+      <w:r>
+        <w:drawing>
+          <wp:inline distT="0" distB="0" distL="0" distR="0" wp14:anchorId="79F809FA" wp14:editId="5B2DFD2E">
+            <wp:extent cx="3123774" cy="1638300"/>
+            <wp:effectExtent l="0" t="0" r="635" b="0"/>
+            <wp:docPr id="56" name="Imagen 56"/>
+            <wp:cNvGraphicFramePr>
+              <a:graphicFrameLocks xmlns:a="http://schemas.openxmlformats.org/drawingml/2006/main" noChangeAspect="1"/>
+            </wp:cNvGraphicFramePr>
+            <a:graphic xmlns:a="http://schemas.openxmlformats.org/drawingml/2006/main">
+              <a:graphicData uri="http://schemas.openxmlformats.org/drawingml/2006/picture">
+                <pic:pic xmlns:pic="http://schemas.openxmlformats.org/drawingml/2006/picture">
+                  <pic:nvPicPr>
+                    <pic:cNvPr id="1" name=""/>
+                    <pic:cNvPicPr/>
+                  </pic:nvPicPr>
+                  <pic:blipFill>
+                    <a:blip r:embed="rId59"/>
+                    <a:stretch>
+                      <a:fillRect/>
+                    </a:stretch>
+                  </pic:blipFill>
+                  <pic:spPr>
+                    <a:xfrm>
+                      <a:off x="0" y="0"/>
+                      <a:ext cx="3129854" cy="1641489"/>
+                    </a:xfrm>
+                    <a:prstGeom prst="rect">
+                      <a:avLst/>
+                    </a:prstGeom>
+                  </pic:spPr>
+                </pic:pic>
+              </a:graphicData>
+            </a:graphic>
+          </wp:inline>
+        </w:drawing>
+      </w:r>
+    </w:p>
+    <w:p>
+      <w:r>
+        <w:t xml:space="preserve">Se crea y se elimina al medico con id=1006 para ejemplificar el funcionamiento correcto de los </w:t>
+      </w:r>
+      <w:proofErr w:type="spellStart"/>
+      <w:r>
+        <w:t>triggers</w:t>
+      </w:r>
+      <w:proofErr w:type="spellEnd"/>
+      <w:r>
+        <w:t>.</w:t>
+      </w:r>
+    </w:p>
     <w:sectPr>
       <w:pgSz w:w="12240" w:h="15840"/>
       <w:pgMar w:top="1417" w:right="1701" w:bottom="1417" w:left="1701" w:header="708" w:footer="708" w:gutter="0"/>

</xml_diff>